<commit_message>
updated flood risk analysis plan to include rest of the covariates
</commit_message>
<xml_diff>
--- a/FloodRiskAnalysisPlan.docx
+++ b/FloodRiskAnalysisPlan.docx
@@ -89,7 +89,16 @@
           <w:sz w:val="22"/>
           <w:szCs w:val="22"/>
         </w:rPr>
-        <w:t>County-Level Association between Flood Risk and Mortality</w:t>
+        <w:t xml:space="preserve">Association between Flood Risk and </w:t>
+      </w:r>
+      <w:r>
+        <w:rPr>
+          <w:rFonts w:ascii="Arial" w:hAnsi="Arial" w:cs="Arial"/>
+          <w:bCs/>
+          <w:sz w:val="22"/>
+          <w:szCs w:val="22"/>
+        </w:rPr>
+        <w:t>Health Outcomes</w:t>
       </w:r>
     </w:p>
     <w:p>
@@ -3476,7 +3485,31 @@
                 <w:sz w:val="22"/>
                 <w:szCs w:val="22"/>
               </w:rPr>
-              <w:t>Percent of First Street Properties with Flooding, under different scenarios</w:t>
+              <w:t xml:space="preserve">Percent of First Street Properties </w:t>
+            </w:r>
+            <w:r>
+              <w:rPr>
+                <w:rFonts w:ascii="Arial" w:hAnsi="Arial" w:cs="Arial"/>
+                <w:sz w:val="22"/>
+                <w:szCs w:val="22"/>
+              </w:rPr>
+              <w:t>at 3 levels of severity</w:t>
+            </w:r>
+            <w:r>
+              <w:rPr>
+                <w:rFonts w:ascii="Arial" w:hAnsi="Arial" w:cs="Arial"/>
+                <w:sz w:val="22"/>
+                <w:szCs w:val="22"/>
+              </w:rPr>
+              <w:t xml:space="preserve"> and </w:t>
+            </w:r>
+            <w:r>
+              <w:rPr>
+                <w:rFonts w:ascii="Arial" w:hAnsi="Arial" w:cs="Arial"/>
+                <w:sz w:val="22"/>
+                <w:szCs w:val="22"/>
+              </w:rPr>
+              <w:t>2 time points</w:t>
             </w:r>
           </w:p>
         </w:tc>
@@ -4277,42 +4310,651 @@
           <w:rFonts w:ascii="Arial" w:hAnsi="Arial" w:cs="Arial"/>
         </w:rPr>
       </w:pPr>
-      <w:r>
-        <w:rPr>
-          <w:rFonts w:ascii="Arial" w:hAnsi="Arial" w:cs="Arial"/>
-        </w:rPr>
-        <w:t xml:space="preserve">TBD: </w:t>
-      </w:r>
     </w:p>
+    <w:tbl>
+      <w:tblPr>
+        <w:tblStyle w:val="TableGrid"/>
+        <w:tblW w:w="10435" w:type="dxa"/>
+        <w:tblLayout w:type="fixed"/>
+        <w:tblLook w:val="04A0" w:firstRow="1" w:lastRow="0" w:firstColumn="1" w:lastColumn="0" w:noHBand="0" w:noVBand="1"/>
+      </w:tblPr>
+      <w:tblGrid>
+        <w:gridCol w:w="1552"/>
+        <w:gridCol w:w="2367"/>
+        <w:gridCol w:w="4176"/>
+        <w:gridCol w:w="2340"/>
+      </w:tblGrid>
+      <w:tr>
+        <w:tc>
+          <w:tcPr>
+            <w:tcW w:w="1552" w:type="dxa"/>
+          </w:tcPr>
+          <w:p>
+            <w:pPr>
+              <w:spacing w:after="120"/>
+              <w:rPr>
+                <w:rFonts w:ascii="Arial" w:hAnsi="Arial" w:cs="Arial"/>
+                <w:b/>
+                <w:bCs/>
+              </w:rPr>
+            </w:pPr>
+            <w:r>
+              <w:rPr>
+                <w:rFonts w:ascii="Arial" w:hAnsi="Arial" w:cs="Arial"/>
+                <w:b/>
+                <w:bCs/>
+              </w:rPr>
+              <w:t>Other Covariate Type</w:t>
+            </w:r>
+          </w:p>
+        </w:tc>
+        <w:tc>
+          <w:tcPr>
+            <w:tcW w:w="2367" w:type="dxa"/>
+          </w:tcPr>
+          <w:p>
+            <w:pPr>
+              <w:spacing w:after="120"/>
+              <w:rPr>
+                <w:rFonts w:ascii="Arial" w:hAnsi="Arial" w:cs="Arial"/>
+              </w:rPr>
+            </w:pPr>
+            <w:r>
+              <w:rPr>
+                <w:rFonts w:ascii="Arial" w:hAnsi="Arial" w:cs="Arial"/>
+                <w:b/>
+                <w:bCs/>
+                <w:sz w:val="22"/>
+                <w:szCs w:val="22"/>
+              </w:rPr>
+              <w:t xml:space="preserve">Variable Names and Description of Variable from </w:t>
+            </w:r>
+            <w:proofErr w:type="spellStart"/>
+            <w:r>
+              <w:rPr>
+                <w:rFonts w:ascii="Arial" w:hAnsi="Arial" w:cs="Arial"/>
+                <w:b/>
+                <w:bCs/>
+                <w:sz w:val="22"/>
+                <w:szCs w:val="22"/>
+              </w:rPr>
+              <w:t>Orig</w:t>
+            </w:r>
+            <w:proofErr w:type="spellEnd"/>
+            <w:r>
+              <w:rPr>
+                <w:rFonts w:ascii="Arial" w:hAnsi="Arial" w:cs="Arial"/>
+                <w:b/>
+                <w:bCs/>
+                <w:sz w:val="22"/>
+                <w:szCs w:val="22"/>
+              </w:rPr>
+              <w:t xml:space="preserve"> Source</w:t>
+            </w:r>
+          </w:p>
+        </w:tc>
+        <w:tc>
+          <w:tcPr>
+            <w:tcW w:w="4176" w:type="dxa"/>
+          </w:tcPr>
+          <w:p>
+            <w:pPr>
+              <w:spacing w:after="120"/>
+              <w:rPr>
+                <w:rFonts w:ascii="Arial" w:hAnsi="Arial" w:cs="Arial"/>
+              </w:rPr>
+            </w:pPr>
+            <w:r>
+              <w:rPr>
+                <w:rFonts w:ascii="Arial" w:hAnsi="Arial" w:cs="Arial"/>
+                <w:b/>
+                <w:bCs/>
+                <w:sz w:val="22"/>
+                <w:szCs w:val="22"/>
+              </w:rPr>
+              <w:t xml:space="preserve">Details from </w:t>
+            </w:r>
+            <w:proofErr w:type="spellStart"/>
+            <w:r>
+              <w:rPr>
+                <w:rFonts w:ascii="Arial" w:hAnsi="Arial" w:cs="Arial"/>
+                <w:b/>
+                <w:bCs/>
+                <w:sz w:val="22"/>
+                <w:szCs w:val="22"/>
+              </w:rPr>
+              <w:t>Orig</w:t>
+            </w:r>
+            <w:proofErr w:type="spellEnd"/>
+            <w:r>
+              <w:rPr>
+                <w:rFonts w:ascii="Arial" w:hAnsi="Arial" w:cs="Arial"/>
+                <w:b/>
+                <w:bCs/>
+                <w:sz w:val="22"/>
+                <w:szCs w:val="22"/>
+              </w:rPr>
+              <w:t xml:space="preserve"> Source</w:t>
+            </w:r>
+          </w:p>
+        </w:tc>
+        <w:tc>
+          <w:tcPr>
+            <w:tcW w:w="2340" w:type="dxa"/>
+          </w:tcPr>
+          <w:p>
+            <w:pPr>
+              <w:spacing w:after="120"/>
+              <w:rPr>
+                <w:rFonts w:ascii="Arial" w:hAnsi="Arial" w:cs="Arial"/>
+              </w:rPr>
+            </w:pPr>
+            <w:r>
+              <w:rPr>
+                <w:rFonts w:ascii="Arial" w:hAnsi="Arial" w:cs="Arial"/>
+                <w:b/>
+                <w:bCs/>
+                <w:sz w:val="22"/>
+                <w:szCs w:val="22"/>
+              </w:rPr>
+              <w:t>Analytical Treatment</w:t>
+            </w:r>
+          </w:p>
+        </w:tc>
+      </w:tr>
+      <w:tr>
+        <w:tc>
+          <w:tcPr>
+            <w:tcW w:w="1552" w:type="dxa"/>
+          </w:tcPr>
+          <w:p>
+            <w:pPr>
+              <w:spacing w:after="120"/>
+              <w:rPr>
+                <w:rFonts w:ascii="Arial" w:hAnsi="Arial" w:cs="Arial"/>
+              </w:rPr>
+            </w:pPr>
+            <w:r>
+              <w:rPr>
+                <w:rFonts w:ascii="Arial" w:hAnsi="Arial" w:cs="Arial"/>
+              </w:rPr>
+              <w:t>Smoking</w:t>
+            </w:r>
+            <w:r>
+              <w:rPr>
+                <w:rFonts w:ascii="Arial" w:hAnsi="Arial" w:cs="Arial"/>
+              </w:rPr>
+              <w:t xml:space="preserve"> Prevalence</w:t>
+            </w:r>
+            <w:r>
+              <w:rPr>
+                <w:rFonts w:ascii="Arial" w:hAnsi="Arial" w:cs="Arial"/>
+              </w:rPr>
+              <w:t xml:space="preserve"> (</w:t>
+            </w:r>
+            <w:hyperlink r:id="rId15" w:history="1">
+              <w:r>
+                <w:rPr>
+                  <w:rStyle w:val="Hyperlink"/>
+                  <w:rFonts w:ascii="Arial" w:hAnsi="Arial" w:cs="Arial"/>
+                </w:rPr>
+                <w:t>http://ghdx.healthdata.org/record/ihme-data/united-states-smoking-prevalence-county-1996-2012</w:t>
+              </w:r>
+            </w:hyperlink>
+            <w:r>
+              <w:rPr>
+                <w:rFonts w:ascii="Arial" w:hAnsi="Arial" w:cs="Arial"/>
+              </w:rPr>
+              <w:t>)</w:t>
+            </w:r>
+          </w:p>
+        </w:tc>
+        <w:tc>
+          <w:tcPr>
+            <w:tcW w:w="2367" w:type="dxa"/>
+          </w:tcPr>
+          <w:p>
+            <w:pPr>
+              <w:spacing w:after="120"/>
+              <w:rPr>
+                <w:rFonts w:ascii="Arial" w:hAnsi="Arial" w:cs="Arial"/>
+              </w:rPr>
+            </w:pPr>
+            <w:proofErr w:type="spellStart"/>
+            <w:r>
+              <w:rPr>
+                <w:rFonts w:ascii="Arial" w:hAnsi="Arial" w:cs="Arial"/>
+              </w:rPr>
+              <w:t>total_mean</w:t>
+            </w:r>
+            <w:proofErr w:type="spellEnd"/>
+            <w:r>
+              <w:rPr>
+                <w:rFonts w:ascii="Arial" w:hAnsi="Arial" w:cs="Arial"/>
+              </w:rPr>
+              <w:t xml:space="preserve"> (% of people who currently smoke)</w:t>
+            </w:r>
+          </w:p>
+          <w:p>
+            <w:pPr>
+              <w:spacing w:after="120"/>
+              <w:rPr>
+                <w:rFonts w:ascii="Arial" w:hAnsi="Arial" w:cs="Arial"/>
+              </w:rPr>
+            </w:pPr>
+            <w:proofErr w:type="spellStart"/>
+            <w:r>
+              <w:rPr>
+                <w:rFonts w:ascii="Arial" w:hAnsi="Arial" w:cs="Arial"/>
+              </w:rPr>
+              <w:t>daily_mean</w:t>
+            </w:r>
+            <w:proofErr w:type="spellEnd"/>
+            <w:r>
+              <w:rPr>
+                <w:rFonts w:ascii="Arial" w:hAnsi="Arial" w:cs="Arial"/>
+              </w:rPr>
+              <w:t xml:space="preserve"> (% of people who currently smoke daily)</w:t>
+            </w:r>
+          </w:p>
+        </w:tc>
+        <w:tc>
+          <w:tcPr>
+            <w:tcW w:w="4176" w:type="dxa"/>
+          </w:tcPr>
+          <w:p>
+            <w:pPr>
+              <w:spacing w:after="120"/>
+              <w:rPr>
+                <w:rFonts w:ascii="Arial" w:hAnsi="Arial" w:cs="Arial"/>
+              </w:rPr>
+            </w:pPr>
+            <w:proofErr w:type="spellStart"/>
+            <w:r>
+              <w:rPr>
+                <w:rFonts w:ascii="Arial" w:hAnsi="Arial" w:cs="Arial"/>
+              </w:rPr>
+              <w:t>Prevalences</w:t>
+            </w:r>
+            <w:proofErr w:type="spellEnd"/>
+            <w:r>
+              <w:rPr>
+                <w:rFonts w:ascii="Arial" w:hAnsi="Arial" w:cs="Arial"/>
+              </w:rPr>
+              <w:t xml:space="preserve"> available for male, female, and both; for years 1996-2012.</w:t>
+            </w:r>
+          </w:p>
+          <w:p>
+            <w:pPr>
+              <w:spacing w:after="120"/>
+              <w:rPr>
+                <w:rFonts w:ascii="Arial" w:hAnsi="Arial" w:cs="Arial"/>
+              </w:rPr>
+            </w:pPr>
+            <w:r>
+              <w:rPr>
+                <w:rFonts w:ascii="Arial" w:hAnsi="Arial" w:cs="Arial"/>
+              </w:rPr>
+              <w:t>Variables ending in _</w:t>
+            </w:r>
+            <w:proofErr w:type="spellStart"/>
+            <w:r>
+              <w:rPr>
+                <w:rFonts w:ascii="Arial" w:hAnsi="Arial" w:cs="Arial"/>
+              </w:rPr>
+              <w:t>lb</w:t>
+            </w:r>
+            <w:proofErr w:type="spellEnd"/>
+            <w:r>
+              <w:rPr>
+                <w:rFonts w:ascii="Arial" w:hAnsi="Arial" w:cs="Arial"/>
+              </w:rPr>
+              <w:t>, _</w:t>
+            </w:r>
+            <w:proofErr w:type="spellStart"/>
+            <w:r>
+              <w:rPr>
+                <w:rFonts w:ascii="Arial" w:hAnsi="Arial" w:cs="Arial"/>
+              </w:rPr>
+              <w:t>ub</w:t>
+            </w:r>
+            <w:proofErr w:type="spellEnd"/>
+            <w:r>
+              <w:rPr>
+                <w:rFonts w:ascii="Arial" w:hAnsi="Arial" w:cs="Arial"/>
+              </w:rPr>
+              <w:t xml:space="preserve"> are 95% uncertainty bounds</w:t>
+            </w:r>
+          </w:p>
+        </w:tc>
+        <w:tc>
+          <w:tcPr>
+            <w:tcW w:w="2340" w:type="dxa"/>
+          </w:tcPr>
+          <w:p>
+            <w:pPr>
+              <w:spacing w:after="120"/>
+              <w:rPr>
+                <w:rFonts w:ascii="Arial" w:hAnsi="Arial" w:cs="Arial"/>
+              </w:rPr>
+            </w:pPr>
+          </w:p>
+        </w:tc>
+      </w:tr>
+      <w:tr>
+        <w:tc>
+          <w:tcPr>
+            <w:tcW w:w="1552" w:type="dxa"/>
+          </w:tcPr>
+          <w:p>
+            <w:pPr>
+              <w:spacing w:after="120"/>
+              <w:rPr>
+                <w:rFonts w:ascii="Arial" w:hAnsi="Arial" w:cs="Arial"/>
+              </w:rPr>
+            </w:pPr>
+            <w:r>
+              <w:rPr>
+                <w:rFonts w:ascii="Arial" w:hAnsi="Arial" w:cs="Arial"/>
+              </w:rPr>
+              <w:t>CACES LUR Air Pollution (</w:t>
+            </w:r>
+            <w:hyperlink r:id="rId16" w:history="1">
+              <w:r>
+                <w:rPr>
+                  <w:rStyle w:val="Hyperlink"/>
+                  <w:rFonts w:ascii="Arial" w:hAnsi="Arial" w:cs="Arial"/>
+                </w:rPr>
+                <w:t>https://www.caces.us/data</w:t>
+              </w:r>
+            </w:hyperlink>
+            <w:r>
+              <w:rPr>
+                <w:rFonts w:ascii="Arial" w:hAnsi="Arial" w:cs="Arial"/>
+              </w:rPr>
+              <w:t>)</w:t>
+            </w:r>
+          </w:p>
+        </w:tc>
+        <w:tc>
+          <w:tcPr>
+            <w:tcW w:w="2367" w:type="dxa"/>
+          </w:tcPr>
+          <w:p>
+            <w:pPr>
+              <w:rPr>
+                <w:rFonts w:ascii="Arial" w:hAnsi="Arial" w:cs="Arial"/>
+              </w:rPr>
+            </w:pPr>
+            <w:r>
+              <w:rPr>
+                <w:rFonts w:ascii="Arial" w:hAnsi="Arial" w:cs="Arial"/>
+              </w:rPr>
+              <w:t>P</w:t>
+            </w:r>
+            <w:r>
+              <w:rPr>
+                <w:rFonts w:ascii="Arial" w:hAnsi="Arial" w:cs="Arial"/>
+              </w:rPr>
+              <w:t xml:space="preserve">opulation-weighted concentration based on block level centroid predictions for </w:t>
+            </w:r>
+            <w:r>
+              <w:rPr>
+                <w:rFonts w:ascii="Arial" w:hAnsi="Arial" w:cs="Arial"/>
+              </w:rPr>
+              <w:t xml:space="preserve">6 pollutants: </w:t>
+            </w:r>
+            <w:r>
+              <w:rPr>
+                <w:rFonts w:ascii="Arial" w:hAnsi="Arial" w:cs="Arial"/>
+              </w:rPr>
+              <w:t>co</w:t>
+            </w:r>
+            <w:r>
+              <w:rPr>
+                <w:rFonts w:ascii="Arial" w:hAnsi="Arial" w:cs="Arial"/>
+              </w:rPr>
+              <w:t xml:space="preserve"> (ppm)</w:t>
+            </w:r>
+            <w:r>
+              <w:rPr>
+                <w:rFonts w:ascii="Arial" w:hAnsi="Arial" w:cs="Arial"/>
+              </w:rPr>
+              <w:t>, no2</w:t>
+            </w:r>
+            <w:r>
+              <w:rPr>
+                <w:rFonts w:ascii="Arial" w:hAnsi="Arial" w:cs="Arial"/>
+              </w:rPr>
+              <w:t xml:space="preserve"> (ppb)</w:t>
+            </w:r>
+            <w:r>
+              <w:rPr>
+                <w:rFonts w:ascii="Arial" w:hAnsi="Arial" w:cs="Arial"/>
+              </w:rPr>
+              <w:t>, o3</w:t>
+            </w:r>
+            <w:r>
+              <w:rPr>
+                <w:rFonts w:ascii="Arial" w:hAnsi="Arial" w:cs="Arial"/>
+              </w:rPr>
+              <w:t xml:space="preserve"> (ppb)</w:t>
+            </w:r>
+            <w:r>
+              <w:rPr>
+                <w:rFonts w:ascii="Arial" w:hAnsi="Arial" w:cs="Arial"/>
+              </w:rPr>
+              <w:t>, pm10</w:t>
+            </w:r>
+            <w:r>
+              <w:rPr>
+                <w:rFonts w:ascii="Arial" w:hAnsi="Arial" w:cs="Arial"/>
+              </w:rPr>
+              <w:t xml:space="preserve"> (µg/m^3)</w:t>
+            </w:r>
+            <w:r>
+              <w:rPr>
+                <w:rFonts w:ascii="Arial" w:hAnsi="Arial" w:cs="Arial"/>
+              </w:rPr>
+              <w:t>, pm25</w:t>
+            </w:r>
+            <w:r>
+              <w:rPr>
+                <w:rFonts w:ascii="Arial" w:hAnsi="Arial" w:cs="Arial"/>
+              </w:rPr>
+              <w:t xml:space="preserve"> </w:t>
+            </w:r>
+            <w:r>
+              <w:rPr>
+                <w:rFonts w:ascii="Arial" w:hAnsi="Arial" w:cs="Arial"/>
+              </w:rPr>
+              <w:t>(µg/m^3)</w:t>
+            </w:r>
+            <w:r>
+              <w:rPr>
+                <w:rFonts w:ascii="Arial" w:hAnsi="Arial" w:cs="Arial"/>
+              </w:rPr>
+              <w:t>, so2</w:t>
+            </w:r>
+            <w:r>
+              <w:rPr>
+                <w:rFonts w:ascii="Arial" w:hAnsi="Arial" w:cs="Arial"/>
+              </w:rPr>
+              <w:t xml:space="preserve"> (ppb)</w:t>
+            </w:r>
+          </w:p>
+          <w:p>
+            <w:pPr>
+              <w:rPr>
+                <w:rFonts w:ascii="Arial" w:hAnsi="Arial" w:cs="Arial"/>
+              </w:rPr>
+            </w:pPr>
+          </w:p>
+          <w:p>
+            <w:pPr>
+              <w:rPr>
+                <w:rFonts w:ascii="Arial" w:hAnsi="Arial" w:cs="Arial"/>
+              </w:rPr>
+            </w:pPr>
+            <w:r>
+              <w:rPr>
+                <w:rFonts w:ascii="Arial" w:hAnsi="Arial" w:cs="Arial"/>
+              </w:rPr>
+              <w:t>Population-weighted latitude and longitude based on block level centroid</w:t>
+            </w:r>
+            <w:r>
+              <w:rPr>
+                <w:rFonts w:ascii="Arial" w:hAnsi="Arial" w:cs="Arial"/>
+              </w:rPr>
+              <w:t>:</w:t>
+            </w:r>
+            <w:r>
+              <w:rPr>
+                <w:rFonts w:ascii="Arial" w:hAnsi="Arial" w:cs="Arial"/>
+              </w:rPr>
+              <w:t xml:space="preserve"> </w:t>
+            </w:r>
+            <w:proofErr w:type="spellStart"/>
+            <w:r>
+              <w:rPr>
+                <w:rFonts w:ascii="Arial" w:hAnsi="Arial" w:cs="Arial"/>
+              </w:rPr>
+              <w:t>lat</w:t>
+            </w:r>
+            <w:proofErr w:type="spellEnd"/>
+            <w:r>
+              <w:rPr>
+                <w:rFonts w:ascii="Arial" w:hAnsi="Arial" w:cs="Arial"/>
+              </w:rPr>
+              <w:t>/</w:t>
+            </w:r>
+            <w:proofErr w:type="spellStart"/>
+            <w:r>
+              <w:rPr>
+                <w:rFonts w:ascii="Arial" w:hAnsi="Arial" w:cs="Arial"/>
+              </w:rPr>
+              <w:t>lon</w:t>
+            </w:r>
+            <w:proofErr w:type="spellEnd"/>
+          </w:p>
+        </w:tc>
+        <w:tc>
+          <w:tcPr>
+            <w:tcW w:w="4176" w:type="dxa"/>
+          </w:tcPr>
+          <w:p>
+            <w:r>
+              <w:rPr>
+                <w:rFonts w:ascii="Arial" w:hAnsi="Arial" w:cs="Arial"/>
+              </w:rPr>
+              <w:t xml:space="preserve">Citation: </w:t>
+            </w:r>
+            <w:r>
+              <w:rPr>
+                <w:bdr w:val="none" w:sz="0" w:space="0" w:color="auto" w:frame="1"/>
+              </w:rPr>
+              <w:t> </w:t>
+            </w:r>
+            <w:r>
+              <w:t xml:space="preserve">"This article includes concentration estimates developed by the Center for Air, Climate and Energy Solutions using v1 empirical models as described in Kim S.-Y.; </w:t>
+            </w:r>
+            <w:proofErr w:type="spellStart"/>
+            <w:r>
+              <w:t>Bechle</w:t>
+            </w:r>
+            <w:proofErr w:type="spellEnd"/>
+            <w:r>
+              <w:t xml:space="preserve">, M.; Hankey, S.; Sheppard, L.; </w:t>
+            </w:r>
+            <w:proofErr w:type="spellStart"/>
+            <w:r>
+              <w:t>Szpiro</w:t>
+            </w:r>
+            <w:proofErr w:type="spellEnd"/>
+            <w:r>
+              <w:t xml:space="preserve">, A. A.; Marshall, J. D. 2020. “Concentrations of criteria pollutants in the contiguous U.S., 1979 – 2015: Role of prediction model parsimony in integrated empirical geographic regression.” </w:t>
+            </w:r>
+            <w:proofErr w:type="spellStart"/>
+            <w:r>
+              <w:t>PLoS</w:t>
+            </w:r>
+            <w:proofErr w:type="spellEnd"/>
+            <w:r>
+              <w:t xml:space="preserve"> ONE 15(2), e0228535. DOI: 10.1371/journal.pone.0228535</w:t>
+            </w:r>
+          </w:p>
+          <w:p>
+            <w:pPr>
+              <w:spacing w:after="120"/>
+              <w:rPr>
+                <w:rFonts w:ascii="Arial" w:hAnsi="Arial" w:cs="Arial"/>
+              </w:rPr>
+            </w:pPr>
+            <w:r>
+              <w:t>."</w:t>
+            </w:r>
+          </w:p>
+        </w:tc>
+        <w:tc>
+          <w:tcPr>
+            <w:tcW w:w="2340" w:type="dxa"/>
+          </w:tcPr>
+          <w:p>
+            <w:pPr>
+              <w:spacing w:after="120"/>
+              <w:rPr>
+                <w:rFonts w:ascii="Arial" w:hAnsi="Arial" w:cs="Arial"/>
+              </w:rPr>
+            </w:pPr>
+            <w:r>
+              <w:rPr>
+                <w:rFonts w:ascii="Arial" w:hAnsi="Arial" w:cs="Arial"/>
+              </w:rPr>
+              <w:t>Data is for the year 2015. There are other years available.</w:t>
+            </w:r>
+            <w:r>
+              <w:rPr>
+                <w:rFonts w:ascii="Arial" w:hAnsi="Arial" w:cs="Arial"/>
+              </w:rPr>
+              <w:t xml:space="preserve"> </w:t>
+            </w:r>
+          </w:p>
+          <w:p>
+            <w:pPr>
+              <w:spacing w:after="120"/>
+              <w:rPr>
+                <w:rFonts w:ascii="Arial" w:hAnsi="Arial" w:cs="Arial"/>
+              </w:rPr>
+            </w:pPr>
+            <w:r>
+              <w:rPr>
+                <w:rFonts w:ascii="Arial" w:hAnsi="Arial" w:cs="Arial"/>
+              </w:rPr>
+              <w:t xml:space="preserve">Model estimates except for O3 are annual-average values. Ozone model estimates are the average during May-Sept of the daily maximum 8-hr moving average. Either way, only </w:t>
+            </w:r>
+            <w:r>
+              <w:rPr>
+                <w:rFonts w:ascii="Arial" w:hAnsi="Arial" w:cs="Arial"/>
+              </w:rPr>
+              <w:t>for years with available monitoring data</w:t>
+            </w:r>
+            <w:r>
+              <w:rPr>
+                <w:rFonts w:ascii="Arial" w:hAnsi="Arial" w:cs="Arial"/>
+              </w:rPr>
+              <w:t>.</w:t>
+            </w:r>
+          </w:p>
+        </w:tc>
+      </w:tr>
+    </w:tbl>
     <w:p>
       <w:pPr>
         <w:spacing w:after="120"/>
-        <w:ind w:left="360"/>
-        <w:rPr>
-          <w:rFonts w:ascii="Arial" w:hAnsi="Arial" w:cs="Arial"/>
-        </w:rPr>
-      </w:pPr>
-      <w:r>
-        <w:rPr>
-          <w:rFonts w:ascii="Arial" w:hAnsi="Arial" w:cs="Arial"/>
-        </w:rPr>
-        <w:t>Smoking</w:t>
-      </w:r>
-    </w:p>
-    <w:p>
-      <w:pPr>
-        <w:spacing w:after="120"/>
-        <w:ind w:left="360"/>
-        <w:rPr>
-          <w:rFonts w:ascii="Arial" w:hAnsi="Arial" w:cs="Arial"/>
-        </w:rPr>
-      </w:pPr>
-      <w:r>
-        <w:rPr>
-          <w:rFonts w:ascii="Arial" w:hAnsi="Arial" w:cs="Arial"/>
-        </w:rPr>
-        <w:t>Air pollution</w:t>
-      </w:r>
+        <w:rPr>
+          <w:rFonts w:ascii="Arial" w:hAnsi="Arial" w:cs="Arial"/>
+        </w:rPr>
+      </w:pPr>
     </w:p>
     <w:p>
       <w:pPr>
@@ -4373,6 +5015,7 @@
           <w:sz w:val="22"/>
           <w:szCs w:val="22"/>
         </w:rPr>
+        <w:lastRenderedPageBreak/>
         <w:t>Moderators</w:t>
       </w:r>
       <w:r>
@@ -4433,7 +5076,7 @@
         </w:rPr>
         <w:t xml:space="preserve">Can see </w:t>
       </w:r>
-      <w:hyperlink r:id="rId15" w:history="1">
+      <w:hyperlink r:id="rId17" w:history="1">
         <w:r>
           <w:rPr>
             <w:rStyle w:val="Hyperlink"/>
@@ -4473,11 +5116,8 @@
     </w:p>
     <w:p>
       <w:pPr>
-        <w:spacing w:after="120"/>
-        <w:rPr>
-          <w:rFonts w:ascii="Arial" w:hAnsi="Arial" w:cs="Arial"/>
-          <w:sz w:val="22"/>
-          <w:szCs w:val="22"/>
+        <w:rPr>
+          <w:rFonts w:ascii="Arial" w:hAnsi="Arial" w:cs="Arial"/>
         </w:rPr>
       </w:pPr>
       <w:r>
@@ -4504,7 +5144,7 @@
         </w:rPr>
         <w:t xml:space="preserve"> </w:t>
       </w:r>
-      <w:hyperlink r:id="rId16" w:history="1">
+      <w:hyperlink r:id="rId18" w:history="1">
         <w:r>
           <w:rPr>
             <w:rStyle w:val="Hyperlink"/>
@@ -4553,7 +5193,25 @@
           <w:sz w:val="22"/>
           <w:szCs w:val="22"/>
         </w:rPr>
-        <w:t xml:space="preserve"> </w:t>
+        <w:t xml:space="preserve">. Data also </w:t>
+      </w:r>
+      <w:r>
+        <w:rPr>
+          <w:rFonts w:ascii="Arial" w:hAnsi="Arial" w:cs="Arial"/>
+        </w:rPr>
+        <w:t xml:space="preserve">available for </w:t>
+      </w:r>
+      <w:r>
+        <w:rPr>
+          <w:rFonts w:ascii="Arial" w:hAnsi="Arial" w:cs="Arial"/>
+        </w:rPr>
+        <w:t>2000, 2010, 2014, 2016</w:t>
+      </w:r>
+      <w:r>
+        <w:rPr>
+          <w:rFonts w:ascii="Arial" w:hAnsi="Arial" w:cs="Arial"/>
+        </w:rPr>
+        <w:t>.</w:t>
       </w:r>
     </w:p>
     <w:p>
@@ -4911,6 +5569,22 @@
               </w:rPr>
               <w:t>Margin of error for the percentage of…</w:t>
             </w:r>
+            <w:r>
+              <w:rPr>
+                <w:rFonts w:ascii="Arial" w:hAnsi="Arial" w:cs="Arial"/>
+                <w:sz w:val="22"/>
+                <w:szCs w:val="22"/>
+              </w:rPr>
+              <w:t xml:space="preserve"> </w:t>
+            </w:r>
+            <w:r>
+              <w:rPr>
+                <w:rFonts w:ascii="Arial" w:hAnsi="Arial" w:cs="Arial"/>
+                <w:sz w:val="22"/>
+                <w:szCs w:val="22"/>
+              </w:rPr>
+              <w:t>Can be incorporated in BHM.</w:t>
+            </w:r>
           </w:p>
         </w:tc>
       </w:tr>
@@ -5248,7 +5922,6 @@
                 <w:sz w:val="22"/>
                 <w:szCs w:val="22"/>
               </w:rPr>
-              <w:lastRenderedPageBreak/>
               <w:t>Aggregated Variable</w:t>
             </w:r>
           </w:p>
@@ -5705,6 +6378,7 @@
                 <w:sz w:val="22"/>
                 <w:szCs w:val="22"/>
               </w:rPr>
+              <w:lastRenderedPageBreak/>
               <w:t>HU</w:t>
             </w:r>
             <w:r>
@@ -5777,7 +6451,16 @@
                 <w:sz w:val="22"/>
                 <w:szCs w:val="22"/>
               </w:rPr>
-              <w:t>These variables will not be directly used in the model. They may be used to process other variables.</w:t>
+              <w:t xml:space="preserve">These variables will not be directly </w:t>
+            </w:r>
+            <w:r>
+              <w:rPr>
+                <w:rFonts w:ascii="Arial" w:hAnsi="Arial" w:cs="Arial"/>
+                <w:sz w:val="22"/>
+                <w:szCs w:val="22"/>
+              </w:rPr>
+              <w:lastRenderedPageBreak/>
+              <w:t>used in the model. They may be used to process other variables.</w:t>
             </w:r>
           </w:p>
         </w:tc>
@@ -5803,6 +6486,7 @@
                 <w:sz w:val="22"/>
                 <w:szCs w:val="22"/>
               </w:rPr>
+              <w:lastRenderedPageBreak/>
               <w:t>Socioeconomic</w:t>
             </w:r>
           </w:p>
@@ -6350,7 +7034,6 @@
                 <w:sz w:val="22"/>
                 <w:szCs w:val="22"/>
               </w:rPr>
-              <w:lastRenderedPageBreak/>
               <w:t>GROUPQ (persons in group quarters)</w:t>
             </w:r>
           </w:p>
@@ -6730,7 +7413,7 @@
         </w:rPr>
         <w:t>The adjacency matrix will be calculated from the County Adjacency File provided by the Census Bureau (</w:t>
       </w:r>
-      <w:hyperlink r:id="rId17" w:history="1">
+      <w:hyperlink r:id="rId19" w:history="1">
         <w:r>
           <w:rPr>
             <w:rStyle w:val="Hyperlink"/>
@@ -7116,7 +7799,7 @@
       </w:pPr>
     </w:p>
     <w:sectPr>
-      <w:footerReference w:type="default" r:id="rId18"/>
+      <w:footerReference w:type="default" r:id="rId20"/>
       <w:pgSz w:w="12240" w:h="15840"/>
       <w:pgMar w:top="1440" w:right="1440" w:bottom="1440" w:left="1440" w:header="720" w:footer="720" w:gutter="0"/>
       <w:cols w:space="720"/>
@@ -10297,7 +10980,7 @@
   <w:style w:type="paragraph" w:default="1" w:styleId="Normal">
     <w:name w:val="Normal"/>
     <w:qFormat/>
-    <w:rsid w:val="00AC4269"/>
+    <w:rsid w:val="00AD75CD"/>
     <w:pPr>
       <w:ind w:left="0" w:firstLine="0"/>
     </w:pPr>
@@ -10305,6 +10988,7 @@
       <w:rFonts w:ascii="Times New Roman" w:eastAsia="Times New Roman" w:hAnsi="Times New Roman" w:cs="Times New Roman"/>
       <w:sz w:val="24"/>
       <w:szCs w:val="24"/>
+      <w:lang w:eastAsia="zh-CN"/>
     </w:rPr>
   </w:style>
   <w:style w:type="paragraph" w:styleId="Heading1">
@@ -10323,6 +11007,7 @@
       <w:kern w:val="36"/>
       <w:sz w:val="22"/>
       <w:szCs w:val="22"/>
+      <w:lang w:eastAsia="en-US"/>
     </w:rPr>
   </w:style>
   <w:style w:type="paragraph" w:styleId="Heading3">
@@ -10341,6 +11026,7 @@
       <w:bCs/>
       <w:sz w:val="28"/>
       <w:szCs w:val="28"/>
+      <w:lang w:eastAsia="en-US"/>
     </w:rPr>
   </w:style>
   <w:style w:type="paragraph" w:styleId="Heading4">
@@ -10357,6 +11043,7 @@
       <w:b/>
       <w:bCs/>
       <w:color w:val="000000"/>
+      <w:lang w:eastAsia="en-US"/>
     </w:rPr>
   </w:style>
   <w:style w:type="character" w:default="1" w:styleId="DefaultParagraphFont">
@@ -10442,6 +11129,9 @@
     <w:pPr>
       <w:spacing w:before="100" w:beforeAutospacing="1" w:after="100" w:afterAutospacing="1"/>
     </w:pPr>
+    <w:rPr>
+      <w:lang w:eastAsia="en-US"/>
+    </w:rPr>
   </w:style>
   <w:style w:type="character" w:customStyle="1" w:styleId="BodyTextChar">
     <w:name w:val="Body Text Char"/>
@@ -10462,6 +11152,9 @@
     <w:pPr>
       <w:spacing w:before="100" w:beforeAutospacing="1" w:after="100" w:afterAutospacing="1"/>
     </w:pPr>
+    <w:rPr>
+      <w:lang w:eastAsia="en-US"/>
+    </w:rPr>
   </w:style>
   <w:style w:type="character" w:customStyle="1" w:styleId="BodyTextIndentChar">
     <w:name w:val="Body Text Indent Char"/>
@@ -10487,6 +11180,9 @@
         <w:tab w:val="right" w:pos="9360"/>
       </w:tabs>
     </w:pPr>
+    <w:rPr>
+      <w:lang w:eastAsia="en-US"/>
+    </w:rPr>
   </w:style>
   <w:style w:type="character" w:customStyle="1" w:styleId="HeaderChar">
     <w:name w:val="Header Char"/>
@@ -10513,6 +11209,9 @@
         <w:tab w:val="right" w:pos="9360"/>
       </w:tabs>
     </w:pPr>
+    <w:rPr>
+      <w:lang w:eastAsia="en-US"/>
+    </w:rPr>
   </w:style>
   <w:style w:type="character" w:customStyle="1" w:styleId="FooterChar">
     <w:name w:val="Footer Char"/>
@@ -10538,6 +11237,7 @@
       <w:rFonts w:ascii="Tahoma" w:hAnsi="Tahoma" w:cs="Tahoma"/>
       <w:sz w:val="16"/>
       <w:szCs w:val="16"/>
+      <w:lang w:eastAsia="en-US"/>
     </w:rPr>
   </w:style>
   <w:style w:type="character" w:customStyle="1" w:styleId="BalloonTextChar">
@@ -10568,6 +11268,7 @@
       <w:color w:val="333333"/>
       <w:sz w:val="17"/>
       <w:szCs w:val="17"/>
+      <w:lang w:eastAsia="en-US"/>
     </w:rPr>
   </w:style>
   <w:style w:type="paragraph" w:styleId="ListParagraph">
@@ -10584,6 +11285,7 @@
       <w:rFonts w:ascii="Calibri" w:eastAsiaTheme="minorHAnsi" w:hAnsi="Calibri" w:cs="Calibri"/>
       <w:sz w:val="22"/>
       <w:szCs w:val="22"/>
+      <w:lang w:eastAsia="en-US"/>
     </w:rPr>
   </w:style>
   <w:style w:type="character" w:customStyle="1" w:styleId="highlight">
@@ -10688,6 +11390,7 @@
     <w:rPr>
       <w:sz w:val="20"/>
       <w:szCs w:val="20"/>
+      <w:lang w:eastAsia="en-US"/>
     </w:rPr>
   </w:style>
   <w:style w:type="character" w:customStyle="1" w:styleId="CommentTextChar">
@@ -10852,6 +11555,7 @@
       <w:noProof/>
       <w:sz w:val="22"/>
       <w:szCs w:val="22"/>
+      <w:lang w:eastAsia="en-US"/>
     </w:rPr>
   </w:style>
   <w:style w:type="character" w:customStyle="1" w:styleId="EndNoteBibliographyChar">

</xml_diff>

<commit_message>
committing the Flood Risk analysis plan before census tract-level adjustment
</commit_message>
<xml_diff>
--- a/FloodRiskAnalysisPlan.docx
+++ b/FloodRiskAnalysisPlan.docx
@@ -1664,13 +1664,7 @@
         <w:rPr>
           <w:rFonts w:ascii="Arial" w:hAnsi="Arial" w:cs="Arial"/>
         </w:rPr>
-        <w:t>).</w:t>
-      </w:r>
-      <w:r>
-        <w:rPr>
-          <w:rFonts w:ascii="Arial" w:hAnsi="Arial" w:cs="Arial"/>
-        </w:rPr>
-        <w:t xml:space="preserve"> </w:t>
+        <w:t xml:space="preserve">). </w:t>
       </w:r>
     </w:p>
     <w:p>
@@ -1897,6 +1891,72 @@
           <w:szCs w:val="22"/>
         </w:rPr>
         <w:t>Flood Risk: 2020 (present) and 2050 (climate-adjusted future)</w:t>
+      </w:r>
+    </w:p>
+    <w:p>
+      <w:pPr>
+        <w:numPr>
+          <w:ilvl w:val="1"/>
+          <w:numId w:val="2"/>
+        </w:numPr>
+        <w:rPr>
+          <w:rFonts w:ascii="Arial" w:hAnsi="Arial" w:cs="Arial"/>
+          <w:sz w:val="22"/>
+          <w:szCs w:val="22"/>
+          <w:u w:val="single"/>
+        </w:rPr>
+      </w:pPr>
+      <w:r>
+        <w:rPr>
+          <w:rFonts w:ascii="Arial" w:hAnsi="Arial" w:cs="Arial"/>
+          <w:sz w:val="22"/>
+          <w:szCs w:val="22"/>
+        </w:rPr>
+        <w:t xml:space="preserve">Other Covariates: </w:t>
+      </w:r>
+    </w:p>
+    <w:p>
+      <w:pPr>
+        <w:numPr>
+          <w:ilvl w:val="2"/>
+          <w:numId w:val="2"/>
+        </w:numPr>
+        <w:rPr>
+          <w:rFonts w:ascii="Arial" w:hAnsi="Arial" w:cs="Arial"/>
+          <w:sz w:val="22"/>
+          <w:szCs w:val="22"/>
+          <w:u w:val="single"/>
+        </w:rPr>
+      </w:pPr>
+      <w:r>
+        <w:rPr>
+          <w:rFonts w:ascii="Arial" w:hAnsi="Arial" w:cs="Arial"/>
+          <w:sz w:val="22"/>
+          <w:szCs w:val="22"/>
+        </w:rPr>
+        <w:t>CACES air pollution</w:t>
+      </w:r>
+    </w:p>
+    <w:p>
+      <w:pPr>
+        <w:numPr>
+          <w:ilvl w:val="2"/>
+          <w:numId w:val="2"/>
+        </w:numPr>
+        <w:rPr>
+          <w:rFonts w:ascii="Arial" w:hAnsi="Arial" w:cs="Arial"/>
+          <w:sz w:val="22"/>
+          <w:szCs w:val="22"/>
+          <w:u w:val="single"/>
+        </w:rPr>
+      </w:pPr>
+      <w:r>
+        <w:rPr>
+          <w:rFonts w:ascii="Arial" w:hAnsi="Arial" w:cs="Arial"/>
+          <w:sz w:val="22"/>
+          <w:szCs w:val="22"/>
+        </w:rPr>
+        <w:t>Smoking prevalence</w:t>
       </w:r>
     </w:p>
     <w:p>
@@ -2184,6 +2244,7 @@
               <w:rPr>
                 <w:rFonts w:ascii="Arial" w:hAnsi="Arial" w:cs="Arial"/>
               </w:rPr>
+              <w:lastRenderedPageBreak/>
               <w:t>Life Expectancy</w:t>
             </w:r>
           </w:p>
@@ -2234,7 +2295,6 @@
               <w:rPr>
                 <w:rFonts w:ascii="Arial" w:hAnsi="Arial" w:cs="Arial"/>
               </w:rPr>
-              <w:lastRenderedPageBreak/>
               <w:t>Data also available for 1980, 1985, 1990, 1995, 2000, 2005, and 2010</w:t>
             </w:r>
           </w:p>
@@ -2305,15 +2365,7 @@
               <w:rPr>
                 <w:rFonts w:ascii="Arial" w:hAnsi="Arial" w:cs="Arial"/>
               </w:rPr>
-              <w:lastRenderedPageBreak/>
-              <w:t xml:space="preserve">Results of the study were published in JAMA in May 2017 in "Inequalities in </w:t>
-            </w:r>
-            <w:r>
-              <w:rPr>
-                <w:rFonts w:ascii="Arial" w:hAnsi="Arial" w:cs="Arial"/>
-              </w:rPr>
-              <w:lastRenderedPageBreak/>
-              <w:t>life expectancy among US counties, 1980</w:t>
+              <w:t>Results of the study were published in JAMA in May 2017 in "Inequalities in life expectancy among US counties, 1980</w:t>
             </w:r>
             <w:r>
               <w:rPr>
@@ -2390,15 +2442,7 @@
               <w:rPr>
                 <w:rFonts w:ascii="Arial" w:hAnsi="Arial" w:cs="Arial"/>
               </w:rPr>
-              <w:lastRenderedPageBreak/>
-              <w:t xml:space="preserve">Uncertainty interval provided. </w:t>
-            </w:r>
-            <w:r>
-              <w:rPr>
-                <w:rFonts w:ascii="Arial" w:hAnsi="Arial" w:cs="Arial"/>
-              </w:rPr>
-              <w:lastRenderedPageBreak/>
-              <w:t>Including uncertainty in outcome</w:t>
+              <w:t>Uncertainty interval provided. Including uncertainty in outcome</w:t>
             </w:r>
             <w:r>
               <w:rPr>
@@ -2430,7 +2474,6 @@
               <w:rPr>
                 <w:rFonts w:ascii="Arial" w:hAnsi="Arial" w:cs="Arial"/>
               </w:rPr>
-              <w:lastRenderedPageBreak/>
               <w:t>Age-specific Mortality Risk</w:t>
             </w:r>
           </w:p>
@@ -2732,21 +2775,7 @@
                   <w:rStyle w:val="Hyperlink"/>
                   <w:rFonts w:ascii="Arial" w:hAnsi="Arial" w:cs="Arial"/>
                 </w:rPr>
-                <w:t>https:/</w:t>
-              </w:r>
-              <w:r>
-                <w:rPr>
-                  <w:rStyle w:val="Hyperlink"/>
-                  <w:rFonts w:ascii="Arial" w:hAnsi="Arial" w:cs="Arial"/>
-                </w:rPr>
-                <w:t>/</w:t>
-              </w:r>
-              <w:r>
-                <w:rPr>
-                  <w:rStyle w:val="Hyperlink"/>
-                  <w:rFonts w:ascii="Arial" w:hAnsi="Arial" w:cs="Arial"/>
-                </w:rPr>
-                <w:t>nccd.cdc.gov/dhdspatlas/</w:t>
+                <w:t>https://nccd.cdc.gov/dhdspatlas/</w:t>
               </w:r>
             </w:hyperlink>
             <w:r>
@@ -2898,7 +2927,16 @@
           <w:sz w:val="22"/>
           <w:szCs w:val="22"/>
         </w:rPr>
-        <w:t xml:space="preserve">All details from original source </w:t>
+        <w:t xml:space="preserve">All details from original </w:t>
+      </w:r>
+      <w:r>
+        <w:rPr>
+          <w:rFonts w:ascii="Arial" w:hAnsi="Arial" w:cs="Arial"/>
+          <w:sz w:val="22"/>
+          <w:szCs w:val="22"/>
+        </w:rPr>
+        <w:lastRenderedPageBreak/>
+        <w:t xml:space="preserve">source </w:t>
       </w:r>
       <w:r>
         <w:rPr>
@@ -2984,7 +3022,6 @@
                 <w:sz w:val="22"/>
                 <w:szCs w:val="22"/>
               </w:rPr>
-              <w:lastRenderedPageBreak/>
               <w:t>Flood Risk Type</w:t>
             </w:r>
           </w:p>
@@ -3012,17 +3049,7 @@
                 <w:sz w:val="22"/>
                 <w:szCs w:val="22"/>
               </w:rPr>
-              <w:t xml:space="preserve">Variable Names and </w:t>
-            </w:r>
-            <w:r>
-              <w:rPr>
-                <w:rFonts w:ascii="Arial" w:hAnsi="Arial" w:cs="Arial"/>
-                <w:b/>
-                <w:bCs/>
-                <w:sz w:val="22"/>
-                <w:szCs w:val="22"/>
-              </w:rPr>
-              <w:t xml:space="preserve">Description of Variable from </w:t>
+              <w:t xml:space="preserve">Variable Names and Description of Variable from </w:t>
             </w:r>
             <w:proofErr w:type="spellStart"/>
             <w:r>
@@ -3181,23 +3208,7 @@
                 <w:sz w:val="22"/>
                 <w:szCs w:val="22"/>
               </w:rPr>
-              <w:t xml:space="preserve"> (</w:t>
-            </w:r>
-            <w:r>
-              <w:rPr>
-                <w:rFonts w:ascii="Arial" w:hAnsi="Arial" w:cs="Arial"/>
-                <w:sz w:val="22"/>
-                <w:szCs w:val="22"/>
-              </w:rPr>
-              <w:t>the number of First Street properties in the county</w:t>
-            </w:r>
-            <w:r>
-              <w:rPr>
-                <w:rFonts w:ascii="Arial" w:hAnsi="Arial" w:cs="Arial"/>
-                <w:sz w:val="22"/>
-                <w:szCs w:val="22"/>
-              </w:rPr>
-              <w:t xml:space="preserve">), </w:t>
+              <w:t xml:space="preserve"> (the number of First Street properties in the county), </w:t>
             </w:r>
           </w:p>
           <w:p>
@@ -3501,15 +3512,7 @@
                 <w:sz w:val="22"/>
                 <w:szCs w:val="22"/>
               </w:rPr>
-              <w:t xml:space="preserve"> and </w:t>
-            </w:r>
-            <w:r>
-              <w:rPr>
-                <w:rFonts w:ascii="Arial" w:hAnsi="Arial" w:cs="Arial"/>
-                <w:sz w:val="22"/>
-                <w:szCs w:val="22"/>
-              </w:rPr>
-              <w:t>2 time points</w:t>
+              <w:t xml:space="preserve"> and 2 time points</w:t>
             </w:r>
           </w:p>
         </w:tc>
@@ -3696,15 +3699,7 @@
                 <w:sz w:val="22"/>
                 <w:szCs w:val="22"/>
               </w:rPr>
-              <w:t>2020 refers to present-time, and 2050 refers to the climate adjusted future</w:t>
-            </w:r>
-            <w:r>
-              <w:rPr>
-                <w:rFonts w:ascii="Arial" w:hAnsi="Arial" w:cs="Arial"/>
-                <w:sz w:val="22"/>
-                <w:szCs w:val="22"/>
-              </w:rPr>
-              <w:t>. See right for the 5, 100, 500.</w:t>
+              <w:t>2020 refers to present-time, and 2050 refers to the climate adjusted future. See right for the 5, 100, 500.</w:t>
             </w:r>
           </w:p>
         </w:tc>
@@ -4010,25 +4005,7 @@
                 <w:sz w:val="22"/>
                 <w:szCs w:val="22"/>
               </w:rPr>
-              <w:t>The Flood Factor (FF) is an indicator of a property’s practical flood risk from 1 to 10. High flood factors correspond to being more likely to flood and/or more likely to experience high floods. FF is determined by the property’s likelihood of flooding and the potential depth of that flood. Flood risks accumulate over time, so FF specifically looks at the likelihood of water reaching the building/center of empty lot at least once within the next 30 years.</w:t>
-            </w:r>
-          </w:p>
-          <w:p>
-            <w:pPr>
-              <w:spacing w:after="120"/>
-              <w:rPr>
-                <w:rFonts w:ascii="Arial" w:hAnsi="Arial" w:cs="Arial"/>
-                <w:sz w:val="22"/>
-                <w:szCs w:val="22"/>
-              </w:rPr>
-            </w:pPr>
-            <w:r>
-              <w:rPr>
-                <w:rFonts w:ascii="Arial" w:hAnsi="Arial" w:cs="Arial"/>
-                <w:sz w:val="22"/>
-                <w:szCs w:val="22"/>
-              </w:rPr>
-              <w:t xml:space="preserve">Properties with less than 0.2% chance of experiencing any depth of flooding in any </w:t>
+              <w:t xml:space="preserve">The Flood Factor (FF) is an indicator of a property’s practical flood risk from 1 to 10. High flood factors correspond to being more likely to flood and/or more likely to experience high floods. FF is determined by the property’s likelihood of flooding and the potential depth of that flood. Flood risks accumulate over time, so FF specifically looks at the likelihood of water </w:t>
             </w:r>
             <w:r>
               <w:rPr>
@@ -4037,7 +4014,25 @@
                 <w:szCs w:val="22"/>
               </w:rPr>
               <w:lastRenderedPageBreak/>
-              <w:t>year within the next 30 years have FF of 1</w:t>
+              <w:t>reaching the building/center of empty lot at least once within the next 30 years.</w:t>
+            </w:r>
+          </w:p>
+          <w:p>
+            <w:pPr>
+              <w:spacing w:after="120"/>
+              <w:rPr>
+                <w:rFonts w:ascii="Arial" w:hAnsi="Arial" w:cs="Arial"/>
+                <w:sz w:val="22"/>
+                <w:szCs w:val="22"/>
+              </w:rPr>
+            </w:pPr>
+            <w:r>
+              <w:rPr>
+                <w:rFonts w:ascii="Arial" w:hAnsi="Arial" w:cs="Arial"/>
+                <w:sz w:val="22"/>
+                <w:szCs w:val="22"/>
+              </w:rPr>
+              <w:t>Properties with less than 0.2% chance of experiencing any depth of flooding in any year within the next 30 years have FF of 1</w:t>
             </w:r>
             <w:r>
               <w:rPr>
@@ -4133,7 +4128,16 @@
                 <w:sz w:val="22"/>
                 <w:szCs w:val="22"/>
               </w:rPr>
-              <w:t>Count of Properties with a given Flood Factor</w:t>
+              <w:t xml:space="preserve">Count of Properties </w:t>
+            </w:r>
+            <w:r>
+              <w:rPr>
+                <w:rFonts w:ascii="Arial" w:hAnsi="Arial" w:cs="Arial"/>
+                <w:sz w:val="22"/>
+                <w:szCs w:val="22"/>
+              </w:rPr>
+              <w:lastRenderedPageBreak/>
+              <w:t>with a given Flood Factor</w:t>
             </w:r>
           </w:p>
         </w:tc>
@@ -4156,6 +4160,7 @@
                 <w:sz w:val="22"/>
                 <w:szCs w:val="22"/>
               </w:rPr>
+              <w:lastRenderedPageBreak/>
               <w:t>count_floodfactor1</w:t>
             </w:r>
             <w:r>
@@ -4182,6 +4187,7 @@
                 <w:sz w:val="22"/>
                 <w:szCs w:val="22"/>
               </w:rPr>
+              <w:lastRenderedPageBreak/>
               <w:t xml:space="preserve">…, </w:t>
             </w:r>
           </w:p>
@@ -4581,7 +4587,19 @@
               <w:rPr>
                 <w:rFonts w:ascii="Arial" w:hAnsi="Arial" w:cs="Arial"/>
               </w:rPr>
-              <w:t xml:space="preserve"> available for male, female, and both; for years 1996-2012.</w:t>
+              <w:t xml:space="preserve"> available for male, female, and both; for </w:t>
+            </w:r>
+            <w:r>
+              <w:rPr>
+                <w:rFonts w:ascii="Arial" w:hAnsi="Arial" w:cs="Arial"/>
+              </w:rPr>
+              <w:t xml:space="preserve">individual </w:t>
+            </w:r>
+            <w:r>
+              <w:rPr>
+                <w:rFonts w:ascii="Arial" w:hAnsi="Arial" w:cs="Arial"/>
+              </w:rPr>
+              <w:t>years 1996-2012.</w:t>
             </w:r>
           </w:p>
           <w:p>
@@ -4633,11 +4651,48 @@
           </w:tcPr>
           <w:p>
             <w:pPr>
-              <w:spacing w:after="120"/>
-              <w:rPr>
-                <w:rFonts w:ascii="Arial" w:hAnsi="Arial" w:cs="Arial"/>
-              </w:rPr>
-            </w:pPr>
+              <w:rPr>
+                <w:rFonts w:ascii="Arial" w:hAnsi="Arial" w:cs="Arial"/>
+              </w:rPr>
+            </w:pPr>
+            <w:r>
+              <w:rPr>
+                <w:rFonts w:ascii="Arial" w:hAnsi="Arial" w:cs="Arial"/>
+              </w:rPr>
+              <w:t>“</w:t>
+            </w:r>
+            <w:r>
+              <w:rPr>
+                <w:rFonts w:ascii="Arial" w:hAnsi="Arial" w:cs="Arial"/>
+              </w:rPr>
+              <w:t>As of 2012 there were 3,143 counties and county equivalents. To account for changes over the study period, we merged some counties to get consistent areas, for a total of 3,127 counties.</w:t>
+            </w:r>
+            <w:r>
+              <w:rPr>
+                <w:rFonts w:ascii="Arial" w:hAnsi="Arial" w:cs="Arial"/>
+              </w:rPr>
+              <w:t>”</w:t>
+            </w:r>
+          </w:p>
+          <w:p>
+            <w:pPr>
+              <w:spacing w:after="120"/>
+              <w:rPr>
+                <w:rFonts w:ascii="Arial" w:hAnsi="Arial" w:cs="Arial"/>
+              </w:rPr>
+            </w:pPr>
+            <w:r>
+              <w:rPr>
+                <w:rFonts w:ascii="Arial" w:hAnsi="Arial" w:cs="Arial"/>
+              </w:rPr>
+              <w:t>-</w:t>
+            </w:r>
+            <w:r>
+              <w:rPr>
+                <w:rFonts w:ascii="Arial" w:hAnsi="Arial" w:cs="Arial"/>
+              </w:rPr>
+              <w:t>From assoc. paper</w:t>
+            </w:r>
           </w:p>
         </w:tc>
       </w:tr>
@@ -4762,51 +4817,157 @@
               <w:rPr>
                 <w:rFonts w:ascii="Arial" w:hAnsi="Arial" w:cs="Arial"/>
               </w:rPr>
+              <w:t xml:space="preserve"> (µg/m^3)</w:t>
+            </w:r>
+            <w:r>
+              <w:rPr>
+                <w:rFonts w:ascii="Arial" w:hAnsi="Arial" w:cs="Arial"/>
+              </w:rPr>
+              <w:t>, so2</w:t>
+            </w:r>
+            <w:r>
+              <w:rPr>
+                <w:rFonts w:ascii="Arial" w:hAnsi="Arial" w:cs="Arial"/>
+              </w:rPr>
+              <w:t xml:space="preserve"> (ppb)</w:t>
+            </w:r>
+          </w:p>
+          <w:p>
+            <w:pPr>
+              <w:rPr>
+                <w:rFonts w:ascii="Arial" w:hAnsi="Arial" w:cs="Arial"/>
+              </w:rPr>
+            </w:pPr>
+          </w:p>
+          <w:p>
+            <w:pPr>
+              <w:rPr>
+                <w:rFonts w:ascii="Arial" w:hAnsi="Arial" w:cs="Arial"/>
+              </w:rPr>
+            </w:pPr>
+            <w:r>
+              <w:rPr>
+                <w:rFonts w:ascii="Arial" w:hAnsi="Arial" w:cs="Arial"/>
+              </w:rPr>
+              <w:t xml:space="preserve">Population-weighted latitude and longitude based on block </w:t>
+            </w:r>
+            <w:r>
+              <w:rPr>
+                <w:rFonts w:ascii="Arial" w:hAnsi="Arial" w:cs="Arial"/>
+              </w:rPr>
+              <w:lastRenderedPageBreak/>
+              <w:t>level centroid</w:t>
+            </w:r>
+            <w:r>
+              <w:rPr>
+                <w:rFonts w:ascii="Arial" w:hAnsi="Arial" w:cs="Arial"/>
+              </w:rPr>
+              <w:t>:</w:t>
+            </w:r>
+            <w:r>
+              <w:rPr>
+                <w:rFonts w:ascii="Arial" w:hAnsi="Arial" w:cs="Arial"/>
+              </w:rPr>
               <w:t xml:space="preserve"> </w:t>
             </w:r>
-            <w:r>
-              <w:rPr>
-                <w:rFonts w:ascii="Arial" w:hAnsi="Arial" w:cs="Arial"/>
-              </w:rPr>
-              <w:t>(µg/m^3)</w:t>
-            </w:r>
-            <w:r>
-              <w:rPr>
-                <w:rFonts w:ascii="Arial" w:hAnsi="Arial" w:cs="Arial"/>
-              </w:rPr>
-              <w:t>, so2</w:t>
-            </w:r>
-            <w:r>
-              <w:rPr>
-                <w:rFonts w:ascii="Arial" w:hAnsi="Arial" w:cs="Arial"/>
-              </w:rPr>
-              <w:t xml:space="preserve"> (ppb)</w:t>
-            </w:r>
-          </w:p>
-          <w:p>
-            <w:pPr>
-              <w:rPr>
-                <w:rFonts w:ascii="Arial" w:hAnsi="Arial" w:cs="Arial"/>
-              </w:rPr>
-            </w:pPr>
-          </w:p>
-          <w:p>
-            <w:pPr>
-              <w:rPr>
-                <w:rFonts w:ascii="Arial" w:hAnsi="Arial" w:cs="Arial"/>
-              </w:rPr>
-            </w:pPr>
-            <w:r>
-              <w:rPr>
-                <w:rFonts w:ascii="Arial" w:hAnsi="Arial" w:cs="Arial"/>
-              </w:rPr>
-              <w:t>Population-weighted latitude and longitude based on block level centroid</w:t>
-            </w:r>
-            <w:r>
-              <w:rPr>
-                <w:rFonts w:ascii="Arial" w:hAnsi="Arial" w:cs="Arial"/>
-              </w:rPr>
-              <w:t>:</w:t>
+            <w:proofErr w:type="spellStart"/>
+            <w:r>
+              <w:rPr>
+                <w:rFonts w:ascii="Arial" w:hAnsi="Arial" w:cs="Arial"/>
+              </w:rPr>
+              <w:t>lat</w:t>
+            </w:r>
+            <w:proofErr w:type="spellEnd"/>
+            <w:r>
+              <w:rPr>
+                <w:rFonts w:ascii="Arial" w:hAnsi="Arial" w:cs="Arial"/>
+              </w:rPr>
+              <w:t>/</w:t>
+            </w:r>
+            <w:proofErr w:type="spellStart"/>
+            <w:r>
+              <w:rPr>
+                <w:rFonts w:ascii="Arial" w:hAnsi="Arial" w:cs="Arial"/>
+              </w:rPr>
+              <w:t>lon</w:t>
+            </w:r>
+            <w:proofErr w:type="spellEnd"/>
+          </w:p>
+        </w:tc>
+        <w:tc>
+          <w:tcPr>
+            <w:tcW w:w="4176" w:type="dxa"/>
+          </w:tcPr>
+          <w:p>
+            <w:r>
+              <w:rPr>
+                <w:rFonts w:ascii="Arial" w:hAnsi="Arial" w:cs="Arial"/>
+              </w:rPr>
+              <w:lastRenderedPageBreak/>
+              <w:t xml:space="preserve">Citation: </w:t>
+            </w:r>
+            <w:r>
+              <w:rPr>
+                <w:bdr w:val="none" w:sz="0" w:space="0" w:color="auto" w:frame="1"/>
+              </w:rPr>
+              <w:t> </w:t>
+            </w:r>
+            <w:r>
+              <w:t xml:space="preserve">"This article includes concentration estimates developed by the Center for Air, Climate and Energy Solutions using v1 empirical models as described in Kim S.-Y.; </w:t>
+            </w:r>
+            <w:proofErr w:type="spellStart"/>
+            <w:r>
+              <w:t>Bechle</w:t>
+            </w:r>
+            <w:proofErr w:type="spellEnd"/>
+            <w:r>
+              <w:t xml:space="preserve">, M.; Hankey, S.; Sheppard, L.; </w:t>
+            </w:r>
+            <w:proofErr w:type="spellStart"/>
+            <w:r>
+              <w:t>Szpiro</w:t>
+            </w:r>
+            <w:proofErr w:type="spellEnd"/>
+            <w:r>
+              <w:t xml:space="preserve">, A. A.; Marshall, J. D. 2020. “Concentrations of criteria pollutants in the contiguous U.S., 1979 – 2015: Role of prediction model parsimony in integrated empirical geographic regression.” </w:t>
+            </w:r>
+            <w:proofErr w:type="spellStart"/>
+            <w:r>
+              <w:t>PLoS</w:t>
+            </w:r>
+            <w:proofErr w:type="spellEnd"/>
+            <w:r>
+              <w:t xml:space="preserve"> ONE 15(2), e0228535. DOI: 10.1371/journal.pone.0228535</w:t>
+            </w:r>
+          </w:p>
+          <w:p>
+            <w:pPr>
+              <w:spacing w:after="120"/>
+              <w:rPr>
+                <w:rFonts w:ascii="Arial" w:hAnsi="Arial" w:cs="Arial"/>
+              </w:rPr>
+            </w:pPr>
+            <w:r>
+              <w:t>."</w:t>
+            </w:r>
+          </w:p>
+        </w:tc>
+        <w:tc>
+          <w:tcPr>
+            <w:tcW w:w="2340" w:type="dxa"/>
+          </w:tcPr>
+          <w:p>
+            <w:pPr>
+              <w:spacing w:after="120"/>
+              <w:rPr>
+                <w:rFonts w:ascii="Arial" w:hAnsi="Arial" w:cs="Arial"/>
+              </w:rPr>
+            </w:pPr>
+            <w:r>
+              <w:rPr>
+                <w:rFonts w:ascii="Arial" w:hAnsi="Arial" w:cs="Arial"/>
+              </w:rPr>
+              <w:t>Data is for the year 2015. There are other years available.</w:t>
             </w:r>
             <w:r>
               <w:rPr>
@@ -4814,129 +4975,26 @@
               </w:rPr>
               <w:t xml:space="preserve"> </w:t>
             </w:r>
-            <w:proofErr w:type="spellStart"/>
-            <w:r>
-              <w:rPr>
-                <w:rFonts w:ascii="Arial" w:hAnsi="Arial" w:cs="Arial"/>
-              </w:rPr>
-              <w:t>lat</w:t>
-            </w:r>
-            <w:proofErr w:type="spellEnd"/>
-            <w:r>
-              <w:rPr>
-                <w:rFonts w:ascii="Arial" w:hAnsi="Arial" w:cs="Arial"/>
-              </w:rPr>
-              <w:t>/</w:t>
-            </w:r>
-            <w:proofErr w:type="spellStart"/>
-            <w:r>
-              <w:rPr>
-                <w:rFonts w:ascii="Arial" w:hAnsi="Arial" w:cs="Arial"/>
-              </w:rPr>
-              <w:t>lon</w:t>
-            </w:r>
-            <w:proofErr w:type="spellEnd"/>
-          </w:p>
-        </w:tc>
-        <w:tc>
-          <w:tcPr>
-            <w:tcW w:w="4176" w:type="dxa"/>
-          </w:tcPr>
-          <w:p>
-            <w:r>
-              <w:rPr>
-                <w:rFonts w:ascii="Arial" w:hAnsi="Arial" w:cs="Arial"/>
-              </w:rPr>
-              <w:t xml:space="preserve">Citation: </w:t>
-            </w:r>
-            <w:r>
-              <w:rPr>
-                <w:bdr w:val="none" w:sz="0" w:space="0" w:color="auto" w:frame="1"/>
-              </w:rPr>
-              <w:t> </w:t>
-            </w:r>
-            <w:r>
-              <w:t xml:space="preserve">"This article includes concentration estimates developed by the Center for Air, Climate and Energy Solutions using v1 empirical models as described in Kim S.-Y.; </w:t>
-            </w:r>
-            <w:proofErr w:type="spellStart"/>
-            <w:r>
-              <w:t>Bechle</w:t>
-            </w:r>
-            <w:proofErr w:type="spellEnd"/>
-            <w:r>
-              <w:t xml:space="preserve">, M.; Hankey, S.; Sheppard, L.; </w:t>
-            </w:r>
-            <w:proofErr w:type="spellStart"/>
-            <w:r>
-              <w:t>Szpiro</w:t>
-            </w:r>
-            <w:proofErr w:type="spellEnd"/>
-            <w:r>
-              <w:t xml:space="preserve">, A. A.; Marshall, J. D. 2020. “Concentrations of criteria pollutants in the contiguous U.S., 1979 – 2015: Role of prediction model parsimony in integrated empirical geographic regression.” </w:t>
-            </w:r>
-            <w:proofErr w:type="spellStart"/>
-            <w:r>
-              <w:t>PLoS</w:t>
-            </w:r>
-            <w:proofErr w:type="spellEnd"/>
-            <w:r>
-              <w:t xml:space="preserve"> ONE 15(2), e0228535. DOI: 10.1371/journal.pone.0228535</w:t>
-            </w:r>
-          </w:p>
-          <w:p>
-            <w:pPr>
-              <w:spacing w:after="120"/>
-              <w:rPr>
-                <w:rFonts w:ascii="Arial" w:hAnsi="Arial" w:cs="Arial"/>
-              </w:rPr>
-            </w:pPr>
-            <w:r>
-              <w:t>."</w:t>
-            </w:r>
-          </w:p>
-        </w:tc>
-        <w:tc>
-          <w:tcPr>
-            <w:tcW w:w="2340" w:type="dxa"/>
-          </w:tcPr>
-          <w:p>
-            <w:pPr>
-              <w:spacing w:after="120"/>
-              <w:rPr>
-                <w:rFonts w:ascii="Arial" w:hAnsi="Arial" w:cs="Arial"/>
-              </w:rPr>
-            </w:pPr>
-            <w:r>
-              <w:rPr>
-                <w:rFonts w:ascii="Arial" w:hAnsi="Arial" w:cs="Arial"/>
-              </w:rPr>
-              <w:t>Data is for the year 2015. There are other years available.</w:t>
-            </w:r>
-            <w:r>
-              <w:rPr>
-                <w:rFonts w:ascii="Arial" w:hAnsi="Arial" w:cs="Arial"/>
-              </w:rPr>
-              <w:t xml:space="preserve"> </w:t>
-            </w:r>
-          </w:p>
-          <w:p>
-            <w:pPr>
-              <w:spacing w:after="120"/>
-              <w:rPr>
-                <w:rFonts w:ascii="Arial" w:hAnsi="Arial" w:cs="Arial"/>
-              </w:rPr>
-            </w:pPr>
-            <w:r>
-              <w:rPr>
-                <w:rFonts w:ascii="Arial" w:hAnsi="Arial" w:cs="Arial"/>
-              </w:rPr>
-              <w:t xml:space="preserve">Model estimates except for O3 are annual-average values. Ozone model estimates are the average during May-Sept of the daily maximum 8-hr moving average. Either way, only </w:t>
-            </w:r>
-            <w:r>
-              <w:rPr>
-                <w:rFonts w:ascii="Arial" w:hAnsi="Arial" w:cs="Arial"/>
-              </w:rPr>
-              <w:t>for years with available monitoring data</w:t>
+          </w:p>
+          <w:p>
+            <w:pPr>
+              <w:spacing w:after="120"/>
+              <w:rPr>
+                <w:rFonts w:ascii="Arial" w:hAnsi="Arial" w:cs="Arial"/>
+              </w:rPr>
+            </w:pPr>
+            <w:r>
+              <w:rPr>
+                <w:rFonts w:ascii="Arial" w:hAnsi="Arial" w:cs="Arial"/>
+              </w:rPr>
+              <w:t xml:space="preserve">Model estimates except for O3 are annual-average values. Ozone model estimates are the average during May-Sept of the daily maximum 8-hr moving average. Either way, only for years </w:t>
+            </w:r>
+            <w:r>
+              <w:rPr>
+                <w:rFonts w:ascii="Arial" w:hAnsi="Arial" w:cs="Arial"/>
+              </w:rPr>
+              <w:lastRenderedPageBreak/>
+              <w:t>with available monitoring data</w:t>
             </w:r>
             <w:r>
               <w:rPr>
@@ -5015,7 +5073,6 @@
           <w:sz w:val="22"/>
           <w:szCs w:val="22"/>
         </w:rPr>
-        <w:lastRenderedPageBreak/>
         <w:t>Moderators</w:t>
       </w:r>
       <w:r>
@@ -5042,23 +5099,7 @@
           <w:sz w:val="22"/>
           <w:szCs w:val="22"/>
         </w:rPr>
-        <w:t xml:space="preserve">These are </w:t>
-      </w:r>
-      <w:r>
-        <w:rPr>
-          <w:rFonts w:ascii="Arial" w:hAnsi="Arial" w:cs="Arial"/>
-          <w:sz w:val="22"/>
-          <w:szCs w:val="22"/>
-        </w:rPr>
-        <w:t>variables that will interact with the covariates above</w:t>
-      </w:r>
-      <w:r>
-        <w:rPr>
-          <w:rFonts w:ascii="Arial" w:hAnsi="Arial" w:cs="Arial"/>
-          <w:sz w:val="22"/>
-          <w:szCs w:val="22"/>
-        </w:rPr>
-        <w:t xml:space="preserve">. One can stratify on SVI (low/medium/high). </w:t>
+        <w:t xml:space="preserve">These are variables that will interact with the covariates above. One can stratify on SVI (low/medium/high). </w:t>
       </w:r>
       <w:r>
         <w:rPr>
@@ -5169,23 +5210,7 @@
           <w:sz w:val="22"/>
           <w:szCs w:val="22"/>
         </w:rPr>
-        <w:t xml:space="preserve"> All variables are calculated from the </w:t>
-      </w:r>
-      <w:r>
-        <w:rPr>
-          <w:rFonts w:ascii="Arial" w:hAnsi="Arial" w:cs="Arial"/>
-          <w:sz w:val="22"/>
-          <w:szCs w:val="22"/>
-        </w:rPr>
-        <w:t>5-year American Community Survey</w:t>
-      </w:r>
-      <w:r>
-        <w:rPr>
-          <w:rFonts w:ascii="Arial" w:hAnsi="Arial" w:cs="Arial"/>
-          <w:sz w:val="22"/>
-          <w:szCs w:val="22"/>
-        </w:rPr>
-        <w:t xml:space="preserve"> (2014-2018 for the 2018 SVI version)</w:t>
+        <w:t xml:space="preserve"> All variables are calculated from the 5-year American Community Survey (2014-2018 for the 2018 SVI version)</w:t>
       </w:r>
       <w:r>
         <w:rPr>
@@ -5199,19 +5224,7 @@
         <w:rPr>
           <w:rFonts w:ascii="Arial" w:hAnsi="Arial" w:cs="Arial"/>
         </w:rPr>
-        <w:t xml:space="preserve">available for </w:t>
-      </w:r>
-      <w:r>
-        <w:rPr>
-          <w:rFonts w:ascii="Arial" w:hAnsi="Arial" w:cs="Arial"/>
-        </w:rPr>
-        <w:t>2000, 2010, 2014, 2016</w:t>
-      </w:r>
-      <w:r>
-        <w:rPr>
-          <w:rFonts w:ascii="Arial" w:hAnsi="Arial" w:cs="Arial"/>
-        </w:rPr>
-        <w:t>.</w:t>
+        <w:t>available for 2000, 2010, 2014, 2016.</w:t>
       </w:r>
     </w:p>
     <w:p>
@@ -5237,15 +5250,7 @@
           <w:sz w:val="22"/>
           <w:szCs w:val="22"/>
         </w:rPr>
-        <w:t xml:space="preserve"> </w:t>
-      </w:r>
-      <w:r>
-        <w:rPr>
-          <w:rFonts w:ascii="Arial" w:hAnsi="Arial" w:cs="Arial"/>
-          <w:sz w:val="22"/>
-          <w:szCs w:val="22"/>
-        </w:rPr>
-        <w:t>The EPL_ variables (see below) are percentile ranks for each of the variables, ordered by county.</w:t>
+        <w:t xml:space="preserve"> The EPL_ variables (see below) are percentile ranks for each of the variables, ordered by county.</w:t>
       </w:r>
       <w:r>
         <w:rPr>
@@ -5575,15 +5580,7 @@
                 <w:sz w:val="22"/>
                 <w:szCs w:val="22"/>
               </w:rPr>
-              <w:t xml:space="preserve"> </w:t>
-            </w:r>
-            <w:r>
-              <w:rPr>
-                <w:rFonts w:ascii="Arial" w:hAnsi="Arial" w:cs="Arial"/>
-                <w:sz w:val="22"/>
-                <w:szCs w:val="22"/>
-              </w:rPr>
-              <w:t>Can be incorporated in BHM.</w:t>
+              <w:t xml:space="preserve"> Can be incorporated in BHM.</w:t>
             </w:r>
           </w:p>
         </w:tc>
@@ -5775,31 +5772,7 @@
                 <w:sz w:val="22"/>
                 <w:szCs w:val="22"/>
               </w:rPr>
-              <w:t xml:space="preserve"> </w:t>
-            </w:r>
-            <w:r>
-              <w:rPr>
-                <w:rFonts w:ascii="Arial" w:hAnsi="Arial" w:cs="Arial"/>
-                <w:sz w:val="22"/>
-                <w:szCs w:val="22"/>
-              </w:rPr>
-              <w:t xml:space="preserve">(in Excel, calculated as PERCENTRANK.INC on </w:t>
-            </w:r>
-            <w:r>
-              <w:rPr>
-                <w:rFonts w:ascii="Arial" w:hAnsi="Arial" w:cs="Arial"/>
-                <w:sz w:val="22"/>
-                <w:szCs w:val="22"/>
-              </w:rPr>
-              <w:t>SPL</w:t>
-            </w:r>
-            <w:r>
-              <w:rPr>
-                <w:rFonts w:ascii="Arial" w:hAnsi="Arial" w:cs="Arial"/>
-                <w:sz w:val="22"/>
-                <w:szCs w:val="22"/>
-              </w:rPr>
-              <w:t>_ variable)</w:t>
+              <w:t xml:space="preserve"> (in Excel, calculated as PERCENTRANK.INC on SPL_ variable)</w:t>
             </w:r>
           </w:p>
         </w:tc>
@@ -6378,7 +6351,6 @@
                 <w:sz w:val="22"/>
                 <w:szCs w:val="22"/>
               </w:rPr>
-              <w:lastRenderedPageBreak/>
               <w:t>HU</w:t>
             </w:r>
             <w:r>
@@ -6451,16 +6423,7 @@
                 <w:sz w:val="22"/>
                 <w:szCs w:val="22"/>
               </w:rPr>
-              <w:t xml:space="preserve">These variables will not be directly </w:t>
-            </w:r>
-            <w:r>
-              <w:rPr>
-                <w:rFonts w:ascii="Arial" w:hAnsi="Arial" w:cs="Arial"/>
-                <w:sz w:val="22"/>
-                <w:szCs w:val="22"/>
-              </w:rPr>
-              <w:lastRenderedPageBreak/>
-              <w:t>used in the model. They may be used to process other variables.</w:t>
+              <w:t>These variables will not be directly used in the model. They may be used to process other variables.</w:t>
             </w:r>
           </w:p>
         </w:tc>
@@ -6486,7 +6449,6 @@
                 <w:sz w:val="22"/>
                 <w:szCs w:val="22"/>
               </w:rPr>
-              <w:lastRenderedPageBreak/>
               <w:t>Socioeconomic</w:t>
             </w:r>
           </w:p>
@@ -7146,6 +7108,7 @@
                 <w:sz w:val="22"/>
                 <w:szCs w:val="22"/>
               </w:rPr>
+              <w:lastRenderedPageBreak/>
               <w:t>E_DAYPOP (estimated daytime population)</w:t>
             </w:r>
           </w:p>
@@ -7169,6 +7132,7 @@
                 <w:sz w:val="22"/>
                 <w:szCs w:val="22"/>
               </w:rPr>
+              <w:lastRenderedPageBreak/>
               <w:t>UNINSUR has E_, M_, EP_, MP_ versions</w:t>
             </w:r>
           </w:p>
@@ -7439,6 +7403,114 @@
     </w:p>
     <w:p>
       <w:pPr>
+        <w:ind w:right="-720"/>
+        <w:rPr>
+          <w:rFonts w:ascii="Arial" w:hAnsi="Arial" w:cs="Arial"/>
+        </w:rPr>
+      </w:pPr>
+      <w:r>
+        <w:rPr>
+          <w:rFonts w:ascii="Arial" w:hAnsi="Arial" w:cs="Arial"/>
+        </w:rPr>
+        <w:t xml:space="preserve">Can also try </w:t>
+      </w:r>
+      <w:proofErr w:type="spellStart"/>
+      <w:r>
+        <w:rPr>
+          <w:rFonts w:ascii="Arial" w:hAnsi="Arial" w:cs="Arial"/>
+        </w:rPr>
+        <w:t>S.CARdissimilarity</w:t>
+      </w:r>
+      <w:proofErr w:type="spellEnd"/>
+      <w:r>
+        <w:rPr>
+          <w:rFonts w:ascii="Arial" w:hAnsi="Arial" w:cs="Arial"/>
+        </w:rPr>
+        <w:t>, if you have dissimilarity metrics handy</w:t>
+      </w:r>
+    </w:p>
+    <w:p>
+      <w:pPr>
+        <w:ind w:right="-720"/>
+        <w:rPr>
+          <w:rFonts w:ascii="Arial" w:hAnsi="Arial" w:cs="Arial"/>
+        </w:rPr>
+      </w:pPr>
+    </w:p>
+    <w:p>
+      <w:pPr>
+        <w:ind w:right="-720"/>
+        <w:rPr>
+          <w:rFonts w:ascii="Arial" w:hAnsi="Arial" w:cs="Arial"/>
+        </w:rPr>
+      </w:pPr>
+      <w:r>
+        <w:rPr>
+          <w:rFonts w:ascii="Arial" w:hAnsi="Arial" w:cs="Arial"/>
+        </w:rPr>
+        <w:t xml:space="preserve">Can redo in </w:t>
+      </w:r>
+      <w:proofErr w:type="spellStart"/>
+      <w:r>
+        <w:rPr>
+          <w:rFonts w:ascii="Arial" w:hAnsi="Arial" w:cs="Arial"/>
+        </w:rPr>
+        <w:t>rstan</w:t>
+      </w:r>
+      <w:proofErr w:type="spellEnd"/>
+      <w:r>
+        <w:rPr>
+          <w:rFonts w:ascii="Arial" w:hAnsi="Arial" w:cs="Arial"/>
+        </w:rPr>
+        <w:t xml:space="preserve">, for greater control </w:t>
+      </w:r>
+    </w:p>
+    <w:p>
+      <w:pPr>
+        <w:ind w:right="-720"/>
+        <w:rPr>
+          <w:rFonts w:ascii="Arial" w:hAnsi="Arial" w:cs="Arial"/>
+        </w:rPr>
+      </w:pPr>
+    </w:p>
+    <w:p>
+      <w:pPr>
+        <w:ind w:right="-720"/>
+        <w:rPr>
+          <w:rFonts w:ascii="Arial" w:hAnsi="Arial" w:cs="Arial"/>
+        </w:rPr>
+      </w:pPr>
+      <w:r>
+        <w:rPr>
+          <w:rFonts w:ascii="Arial" w:hAnsi="Arial" w:cs="Arial"/>
+        </w:rPr>
+        <w:t xml:space="preserve">Can use </w:t>
+      </w:r>
+      <w:proofErr w:type="spellStart"/>
+      <w:r>
+        <w:rPr>
+          <w:rFonts w:ascii="Arial" w:hAnsi="Arial" w:cs="Arial"/>
+        </w:rPr>
+        <w:t>MVS.CARleroux</w:t>
+      </w:r>
+      <w:proofErr w:type="spellEnd"/>
+      <w:r>
+        <w:rPr>
+          <w:rFonts w:ascii="Arial" w:hAnsi="Arial" w:cs="Arial"/>
+        </w:rPr>
+        <w:t>() for multiple response variables</w:t>
+      </w:r>
+    </w:p>
+    <w:p>
+      <w:pPr>
+        <w:ind w:right="-720"/>
+        <w:rPr>
+          <w:rFonts w:ascii="Arial" w:hAnsi="Arial" w:cs="Arial"/>
+        </w:rPr>
+      </w:pPr>
+    </w:p>
+    <w:p>
+      <w:pPr>
         <w:numPr>
           <w:ilvl w:val="0"/>
           <w:numId w:val="8"/>
@@ -7473,6 +7545,46 @@
           <w:szCs w:val="22"/>
         </w:rPr>
         <w:t>tables:</w:t>
+      </w:r>
+      <w:r>
+        <w:rPr>
+          <w:rFonts w:ascii="Arial" w:hAnsi="Arial" w:cs="Arial"/>
+          <w:sz w:val="22"/>
+          <w:szCs w:val="22"/>
+        </w:rPr>
+        <w:t xml:space="preserve"> </w:t>
+      </w:r>
+      <w:r>
+        <w:rPr>
+          <w:rFonts w:ascii="Arial" w:hAnsi="Arial" w:cs="Arial"/>
+          <w:i/>
+          <w:iCs/>
+          <w:sz w:val="22"/>
+          <w:szCs w:val="22"/>
+        </w:rPr>
+        <w:t xml:space="preserve">consult </w:t>
+      </w:r>
+      <w:proofErr w:type="spellStart"/>
+      <w:r>
+        <w:rPr>
+          <w:rFonts w:ascii="Arial" w:hAnsi="Arial" w:cs="Arial"/>
+          <w:i/>
+          <w:iCs/>
+          <w:sz w:val="22"/>
+          <w:szCs w:val="22"/>
+        </w:rPr>
+        <w:t>Dominici</w:t>
+      </w:r>
+      <w:proofErr w:type="spellEnd"/>
+      <w:r>
+        <w:rPr>
+          <w:rFonts w:ascii="Arial" w:hAnsi="Arial" w:cs="Arial"/>
+          <w:i/>
+          <w:iCs/>
+          <w:sz w:val="22"/>
+          <w:szCs w:val="22"/>
+        </w:rPr>
+        <w:t xml:space="preserve"> paper</w:t>
       </w:r>
     </w:p>
     <w:p>
@@ -8543,6 +8655,118 @@
     </w:lvl>
   </w:abstractNum>
   <w:abstractNum w:abstractNumId="6" w15:restartNumberingAfterBreak="0">
+    <w:nsid w:val="2D793E31"/>
+    <w:multiLevelType w:val="hybridMultilevel"/>
+    <w:tmpl w:val="728CDC1E"/>
+    <w:lvl w:ilvl="0" w:tplc="656C6BE4">
+      <w:numFmt w:val="bullet"/>
+      <w:lvlText w:val="-"/>
+      <w:lvlJc w:val="left"/>
+      <w:pPr>
+        <w:ind w:left="720" w:hanging="360"/>
+      </w:pPr>
+      <w:rPr>
+        <w:rFonts w:ascii="Arial" w:eastAsia="Times New Roman" w:hAnsi="Arial" w:cs="Arial" w:hint="default"/>
+      </w:rPr>
+    </w:lvl>
+    <w:lvl w:ilvl="1" w:tplc="04090003" w:tentative="1">
+      <w:start w:val="1"/>
+      <w:numFmt w:val="bullet"/>
+      <w:lvlText w:val="o"/>
+      <w:lvlJc w:val="left"/>
+      <w:pPr>
+        <w:ind w:left="1440" w:hanging="360"/>
+      </w:pPr>
+      <w:rPr>
+        <w:rFonts w:ascii="Courier New" w:hAnsi="Courier New" w:cs="Courier New" w:hint="default"/>
+      </w:rPr>
+    </w:lvl>
+    <w:lvl w:ilvl="2" w:tplc="04090005" w:tentative="1">
+      <w:start w:val="1"/>
+      <w:numFmt w:val="bullet"/>
+      <w:lvlText w:val=""/>
+      <w:lvlJc w:val="left"/>
+      <w:pPr>
+        <w:ind w:left="2160" w:hanging="360"/>
+      </w:pPr>
+      <w:rPr>
+        <w:rFonts w:ascii="Wingdings" w:hAnsi="Wingdings" w:hint="default"/>
+      </w:rPr>
+    </w:lvl>
+    <w:lvl w:ilvl="3" w:tplc="04090001" w:tentative="1">
+      <w:start w:val="1"/>
+      <w:numFmt w:val="bullet"/>
+      <w:lvlText w:val=""/>
+      <w:lvlJc w:val="left"/>
+      <w:pPr>
+        <w:ind w:left="2880" w:hanging="360"/>
+      </w:pPr>
+      <w:rPr>
+        <w:rFonts w:ascii="Symbol" w:hAnsi="Symbol" w:hint="default"/>
+      </w:rPr>
+    </w:lvl>
+    <w:lvl w:ilvl="4" w:tplc="04090003" w:tentative="1">
+      <w:start w:val="1"/>
+      <w:numFmt w:val="bullet"/>
+      <w:lvlText w:val="o"/>
+      <w:lvlJc w:val="left"/>
+      <w:pPr>
+        <w:ind w:left="3600" w:hanging="360"/>
+      </w:pPr>
+      <w:rPr>
+        <w:rFonts w:ascii="Courier New" w:hAnsi="Courier New" w:cs="Courier New" w:hint="default"/>
+      </w:rPr>
+    </w:lvl>
+    <w:lvl w:ilvl="5" w:tplc="04090005" w:tentative="1">
+      <w:start w:val="1"/>
+      <w:numFmt w:val="bullet"/>
+      <w:lvlText w:val=""/>
+      <w:lvlJc w:val="left"/>
+      <w:pPr>
+        <w:ind w:left="4320" w:hanging="360"/>
+      </w:pPr>
+      <w:rPr>
+        <w:rFonts w:ascii="Wingdings" w:hAnsi="Wingdings" w:hint="default"/>
+      </w:rPr>
+    </w:lvl>
+    <w:lvl w:ilvl="6" w:tplc="04090001" w:tentative="1">
+      <w:start w:val="1"/>
+      <w:numFmt w:val="bullet"/>
+      <w:lvlText w:val=""/>
+      <w:lvlJc w:val="left"/>
+      <w:pPr>
+        <w:ind w:left="5040" w:hanging="360"/>
+      </w:pPr>
+      <w:rPr>
+        <w:rFonts w:ascii="Symbol" w:hAnsi="Symbol" w:hint="default"/>
+      </w:rPr>
+    </w:lvl>
+    <w:lvl w:ilvl="7" w:tplc="04090003" w:tentative="1">
+      <w:start w:val="1"/>
+      <w:numFmt w:val="bullet"/>
+      <w:lvlText w:val="o"/>
+      <w:lvlJc w:val="left"/>
+      <w:pPr>
+        <w:ind w:left="5760" w:hanging="360"/>
+      </w:pPr>
+      <w:rPr>
+        <w:rFonts w:ascii="Courier New" w:hAnsi="Courier New" w:cs="Courier New" w:hint="default"/>
+      </w:rPr>
+    </w:lvl>
+    <w:lvl w:ilvl="8" w:tplc="04090005" w:tentative="1">
+      <w:start w:val="1"/>
+      <w:numFmt w:val="bullet"/>
+      <w:lvlText w:val=""/>
+      <w:lvlJc w:val="left"/>
+      <w:pPr>
+        <w:ind w:left="6480" w:hanging="360"/>
+      </w:pPr>
+      <w:rPr>
+        <w:rFonts w:ascii="Wingdings" w:hAnsi="Wingdings" w:hint="default"/>
+      </w:rPr>
+    </w:lvl>
+  </w:abstractNum>
+  <w:abstractNum w:abstractNumId="7" w15:restartNumberingAfterBreak="0">
     <w:nsid w:val="33963632"/>
     <w:multiLevelType w:val="hybridMultilevel"/>
     <w:tmpl w:val="2162FD96"/>
@@ -8654,7 +8878,7 @@
       </w:rPr>
     </w:lvl>
   </w:abstractNum>
-  <w:abstractNum w:abstractNumId="7" w15:restartNumberingAfterBreak="0">
+  <w:abstractNum w:abstractNumId="8" w15:restartNumberingAfterBreak="0">
     <w:nsid w:val="37296E97"/>
     <w:multiLevelType w:val="hybridMultilevel"/>
     <w:tmpl w:val="B63C924C"/>
@@ -8767,7 +8991,7 @@
       </w:rPr>
     </w:lvl>
   </w:abstractNum>
-  <w:abstractNum w:abstractNumId="8" w15:restartNumberingAfterBreak="0">
+  <w:abstractNum w:abstractNumId="9" w15:restartNumberingAfterBreak="0">
     <w:nsid w:val="38D75E47"/>
     <w:multiLevelType w:val="multilevel"/>
     <w:tmpl w:val="04F8F510"/>
@@ -8880,7 +9104,7 @@
       </w:pPr>
     </w:lvl>
   </w:abstractNum>
-  <w:abstractNum w:abstractNumId="9" w15:restartNumberingAfterBreak="0">
+  <w:abstractNum w:abstractNumId="10" w15:restartNumberingAfterBreak="0">
     <w:nsid w:val="3EAA3566"/>
     <w:multiLevelType w:val="hybridMultilevel"/>
     <w:tmpl w:val="76EA8F22"/>
@@ -8993,7 +9217,7 @@
       </w:rPr>
     </w:lvl>
   </w:abstractNum>
-  <w:abstractNum w:abstractNumId="10" w15:restartNumberingAfterBreak="0">
+  <w:abstractNum w:abstractNumId="11" w15:restartNumberingAfterBreak="0">
     <w:nsid w:val="49B30DFD"/>
     <w:multiLevelType w:val="hybridMultilevel"/>
     <w:tmpl w:val="9DEE5A08"/>
@@ -9106,7 +9330,7 @@
       </w:rPr>
     </w:lvl>
   </w:abstractNum>
-  <w:abstractNum w:abstractNumId="11" w15:restartNumberingAfterBreak="0">
+  <w:abstractNum w:abstractNumId="12" w15:restartNumberingAfterBreak="0">
     <w:nsid w:val="4AEB5226"/>
     <w:multiLevelType w:val="hybridMultilevel"/>
     <w:tmpl w:val="966E80F8"/>
@@ -9192,7 +9416,7 @@
       </w:pPr>
     </w:lvl>
   </w:abstractNum>
-  <w:abstractNum w:abstractNumId="12" w15:restartNumberingAfterBreak="0">
+  <w:abstractNum w:abstractNumId="13" w15:restartNumberingAfterBreak="0">
     <w:nsid w:val="4FC16994"/>
     <w:multiLevelType w:val="hybridMultilevel"/>
     <w:tmpl w:val="8926DB6C"/>
@@ -9305,7 +9529,7 @@
       </w:rPr>
     </w:lvl>
   </w:abstractNum>
-  <w:abstractNum w:abstractNumId="13" w15:restartNumberingAfterBreak="0">
+  <w:abstractNum w:abstractNumId="14" w15:restartNumberingAfterBreak="0">
     <w:nsid w:val="5322014F"/>
     <w:multiLevelType w:val="hybridMultilevel"/>
     <w:tmpl w:val="EB967440"/>
@@ -9427,7 +9651,7 @@
       </w:pPr>
     </w:lvl>
   </w:abstractNum>
-  <w:abstractNum w:abstractNumId="14" w15:restartNumberingAfterBreak="0">
+  <w:abstractNum w:abstractNumId="15" w15:restartNumberingAfterBreak="0">
     <w:nsid w:val="591A7B74"/>
     <w:multiLevelType w:val="hybridMultilevel"/>
     <w:tmpl w:val="3EC8F552"/>
@@ -9516,7 +9740,7 @@
       </w:pPr>
     </w:lvl>
   </w:abstractNum>
-  <w:abstractNum w:abstractNumId="15" w15:restartNumberingAfterBreak="0">
+  <w:abstractNum w:abstractNumId="16" w15:restartNumberingAfterBreak="0">
     <w:nsid w:val="5B3834E9"/>
     <w:multiLevelType w:val="hybridMultilevel"/>
     <w:tmpl w:val="3FCAA07E"/>
@@ -9629,7 +9853,7 @@
       </w:rPr>
     </w:lvl>
   </w:abstractNum>
-  <w:abstractNum w:abstractNumId="16" w15:restartNumberingAfterBreak="0">
+  <w:abstractNum w:abstractNumId="17" w15:restartNumberingAfterBreak="0">
     <w:nsid w:val="6248216E"/>
     <w:multiLevelType w:val="hybridMultilevel"/>
     <w:tmpl w:val="4E22CD5E"/>
@@ -9719,7 +9943,7 @@
       </w:pPr>
     </w:lvl>
   </w:abstractNum>
-  <w:abstractNum w:abstractNumId="17" w15:restartNumberingAfterBreak="0">
+  <w:abstractNum w:abstractNumId="18" w15:restartNumberingAfterBreak="0">
     <w:nsid w:val="6A047195"/>
     <w:multiLevelType w:val="hybridMultilevel"/>
     <w:tmpl w:val="830E5682"/>
@@ -9808,7 +10032,7 @@
       </w:pPr>
     </w:lvl>
   </w:abstractNum>
-  <w:abstractNum w:abstractNumId="18" w15:restartNumberingAfterBreak="0">
+  <w:abstractNum w:abstractNumId="19" w15:restartNumberingAfterBreak="0">
     <w:nsid w:val="6E3F395E"/>
     <w:multiLevelType w:val="hybridMultilevel"/>
     <w:tmpl w:val="195EAE96"/>
@@ -9921,7 +10145,7 @@
       </w:rPr>
     </w:lvl>
   </w:abstractNum>
-  <w:abstractNum w:abstractNumId="19" w15:restartNumberingAfterBreak="0">
+  <w:abstractNum w:abstractNumId="20" w15:restartNumberingAfterBreak="0">
     <w:nsid w:val="75D8397A"/>
     <w:multiLevelType w:val="hybridMultilevel"/>
     <w:tmpl w:val="6B52B952"/>
@@ -10034,7 +10258,7 @@
       </w:rPr>
     </w:lvl>
   </w:abstractNum>
-  <w:abstractNum w:abstractNumId="20" w15:restartNumberingAfterBreak="0">
+  <w:abstractNum w:abstractNumId="21" w15:restartNumberingAfterBreak="0">
     <w:nsid w:val="79840312"/>
     <w:multiLevelType w:val="hybridMultilevel"/>
     <w:tmpl w:val="E0B4DB18"/>
@@ -10147,7 +10371,7 @@
       </w:rPr>
     </w:lvl>
   </w:abstractNum>
-  <w:abstractNum w:abstractNumId="21" w15:restartNumberingAfterBreak="0">
+  <w:abstractNum w:abstractNumId="22" w15:restartNumberingAfterBreak="0">
     <w:nsid w:val="7994040F"/>
     <w:multiLevelType w:val="hybridMultilevel"/>
     <w:tmpl w:val="1C08DBC2"/>
@@ -10263,7 +10487,7 @@
       </w:pPr>
     </w:lvl>
   </w:abstractNum>
-  <w:abstractNum w:abstractNumId="22" w15:restartNumberingAfterBreak="0">
+  <w:abstractNum w:abstractNumId="23" w15:restartNumberingAfterBreak="0">
     <w:nsid w:val="7C063CD8"/>
     <w:multiLevelType w:val="hybridMultilevel"/>
     <w:tmpl w:val="DC42734A"/>
@@ -10352,7 +10576,7 @@
       </w:pPr>
     </w:lvl>
   </w:abstractNum>
-  <w:abstractNum w:abstractNumId="23" w15:restartNumberingAfterBreak="0">
+  <w:abstractNum w:abstractNumId="24" w15:restartNumberingAfterBreak="0">
     <w:nsid w:val="7FDB4107"/>
     <w:multiLevelType w:val="hybridMultilevel"/>
     <w:tmpl w:val="F8045EB6"/>
@@ -10478,7 +10702,7 @@
     </w:lvl>
   </w:abstractNum>
   <w:num w:numId="1">
-    <w:abstractNumId w:val="11"/>
+    <w:abstractNumId w:val="12"/>
     <w:lvlOverride w:ilvl="0">
       <w:startOverride w:val="1"/>
     </w:lvlOverride>
@@ -10508,76 +10732,79 @@
     </w:lvlOverride>
   </w:num>
   <w:num w:numId="2">
-    <w:abstractNumId w:val="13"/>
+    <w:abstractNumId w:val="14"/>
   </w:num>
   <w:num w:numId="3">
-    <w:abstractNumId w:val="21"/>
+    <w:abstractNumId w:val="22"/>
   </w:num>
   <w:num w:numId="4">
-    <w:abstractNumId w:val="11"/>
+    <w:abstractNumId w:val="12"/>
   </w:num>
   <w:num w:numId="5">
     <w:abstractNumId w:val="5"/>
   </w:num>
   <w:num w:numId="6">
-    <w:abstractNumId w:val="8"/>
+    <w:abstractNumId w:val="9"/>
   </w:num>
   <w:num w:numId="7">
     <w:abstractNumId w:val="3"/>
   </w:num>
   <w:num w:numId="8">
-    <w:abstractNumId w:val="15"/>
+    <w:abstractNumId w:val="16"/>
   </w:num>
   <w:num w:numId="9">
-    <w:abstractNumId w:val="10"/>
+    <w:abstractNumId w:val="11"/>
   </w:num>
   <w:num w:numId="10">
-    <w:abstractNumId w:val="18"/>
+    <w:abstractNumId w:val="19"/>
   </w:num>
   <w:num w:numId="11">
-    <w:abstractNumId w:val="7"/>
+    <w:abstractNumId w:val="8"/>
   </w:num>
   <w:num w:numId="12">
-    <w:abstractNumId w:val="12"/>
+    <w:abstractNumId w:val="13"/>
   </w:num>
   <w:num w:numId="13">
     <w:abstractNumId w:val="0"/>
   </w:num>
   <w:num w:numId="14">
-    <w:abstractNumId w:val="23"/>
+    <w:abstractNumId w:val="24"/>
   </w:num>
   <w:num w:numId="15">
     <w:abstractNumId w:val="2"/>
   </w:num>
   <w:num w:numId="16">
-    <w:abstractNumId w:val="14"/>
+    <w:abstractNumId w:val="15"/>
   </w:num>
   <w:num w:numId="17">
-    <w:abstractNumId w:val="22"/>
+    <w:abstractNumId w:val="23"/>
   </w:num>
   <w:num w:numId="18">
+    <w:abstractNumId w:val="18"/>
+  </w:num>
+  <w:num w:numId="19">
     <w:abstractNumId w:val="17"/>
   </w:num>
-  <w:num w:numId="19">
-    <w:abstractNumId w:val="16"/>
-  </w:num>
   <w:num w:numId="20">
-    <w:abstractNumId w:val="6"/>
+    <w:abstractNumId w:val="7"/>
   </w:num>
   <w:num w:numId="21">
     <w:abstractNumId w:val="4"/>
   </w:num>
   <w:num w:numId="22">
+    <w:abstractNumId w:val="21"/>
+  </w:num>
+  <w:num w:numId="23">
     <w:abstractNumId w:val="20"/>
   </w:num>
-  <w:num w:numId="23">
-    <w:abstractNumId w:val="19"/>
-  </w:num>
   <w:num w:numId="24">
-    <w:abstractNumId w:val="9"/>
+    <w:abstractNumId w:val="10"/>
   </w:num>
   <w:num w:numId="25">
     <w:abstractNumId w:val="1"/>
+  </w:num>
+  <w:num w:numId="26">
+    <w:abstractNumId w:val="6"/>
   </w:num>
 </w:numbering>
 </file>

</xml_diff>

<commit_message>
Finishing up the NIEHS poster
</commit_message>
<xml_diff>
--- a/FloodRiskAnalysisPlan.docx
+++ b/FloodRiskAnalysisPlan.docx
@@ -1032,7 +1032,6 @@
           <w:color w:val="000000" w:themeColor="text1"/>
         </w:rPr>
       </w:pPr>
-      <w:proofErr w:type="spellStart"/>
       <w:r>
         <w:rPr>
           <w:rFonts w:ascii="Arial" w:hAnsi="Arial" w:cs="Arial"/>
@@ -1041,7 +1040,6 @@
         </w:rPr>
         <w:t>Fjk</w:t>
       </w:r>
-      <w:proofErr w:type="spellEnd"/>
     </w:p>
     <w:p>
       <w:pPr>
@@ -2136,9 +2134,20 @@
                 <w:sz w:val="22"/>
                 <w:szCs w:val="22"/>
               </w:rPr>
-              <w:t xml:space="preserve">Variable Names and Description of Variable from </w:t>
-            </w:r>
-            <w:proofErr w:type="spellStart"/>
+              <w:t>Variable Names and Description of Variable from Orig Source</w:t>
+            </w:r>
+          </w:p>
+        </w:tc>
+        <w:tc>
+          <w:tcPr>
+            <w:tcW w:w="4352" w:type="dxa"/>
+          </w:tcPr>
+          <w:p>
+            <w:pPr>
+              <w:rPr>
+                <w:rFonts w:ascii="Arial" w:hAnsi="Arial" w:cs="Arial"/>
+              </w:rPr>
+            </w:pPr>
             <w:r>
               <w:rPr>
                 <w:rFonts w:ascii="Arial" w:hAnsi="Arial" w:cs="Arial"/>
@@ -2147,62 +2156,7 @@
                 <w:sz w:val="22"/>
                 <w:szCs w:val="22"/>
               </w:rPr>
-              <w:t>Orig</w:t>
-            </w:r>
-            <w:proofErr w:type="spellEnd"/>
-            <w:r>
-              <w:rPr>
-                <w:rFonts w:ascii="Arial" w:hAnsi="Arial" w:cs="Arial"/>
-                <w:b/>
-                <w:bCs/>
-                <w:sz w:val="22"/>
-                <w:szCs w:val="22"/>
-              </w:rPr>
-              <w:t xml:space="preserve"> Source</w:t>
-            </w:r>
-          </w:p>
-        </w:tc>
-        <w:tc>
-          <w:tcPr>
-            <w:tcW w:w="4352" w:type="dxa"/>
-          </w:tcPr>
-          <w:p>
-            <w:pPr>
-              <w:rPr>
-                <w:rFonts w:ascii="Arial" w:hAnsi="Arial" w:cs="Arial"/>
-              </w:rPr>
-            </w:pPr>
-            <w:r>
-              <w:rPr>
-                <w:rFonts w:ascii="Arial" w:hAnsi="Arial" w:cs="Arial"/>
-                <w:b/>
-                <w:bCs/>
-                <w:sz w:val="22"/>
-                <w:szCs w:val="22"/>
-              </w:rPr>
-              <w:t xml:space="preserve">Details from </w:t>
-            </w:r>
-            <w:proofErr w:type="spellStart"/>
-            <w:r>
-              <w:rPr>
-                <w:rFonts w:ascii="Arial" w:hAnsi="Arial" w:cs="Arial"/>
-                <w:b/>
-                <w:bCs/>
-                <w:sz w:val="22"/>
-                <w:szCs w:val="22"/>
-              </w:rPr>
-              <w:t>Orig</w:t>
-            </w:r>
-            <w:proofErr w:type="spellEnd"/>
-            <w:r>
-              <w:rPr>
-                <w:rFonts w:ascii="Arial" w:hAnsi="Arial" w:cs="Arial"/>
-                <w:b/>
-                <w:bCs/>
-                <w:sz w:val="22"/>
-                <w:szCs w:val="22"/>
-              </w:rPr>
-              <w:t xml:space="preserve"> Source</w:t>
+              <w:t>Details from Orig Source</w:t>
             </w:r>
           </w:p>
         </w:tc>
@@ -2524,21 +2478,7 @@
               <w:rPr>
                 <w:rFonts w:ascii="Arial" w:hAnsi="Arial" w:cs="Arial"/>
               </w:rPr>
-              <w:t xml:space="preserve">Available for age ranges 0-5, 5-25, 25-45, 45-65, and 65-85 </w:t>
-            </w:r>
-            <w:proofErr w:type="spellStart"/>
-            <w:r>
-              <w:rPr>
-                <w:rFonts w:ascii="Arial" w:hAnsi="Arial" w:cs="Arial"/>
-              </w:rPr>
-              <w:t>y.o</w:t>
-            </w:r>
-            <w:proofErr w:type="spellEnd"/>
-            <w:r>
-              <w:rPr>
-                <w:rFonts w:ascii="Arial" w:hAnsi="Arial" w:cs="Arial"/>
-              </w:rPr>
-              <w:t>.</w:t>
+              <w:t>Available for age ranges 0-5, 5-25, 25-45, 45-65, and 65-85 y.o.</w:t>
             </w:r>
           </w:p>
           <w:p>
@@ -2878,21 +2818,7 @@
                   <w:rStyle w:val="Hyperlink"/>
                   <w:rFonts w:ascii="Arial" w:hAnsi="Arial" w:cs="Arial"/>
                 </w:rPr>
-                <w:t>https://chronicdata.cdc</w:t>
-              </w:r>
-              <w:r>
-                <w:rPr>
-                  <w:rStyle w:val="Hyperlink"/>
-                  <w:rFonts w:ascii="Arial" w:hAnsi="Arial" w:cs="Arial"/>
-                </w:rPr>
-                <w:t>.</w:t>
-              </w:r>
-              <w:r>
-                <w:rPr>
-                  <w:rStyle w:val="Hyperlink"/>
-                  <w:rFonts w:ascii="Arial" w:hAnsi="Arial" w:cs="Arial"/>
-                </w:rPr>
-                <w:t>gov/500-Cities-Places/PLACES-Local-Data-for-Better-Health-Census-Tract-D/cwsq-ngmh</w:t>
+                <w:t>https://chronicdata.cdc.gov/500-Cities-Places/PLACES-Local-Data-for-Better-Health-Census-Tract-D/cwsq-ngmh</w:t>
               </w:r>
             </w:hyperlink>
             <w:r>
@@ -3219,10 +3145,17 @@
                 <w:sz w:val="22"/>
                 <w:szCs w:val="22"/>
               </w:rPr>
-              <w:t xml:space="preserve">Variable Names and Description of Variable from </w:t>
-            </w:r>
-            <w:proofErr w:type="spellStart"/>
-            <w:r>
+              <w:t>Variable Names and Description of Variable from Orig Source</w:t>
+            </w:r>
+          </w:p>
+        </w:tc>
+        <w:tc>
+          <w:tcPr>
+            <w:tcW w:w="4423" w:type="dxa"/>
+          </w:tcPr>
+          <w:p>
+            <w:pPr>
+              <w:spacing w:after="120"/>
               <w:rPr>
                 <w:rFonts w:ascii="Arial" w:hAnsi="Arial" w:cs="Arial"/>
                 <w:b/>
@@ -3230,9 +3163,7 @@
                 <w:sz w:val="22"/>
                 <w:szCs w:val="22"/>
               </w:rPr>
-              <w:t>Orig</w:t>
-            </w:r>
-            <w:proofErr w:type="spellEnd"/>
+            </w:pPr>
             <w:r>
               <w:rPr>
                 <w:rFonts w:ascii="Arial" w:hAnsi="Arial" w:cs="Arial"/>
@@ -3241,56 +3172,7 @@
                 <w:sz w:val="22"/>
                 <w:szCs w:val="22"/>
               </w:rPr>
-              <w:t xml:space="preserve"> Source</w:t>
-            </w:r>
-          </w:p>
-        </w:tc>
-        <w:tc>
-          <w:tcPr>
-            <w:tcW w:w="4423" w:type="dxa"/>
-          </w:tcPr>
-          <w:p>
-            <w:pPr>
-              <w:spacing w:after="120"/>
-              <w:rPr>
-                <w:rFonts w:ascii="Arial" w:hAnsi="Arial" w:cs="Arial"/>
-                <w:b/>
-                <w:bCs/>
-                <w:sz w:val="22"/>
-                <w:szCs w:val="22"/>
-              </w:rPr>
-            </w:pPr>
-            <w:r>
-              <w:rPr>
-                <w:rFonts w:ascii="Arial" w:hAnsi="Arial" w:cs="Arial"/>
-                <w:b/>
-                <w:bCs/>
-                <w:sz w:val="22"/>
-                <w:szCs w:val="22"/>
-              </w:rPr>
-              <w:t xml:space="preserve">Details from </w:t>
-            </w:r>
-            <w:proofErr w:type="spellStart"/>
-            <w:r>
-              <w:rPr>
-                <w:rFonts w:ascii="Arial" w:hAnsi="Arial" w:cs="Arial"/>
-                <w:b/>
-                <w:bCs/>
-                <w:sz w:val="22"/>
-                <w:szCs w:val="22"/>
-              </w:rPr>
-              <w:t>Orig</w:t>
-            </w:r>
-            <w:proofErr w:type="spellEnd"/>
-            <w:r>
-              <w:rPr>
-                <w:rFonts w:ascii="Arial" w:hAnsi="Arial" w:cs="Arial"/>
-                <w:b/>
-                <w:bCs/>
-                <w:sz w:val="22"/>
-                <w:szCs w:val="22"/>
-              </w:rPr>
-              <w:t xml:space="preserve"> Source</w:t>
+              <w:t>Details from Orig Source</w:t>
             </w:r>
           </w:p>
         </w:tc>
@@ -3362,44 +3244,66 @@
                 <w:szCs w:val="22"/>
               </w:rPr>
             </w:pPr>
-            <w:proofErr w:type="spellStart"/>
-            <w:r>
-              <w:rPr>
-                <w:rFonts w:ascii="Arial" w:hAnsi="Arial" w:cs="Arial"/>
-                <w:sz w:val="22"/>
-                <w:szCs w:val="22"/>
-              </w:rPr>
-              <w:t>count_property</w:t>
-            </w:r>
-            <w:proofErr w:type="spellEnd"/>
-            <w:r>
-              <w:rPr>
-                <w:rFonts w:ascii="Arial" w:hAnsi="Arial" w:cs="Arial"/>
-                <w:sz w:val="22"/>
-                <w:szCs w:val="22"/>
-              </w:rPr>
-              <w:t xml:space="preserve"> (the number of First Street properties in the county), </w:t>
-            </w:r>
-          </w:p>
-          <w:p>
-            <w:pPr>
-              <w:spacing w:after="120"/>
-              <w:rPr>
-                <w:rFonts w:ascii="Arial" w:hAnsi="Arial" w:cs="Arial"/>
-                <w:sz w:val="22"/>
-                <w:szCs w:val="22"/>
-              </w:rPr>
-            </w:pPr>
-            <w:proofErr w:type="spellStart"/>
-            <w:r>
-              <w:rPr>
-                <w:rFonts w:ascii="Arial" w:hAnsi="Arial" w:cs="Arial"/>
-                <w:sz w:val="22"/>
-                <w:szCs w:val="22"/>
-              </w:rPr>
-              <w:t>count_fema_sfha</w:t>
-            </w:r>
-            <w:proofErr w:type="spellEnd"/>
+            <w:r>
+              <w:rPr>
+                <w:rFonts w:ascii="Arial" w:hAnsi="Arial" w:cs="Arial"/>
+                <w:sz w:val="22"/>
+                <w:szCs w:val="22"/>
+              </w:rPr>
+              <w:t xml:space="preserve">count_property (the number of First Street properties in the county), </w:t>
+            </w:r>
+          </w:p>
+          <w:p>
+            <w:pPr>
+              <w:spacing w:after="120"/>
+              <w:rPr>
+                <w:rFonts w:ascii="Arial" w:hAnsi="Arial" w:cs="Arial"/>
+                <w:sz w:val="22"/>
+                <w:szCs w:val="22"/>
+              </w:rPr>
+            </w:pPr>
+            <w:r>
+              <w:rPr>
+                <w:rFonts w:ascii="Arial" w:hAnsi="Arial" w:cs="Arial"/>
+                <w:sz w:val="22"/>
+                <w:szCs w:val="22"/>
+              </w:rPr>
+              <w:t>count_fema_sfha (</w:t>
+            </w:r>
+            <w:r>
+              <w:rPr>
+                <w:rFonts w:ascii="Arial" w:hAnsi="Arial" w:cs="Arial"/>
+                <w:sz w:val="22"/>
+                <w:szCs w:val="22"/>
+              </w:rPr>
+              <w:t>number of properties in FEMA SHFA</w:t>
+            </w:r>
+            <w:r>
+              <w:rPr>
+                <w:rFonts w:ascii="Arial" w:hAnsi="Arial" w:cs="Arial"/>
+                <w:sz w:val="22"/>
+                <w:szCs w:val="22"/>
+              </w:rPr>
+              <w:t>),</w:t>
+            </w:r>
+          </w:p>
+          <w:p>
+            <w:pPr>
+              <w:spacing w:after="120"/>
+              <w:rPr>
+                <w:rFonts w:ascii="Arial" w:hAnsi="Arial" w:cs="Arial"/>
+                <w:sz w:val="22"/>
+                <w:szCs w:val="22"/>
+              </w:rPr>
+            </w:pPr>
+            <w:r>
+              <w:rPr>
+                <w:rFonts w:ascii="Arial" w:hAnsi="Arial" w:cs="Arial"/>
+                <w:sz w:val="22"/>
+                <w:szCs w:val="22"/>
+              </w:rPr>
+              <w:t>pct_fema_sfha</w:t>
+            </w:r>
             <w:r>
               <w:rPr>
                 <w:rFonts w:ascii="Arial" w:hAnsi="Arial" w:cs="Arial"/>
@@ -3414,36 +3318,34 @@
                 <w:sz w:val="22"/>
                 <w:szCs w:val="22"/>
               </w:rPr>
-              <w:t>number of properties in FEMA SHFA</w:t>
-            </w:r>
-            <w:r>
-              <w:rPr>
-                <w:rFonts w:ascii="Arial" w:hAnsi="Arial" w:cs="Arial"/>
-                <w:sz w:val="22"/>
-                <w:szCs w:val="22"/>
-              </w:rPr>
-              <w:t>),</w:t>
-            </w:r>
-          </w:p>
-          <w:p>
-            <w:pPr>
-              <w:spacing w:after="120"/>
-              <w:rPr>
-                <w:rFonts w:ascii="Arial" w:hAnsi="Arial" w:cs="Arial"/>
-                <w:sz w:val="22"/>
-                <w:szCs w:val="22"/>
-              </w:rPr>
-            </w:pPr>
-            <w:proofErr w:type="spellStart"/>
-            <w:r>
-              <w:rPr>
-                <w:rFonts w:ascii="Arial" w:hAnsi="Arial" w:cs="Arial"/>
-                <w:sz w:val="22"/>
-                <w:szCs w:val="22"/>
-              </w:rPr>
-              <w:t>pct_fema_sfha</w:t>
-            </w:r>
-            <w:proofErr w:type="spellEnd"/>
+              <w:t>percent of properties in FEMA SFHA</w:t>
+            </w:r>
+            <w:r>
+              <w:rPr>
+                <w:rFonts w:ascii="Arial" w:hAnsi="Arial" w:cs="Arial"/>
+                <w:sz w:val="22"/>
+                <w:szCs w:val="22"/>
+              </w:rPr>
+              <w:t xml:space="preserve">), </w:t>
+            </w:r>
+          </w:p>
+          <w:p>
+            <w:pPr>
+              <w:spacing w:after="120"/>
+              <w:rPr>
+                <w:rFonts w:ascii="Arial" w:hAnsi="Arial" w:cs="Arial"/>
+                <w:sz w:val="22"/>
+                <w:szCs w:val="22"/>
+              </w:rPr>
+            </w:pPr>
+            <w:r>
+              <w:rPr>
+                <w:rFonts w:ascii="Arial" w:hAnsi="Arial" w:cs="Arial"/>
+                <w:sz w:val="22"/>
+                <w:szCs w:val="22"/>
+              </w:rPr>
+              <w:t>pct_fs_fema_difference_2020</w:t>
+            </w:r>
             <w:r>
               <w:rPr>
                 <w:rFonts w:ascii="Arial" w:hAnsi="Arial" w:cs="Arial"/>
@@ -3458,48 +3360,6 @@
                 <w:sz w:val="22"/>
                 <w:szCs w:val="22"/>
               </w:rPr>
-              <w:t>percent of properties in FEMA SFHA</w:t>
-            </w:r>
-            <w:r>
-              <w:rPr>
-                <w:rFonts w:ascii="Arial" w:hAnsi="Arial" w:cs="Arial"/>
-                <w:sz w:val="22"/>
-                <w:szCs w:val="22"/>
-              </w:rPr>
-              <w:t xml:space="preserve">), </w:t>
-            </w:r>
-          </w:p>
-          <w:p>
-            <w:pPr>
-              <w:spacing w:after="120"/>
-              <w:rPr>
-                <w:rFonts w:ascii="Arial" w:hAnsi="Arial" w:cs="Arial"/>
-                <w:sz w:val="22"/>
-                <w:szCs w:val="22"/>
-              </w:rPr>
-            </w:pPr>
-            <w:r>
-              <w:rPr>
-                <w:rFonts w:ascii="Arial" w:hAnsi="Arial" w:cs="Arial"/>
-                <w:sz w:val="22"/>
-                <w:szCs w:val="22"/>
-              </w:rPr>
-              <w:t>pct_fs_fema_difference_2020</w:t>
-            </w:r>
-            <w:r>
-              <w:rPr>
-                <w:rFonts w:ascii="Arial" w:hAnsi="Arial" w:cs="Arial"/>
-                <w:sz w:val="22"/>
-                <w:szCs w:val="22"/>
-              </w:rPr>
-              <w:t xml:space="preserve"> (</w:t>
-            </w:r>
-            <w:r>
-              <w:rPr>
-                <w:rFonts w:ascii="Arial" w:hAnsi="Arial" w:cs="Arial"/>
-                <w:sz w:val="22"/>
-                <w:szCs w:val="22"/>
-              </w:rPr>
               <w:t>percent difference between number of First Street properties and FEMA properties at risk  in 2020</w:t>
             </w:r>
             <w:r>
@@ -3563,25 +3423,7 @@
                 <w:sz w:val="22"/>
                 <w:szCs w:val="22"/>
               </w:rPr>
-              <w:t xml:space="preserve"> Discrepancy is due to FSF using current climate data, mapping </w:t>
-            </w:r>
-            <w:proofErr w:type="spellStart"/>
-            <w:r>
-              <w:rPr>
-                <w:rFonts w:ascii="Arial" w:hAnsi="Arial" w:cs="Arial"/>
-                <w:sz w:val="22"/>
-                <w:szCs w:val="22"/>
-              </w:rPr>
-              <w:t>precip</w:t>
-            </w:r>
-            <w:proofErr w:type="spellEnd"/>
-            <w:r>
-              <w:rPr>
-                <w:rFonts w:ascii="Arial" w:hAnsi="Arial" w:cs="Arial"/>
-                <w:sz w:val="22"/>
-                <w:szCs w:val="22"/>
-              </w:rPr>
-              <w:t xml:space="preserve"> as a stand-alone risk, and includes areas FEMA doesn’t</w:t>
+              <w:t xml:space="preserve"> Discrepancy is due to FSF using current climate data, mapping precip as a stand-alone risk, and includes areas FEMA doesn’t</w:t>
             </w:r>
           </w:p>
           <w:p>
@@ -4010,7 +3852,6 @@
                 <w:szCs w:val="22"/>
               </w:rPr>
             </w:pPr>
-            <w:proofErr w:type="spellStart"/>
             <w:r>
               <w:rPr>
                 <w:rFonts w:ascii="Arial" w:hAnsi="Arial" w:cs="Arial"/>
@@ -4019,7 +3860,6 @@
               </w:rPr>
               <w:t>avg_risk_score_all</w:t>
             </w:r>
-            <w:proofErr w:type="spellEnd"/>
             <w:r>
               <w:rPr>
                 <w:rFonts w:ascii="Arial" w:hAnsi="Arial" w:cs="Arial"/>
@@ -4116,7 +3956,6 @@
                 <w:szCs w:val="22"/>
               </w:rPr>
             </w:pPr>
-            <w:proofErr w:type="spellStart"/>
             <w:r>
               <w:rPr>
                 <w:rFonts w:ascii="Arial" w:hAnsi="Arial" w:cs="Arial"/>
@@ -4125,7 +3964,6 @@
               </w:rPr>
               <w:t>avg_risk_score_sfha</w:t>
             </w:r>
-            <w:proofErr w:type="spellEnd"/>
             <w:r>
               <w:rPr>
                 <w:rFonts w:ascii="Arial" w:hAnsi="Arial" w:cs="Arial"/>
@@ -4144,7 +3982,6 @@
                 <w:szCs w:val="22"/>
               </w:rPr>
             </w:pPr>
-            <w:proofErr w:type="spellStart"/>
             <w:r>
               <w:rPr>
                 <w:rFonts w:ascii="Arial" w:hAnsi="Arial" w:cs="Arial"/>
@@ -4153,7 +3990,6 @@
               </w:rPr>
               <w:t>avg_risk_score_no_sfha</w:t>
             </w:r>
-            <w:proofErr w:type="spellEnd"/>
           </w:p>
         </w:tc>
         <w:tc>
@@ -4251,18 +4087,8 @@
                 <w:sz w:val="22"/>
                 <w:szCs w:val="22"/>
               </w:rPr>
-              <w:t xml:space="preserve">The uncertainty can be measured by </w:t>
-            </w:r>
-            <w:proofErr w:type="spellStart"/>
-            <w:r>
-              <w:rPr>
-                <w:rFonts w:ascii="Arial" w:hAnsi="Arial" w:cs="Arial"/>
-                <w:sz w:val="22"/>
-                <w:szCs w:val="22"/>
-              </w:rPr>
-              <w:t>count_property</w:t>
-            </w:r>
-            <w:proofErr w:type="spellEnd"/>
+              <w:t>The uncertainty can be measured by count_property</w:t>
+            </w:r>
           </w:p>
         </w:tc>
       </w:tr>
@@ -4289,7 +4115,15 @@
                 <w:sz w:val="22"/>
                 <w:szCs w:val="22"/>
               </w:rPr>
-              <w:t>Count of Properties with a given Flood Factor</w:t>
+              <w:t>Percent</w:t>
+            </w:r>
+            <w:r>
+              <w:rPr>
+                <w:rFonts w:ascii="Arial" w:hAnsi="Arial" w:cs="Arial"/>
+                <w:sz w:val="22"/>
+                <w:szCs w:val="22"/>
+              </w:rPr>
+              <w:t xml:space="preserve"> of Properties with a given Flood Factor</w:t>
             </w:r>
           </w:p>
         </w:tc>
@@ -4312,7 +4146,15 @@
                 <w:sz w:val="22"/>
                 <w:szCs w:val="22"/>
               </w:rPr>
-              <w:t>count_floodfactor1</w:t>
+              <w:t>pct</w:t>
+            </w:r>
+            <w:r>
+              <w:rPr>
+                <w:rFonts w:ascii="Arial" w:hAnsi="Arial" w:cs="Arial"/>
+                <w:sz w:val="22"/>
+                <w:szCs w:val="22"/>
+              </w:rPr>
+              <w:t>_floodfactor1</w:t>
             </w:r>
             <w:r>
               <w:rPr>
@@ -4356,7 +4198,15 @@
                 <w:sz w:val="22"/>
                 <w:szCs w:val="22"/>
               </w:rPr>
-              <w:t>count_floodfactor1</w:t>
+              <w:t>pct</w:t>
+            </w:r>
+            <w:r>
+              <w:rPr>
+                <w:rFonts w:ascii="Arial" w:hAnsi="Arial" w:cs="Arial"/>
+                <w:sz w:val="22"/>
+                <w:szCs w:val="22"/>
+              </w:rPr>
+              <w:t>_floodfactor1</w:t>
             </w:r>
             <w:r>
               <w:rPr>
@@ -4403,25 +4253,7 @@
                 <w:sz w:val="22"/>
                 <w:szCs w:val="22"/>
               </w:rPr>
-              <w:t xml:space="preserve">Divide by </w:t>
-            </w:r>
-            <w:proofErr w:type="spellStart"/>
-            <w:r>
-              <w:rPr>
-                <w:rFonts w:ascii="Arial" w:hAnsi="Arial" w:cs="Arial"/>
-                <w:sz w:val="22"/>
-                <w:szCs w:val="22"/>
-              </w:rPr>
-              <w:t>count_property</w:t>
-            </w:r>
-            <w:proofErr w:type="spellEnd"/>
-            <w:r>
-              <w:rPr>
-                <w:rFonts w:ascii="Arial" w:hAnsi="Arial" w:cs="Arial"/>
-                <w:sz w:val="22"/>
-                <w:szCs w:val="22"/>
-              </w:rPr>
-              <w:t xml:space="preserve"> </w:t>
+              <w:t xml:space="preserve">Divide by count_property </w:t>
             </w:r>
           </w:p>
         </w:tc>
@@ -4523,9 +4355,21 @@
                 <w:sz w:val="22"/>
                 <w:szCs w:val="22"/>
               </w:rPr>
-              <w:t xml:space="preserve">Variable Names and Description of Variable from </w:t>
-            </w:r>
-            <w:proofErr w:type="spellStart"/>
+              <w:t>Variable Names and Description of Variable from Orig Source</w:t>
+            </w:r>
+          </w:p>
+        </w:tc>
+        <w:tc>
+          <w:tcPr>
+            <w:tcW w:w="4176" w:type="dxa"/>
+          </w:tcPr>
+          <w:p>
+            <w:pPr>
+              <w:spacing w:after="120"/>
+              <w:rPr>
+                <w:rFonts w:ascii="Arial" w:hAnsi="Arial" w:cs="Arial"/>
+              </w:rPr>
+            </w:pPr>
             <w:r>
               <w:rPr>
                 <w:rFonts w:ascii="Arial" w:hAnsi="Arial" w:cs="Arial"/>
@@ -4534,63 +4378,7 @@
                 <w:sz w:val="22"/>
                 <w:szCs w:val="22"/>
               </w:rPr>
-              <w:t>Orig</w:t>
-            </w:r>
-            <w:proofErr w:type="spellEnd"/>
-            <w:r>
-              <w:rPr>
-                <w:rFonts w:ascii="Arial" w:hAnsi="Arial" w:cs="Arial"/>
-                <w:b/>
-                <w:bCs/>
-                <w:sz w:val="22"/>
-                <w:szCs w:val="22"/>
-              </w:rPr>
-              <w:t xml:space="preserve"> Source</w:t>
-            </w:r>
-          </w:p>
-        </w:tc>
-        <w:tc>
-          <w:tcPr>
-            <w:tcW w:w="4176" w:type="dxa"/>
-          </w:tcPr>
-          <w:p>
-            <w:pPr>
-              <w:spacing w:after="120"/>
-              <w:rPr>
-                <w:rFonts w:ascii="Arial" w:hAnsi="Arial" w:cs="Arial"/>
-              </w:rPr>
-            </w:pPr>
-            <w:r>
-              <w:rPr>
-                <w:rFonts w:ascii="Arial" w:hAnsi="Arial" w:cs="Arial"/>
-                <w:b/>
-                <w:bCs/>
-                <w:sz w:val="22"/>
-                <w:szCs w:val="22"/>
-              </w:rPr>
-              <w:t xml:space="preserve">Details from </w:t>
-            </w:r>
-            <w:proofErr w:type="spellStart"/>
-            <w:r>
-              <w:rPr>
-                <w:rFonts w:ascii="Arial" w:hAnsi="Arial" w:cs="Arial"/>
-                <w:b/>
-                <w:bCs/>
-                <w:sz w:val="22"/>
-                <w:szCs w:val="22"/>
-              </w:rPr>
-              <w:t>Orig</w:t>
-            </w:r>
-            <w:proofErr w:type="spellEnd"/>
-            <w:r>
-              <w:rPr>
-                <w:rFonts w:ascii="Arial" w:hAnsi="Arial" w:cs="Arial"/>
-                <w:b/>
-                <w:bCs/>
-                <w:sz w:val="22"/>
-                <w:szCs w:val="22"/>
-              </w:rPr>
-              <w:t xml:space="preserve"> Source</w:t>
+              <w:t>Details from Orig Source</w:t>
             </w:r>
           </w:p>
         </w:tc>
@@ -4684,42 +4472,26 @@
                 <w:rFonts w:ascii="Arial" w:hAnsi="Arial" w:cs="Arial"/>
               </w:rPr>
             </w:pPr>
-            <w:proofErr w:type="spellStart"/>
             <w:r>
               <w:rPr>
                 <w:rFonts w:ascii="Arial" w:hAnsi="Arial" w:cs="Arial"/>
               </w:rPr>
               <w:lastRenderedPageBreak/>
-              <w:t>total_mean</w:t>
-            </w:r>
-            <w:proofErr w:type="spellEnd"/>
-            <w:r>
-              <w:rPr>
-                <w:rFonts w:ascii="Arial" w:hAnsi="Arial" w:cs="Arial"/>
-              </w:rPr>
-              <w:t xml:space="preserve"> (% of people who currently smoke)</w:t>
-            </w:r>
-          </w:p>
-          <w:p>
-            <w:pPr>
-              <w:spacing w:after="120"/>
-              <w:rPr>
-                <w:rFonts w:ascii="Arial" w:hAnsi="Arial" w:cs="Arial"/>
-              </w:rPr>
-            </w:pPr>
-            <w:proofErr w:type="spellStart"/>
-            <w:r>
-              <w:rPr>
-                <w:rFonts w:ascii="Arial" w:hAnsi="Arial" w:cs="Arial"/>
-              </w:rPr>
-              <w:t>daily_mean</w:t>
-            </w:r>
-            <w:proofErr w:type="spellEnd"/>
-            <w:r>
-              <w:rPr>
-                <w:rFonts w:ascii="Arial" w:hAnsi="Arial" w:cs="Arial"/>
-              </w:rPr>
-              <w:t xml:space="preserve"> (% of people who currently smoke daily)</w:t>
+              <w:t>total_mean (% of people who currently smoke)</w:t>
+            </w:r>
+          </w:p>
+          <w:p>
+            <w:pPr>
+              <w:spacing w:after="120"/>
+              <w:rPr>
+                <w:rFonts w:ascii="Arial" w:hAnsi="Arial" w:cs="Arial"/>
+              </w:rPr>
+            </w:pPr>
+            <w:r>
+              <w:rPr>
+                <w:rFonts w:ascii="Arial" w:hAnsi="Arial" w:cs="Arial"/>
+              </w:rPr>
+              <w:t>daily_mean (% of people who currently smoke daily)</w:t>
             </w:r>
           </w:p>
         </w:tc>
@@ -4734,19 +4506,11 @@
                 <w:rFonts w:ascii="Arial" w:hAnsi="Arial" w:cs="Arial"/>
               </w:rPr>
             </w:pPr>
-            <w:proofErr w:type="spellStart"/>
-            <w:r>
-              <w:rPr>
-                <w:rFonts w:ascii="Arial" w:hAnsi="Arial" w:cs="Arial"/>
-              </w:rPr>
-              <w:t>Prevalences</w:t>
-            </w:r>
-            <w:proofErr w:type="spellEnd"/>
-            <w:r>
-              <w:rPr>
-                <w:rFonts w:ascii="Arial" w:hAnsi="Arial" w:cs="Arial"/>
-              </w:rPr>
-              <w:t xml:space="preserve"> available for male, female, and both; for </w:t>
+            <w:r>
+              <w:rPr>
+                <w:rFonts w:ascii="Arial" w:hAnsi="Arial" w:cs="Arial"/>
+              </w:rPr>
+              <w:t xml:space="preserve">Prevalences available for male, female, and both; for </w:t>
             </w:r>
             <w:r>
               <w:rPr>
@@ -4772,35 +4536,7 @@
               <w:rPr>
                 <w:rFonts w:ascii="Arial" w:hAnsi="Arial" w:cs="Arial"/>
               </w:rPr>
-              <w:t>Variables ending in _</w:t>
-            </w:r>
-            <w:proofErr w:type="spellStart"/>
-            <w:r>
-              <w:rPr>
-                <w:rFonts w:ascii="Arial" w:hAnsi="Arial" w:cs="Arial"/>
-              </w:rPr>
-              <w:t>lb</w:t>
-            </w:r>
-            <w:proofErr w:type="spellEnd"/>
-            <w:r>
-              <w:rPr>
-                <w:rFonts w:ascii="Arial" w:hAnsi="Arial" w:cs="Arial"/>
-              </w:rPr>
-              <w:t>, _</w:t>
-            </w:r>
-            <w:proofErr w:type="spellStart"/>
-            <w:r>
-              <w:rPr>
-                <w:rFonts w:ascii="Arial" w:hAnsi="Arial" w:cs="Arial"/>
-              </w:rPr>
-              <w:t>ub</w:t>
-            </w:r>
-            <w:proofErr w:type="spellEnd"/>
-            <w:r>
-              <w:rPr>
-                <w:rFonts w:ascii="Arial" w:hAnsi="Arial" w:cs="Arial"/>
-              </w:rPr>
-              <w:t xml:space="preserve"> are 95% uncertainty bounds</w:t>
+              <w:t>Variables ending in _lb, _ub are 95% uncertainty bounds</w:t>
             </w:r>
           </w:p>
         </w:tc>
@@ -5028,30 +4764,20 @@
               <w:rPr>
                 <w:rFonts w:ascii="Arial" w:hAnsi="Arial" w:cs="Arial"/>
               </w:rPr>
-              <w:t xml:space="preserve"> </w:t>
-            </w:r>
-            <w:proofErr w:type="spellStart"/>
-            <w:r>
-              <w:rPr>
-                <w:rFonts w:ascii="Arial" w:hAnsi="Arial" w:cs="Arial"/>
-              </w:rPr>
-              <w:t>lat</w:t>
-            </w:r>
-            <w:proofErr w:type="spellEnd"/>
+              <w:t xml:space="preserve"> lat</w:t>
+            </w:r>
             <w:r>
               <w:rPr>
                 <w:rFonts w:ascii="Arial" w:hAnsi="Arial" w:cs="Arial"/>
               </w:rPr>
               <w:t>/</w:t>
             </w:r>
-            <w:proofErr w:type="spellStart"/>
             <w:r>
               <w:rPr>
                 <w:rFonts w:ascii="Arial" w:hAnsi="Arial" w:cs="Arial"/>
               </w:rPr>
               <w:t>lon</w:t>
             </w:r>
-            <w:proofErr w:type="spellEnd"/>
           </w:p>
         </w:tc>
         <w:tc>
@@ -5072,31 +4798,7 @@
               <w:t> </w:t>
             </w:r>
             <w:r>
-              <w:t xml:space="preserve">"This article includes concentration estimates developed by the Center for Air, Climate and Energy Solutions using v1 empirical models as described in Kim S.-Y.; </w:t>
-            </w:r>
-            <w:proofErr w:type="spellStart"/>
-            <w:r>
-              <w:t>Bechle</w:t>
-            </w:r>
-            <w:proofErr w:type="spellEnd"/>
-            <w:r>
-              <w:t xml:space="preserve">, M.; Hankey, S.; Sheppard, L.; </w:t>
-            </w:r>
-            <w:proofErr w:type="spellStart"/>
-            <w:r>
-              <w:t>Szpiro</w:t>
-            </w:r>
-            <w:proofErr w:type="spellEnd"/>
-            <w:r>
-              <w:t xml:space="preserve">, A. A.; Marshall, J. D. 2020. “Concentrations of criteria pollutants in the contiguous U.S., 1979 – 2015: Role of prediction model parsimony in integrated empirical geographic regression.” </w:t>
-            </w:r>
-            <w:proofErr w:type="spellStart"/>
-            <w:r>
-              <w:t>PLoS</w:t>
-            </w:r>
-            <w:proofErr w:type="spellEnd"/>
-            <w:r>
-              <w:t xml:space="preserve"> ONE 15(2), e0228535. DOI: 10.1371/journal.pone.0228535</w:t>
+              <w:t>"This article includes concentration estimates developed by the Center for Air, Climate and Energy Solutions using v1 empirical models as described in Kim S.-Y.; Bechle, M.; Hankey, S.; Sheppard, L.; Szpiro, A. A.; Marshall, J. D. 2020. “Concentrations of criteria pollutants in the contiguous U.S., 1979 – 2015: Role of prediction model parsimony in integrated empirical geographic regression.” PLoS ONE 15(2), e0228535. DOI: 10.1371/journal.pone.0228535</w:t>
             </w:r>
           </w:p>
           <w:p>
@@ -5286,25 +4988,7 @@
           <w:sz w:val="22"/>
           <w:szCs w:val="22"/>
         </w:rPr>
-        <w:t xml:space="preserve"> for example model set ups and </w:t>
-      </w:r>
-      <w:proofErr w:type="spellStart"/>
-      <w:r>
-        <w:rPr>
-          <w:rFonts w:ascii="Arial" w:hAnsi="Arial" w:cs="Arial"/>
-          <w:sz w:val="22"/>
-          <w:szCs w:val="22"/>
-        </w:rPr>
-        <w:t>ggplot</w:t>
-      </w:r>
-      <w:proofErr w:type="spellEnd"/>
-      <w:r>
-        <w:rPr>
-          <w:rFonts w:ascii="Arial" w:hAnsi="Arial" w:cs="Arial"/>
-          <w:sz w:val="22"/>
-          <w:szCs w:val="22"/>
-        </w:rPr>
-        <w:t xml:space="preserve"> visualizations.</w:t>
+        <w:t xml:space="preserve"> for example model set ups and ggplot visualizations.</w:t>
       </w:r>
     </w:p>
     <w:p>
@@ -5345,25 +5029,7 @@
             <w:sz w:val="22"/>
             <w:szCs w:val="22"/>
           </w:rPr>
-          <w:t>https://www.atsdr.cdc.gov/placeandhealth/svi/data_docu</w:t>
-        </w:r>
-        <w:r>
-          <w:rPr>
-            <w:rStyle w:val="Hyperlink"/>
-            <w:rFonts w:ascii="Arial" w:hAnsi="Arial" w:cs="Arial"/>
-            <w:sz w:val="22"/>
-            <w:szCs w:val="22"/>
-          </w:rPr>
-          <w:t>m</w:t>
-        </w:r>
-        <w:r>
-          <w:rPr>
-            <w:rStyle w:val="Hyperlink"/>
-            <w:rFonts w:ascii="Arial" w:hAnsi="Arial" w:cs="Arial"/>
-            <w:sz w:val="22"/>
-            <w:szCs w:val="22"/>
-          </w:rPr>
-          <w:t>entation_download.html</w:t>
+          <w:t>https://www.atsdr.cdc.gov/placeandhealth/svi/data_documentation_download.html</w:t>
         </w:r>
       </w:hyperlink>
       <w:r>
@@ -6362,9 +6028,23 @@
                 <w:sz w:val="22"/>
                 <w:szCs w:val="22"/>
               </w:rPr>
-              <w:t xml:space="preserve">Variable Names and Description of Variable from </w:t>
-            </w:r>
-            <w:proofErr w:type="spellStart"/>
+              <w:t>Variable Names and Description of Variable from Orig Source</w:t>
+            </w:r>
+          </w:p>
+        </w:tc>
+        <w:tc>
+          <w:tcPr>
+            <w:tcW w:w="3150" w:type="dxa"/>
+          </w:tcPr>
+          <w:p>
+            <w:pPr>
+              <w:spacing w:after="120"/>
+              <w:rPr>
+                <w:rFonts w:ascii="Arial" w:hAnsi="Arial" w:cs="Arial"/>
+                <w:sz w:val="22"/>
+                <w:szCs w:val="22"/>
+              </w:rPr>
+            </w:pPr>
             <w:r>
               <w:rPr>
                 <w:rFonts w:ascii="Arial" w:hAnsi="Arial" w:cs="Arial"/>
@@ -6373,9 +6053,23 @@
                 <w:sz w:val="22"/>
                 <w:szCs w:val="22"/>
               </w:rPr>
-              <w:t>Orig</w:t>
-            </w:r>
-            <w:proofErr w:type="spellEnd"/>
+              <w:t>Details from Orig Source</w:t>
+            </w:r>
+          </w:p>
+        </w:tc>
+        <w:tc>
+          <w:tcPr>
+            <w:tcW w:w="1980" w:type="dxa"/>
+          </w:tcPr>
+          <w:p>
+            <w:pPr>
+              <w:spacing w:after="120"/>
+              <w:rPr>
+                <w:rFonts w:ascii="Arial" w:hAnsi="Arial" w:cs="Arial"/>
+                <w:sz w:val="22"/>
+                <w:szCs w:val="22"/>
+              </w:rPr>
+            </w:pPr>
             <w:r>
               <w:rPr>
                 <w:rFonts w:ascii="Arial" w:hAnsi="Arial" w:cs="Arial"/>
@@ -6384,78 +6078,6 @@
                 <w:sz w:val="22"/>
                 <w:szCs w:val="22"/>
               </w:rPr>
-              <w:t xml:space="preserve"> Source</w:t>
-            </w:r>
-          </w:p>
-        </w:tc>
-        <w:tc>
-          <w:tcPr>
-            <w:tcW w:w="3150" w:type="dxa"/>
-          </w:tcPr>
-          <w:p>
-            <w:pPr>
-              <w:spacing w:after="120"/>
-              <w:rPr>
-                <w:rFonts w:ascii="Arial" w:hAnsi="Arial" w:cs="Arial"/>
-                <w:sz w:val="22"/>
-                <w:szCs w:val="22"/>
-              </w:rPr>
-            </w:pPr>
-            <w:r>
-              <w:rPr>
-                <w:rFonts w:ascii="Arial" w:hAnsi="Arial" w:cs="Arial"/>
-                <w:b/>
-                <w:bCs/>
-                <w:sz w:val="22"/>
-                <w:szCs w:val="22"/>
-              </w:rPr>
-              <w:t xml:space="preserve">Details from </w:t>
-            </w:r>
-            <w:proofErr w:type="spellStart"/>
-            <w:r>
-              <w:rPr>
-                <w:rFonts w:ascii="Arial" w:hAnsi="Arial" w:cs="Arial"/>
-                <w:b/>
-                <w:bCs/>
-                <w:sz w:val="22"/>
-                <w:szCs w:val="22"/>
-              </w:rPr>
-              <w:t>Orig</w:t>
-            </w:r>
-            <w:proofErr w:type="spellEnd"/>
-            <w:r>
-              <w:rPr>
-                <w:rFonts w:ascii="Arial" w:hAnsi="Arial" w:cs="Arial"/>
-                <w:b/>
-                <w:bCs/>
-                <w:sz w:val="22"/>
-                <w:szCs w:val="22"/>
-              </w:rPr>
-              <w:t xml:space="preserve"> Source</w:t>
-            </w:r>
-          </w:p>
-        </w:tc>
-        <w:tc>
-          <w:tcPr>
-            <w:tcW w:w="1980" w:type="dxa"/>
-          </w:tcPr>
-          <w:p>
-            <w:pPr>
-              <w:spacing w:after="120"/>
-              <w:rPr>
-                <w:rFonts w:ascii="Arial" w:hAnsi="Arial" w:cs="Arial"/>
-                <w:sz w:val="22"/>
-                <w:szCs w:val="22"/>
-              </w:rPr>
-            </w:pPr>
-            <w:r>
-              <w:rPr>
-                <w:rFonts w:ascii="Arial" w:hAnsi="Arial" w:cs="Arial"/>
-                <w:b/>
-                <w:bCs/>
-                <w:sz w:val="22"/>
-                <w:szCs w:val="22"/>
-              </w:rPr>
               <w:t>Analytical Treatment</w:t>
             </w:r>
           </w:p>
@@ -6784,61 +6406,25 @@
                 <w:sz w:val="22"/>
                 <w:szCs w:val="22"/>
               </w:rPr>
-              <w:t xml:space="preserve">AGE65 (≥ 65 </w:t>
-            </w:r>
-            <w:proofErr w:type="spellStart"/>
-            <w:r>
-              <w:rPr>
-                <w:rFonts w:ascii="Arial" w:hAnsi="Arial" w:cs="Arial"/>
-                <w:sz w:val="22"/>
-                <w:szCs w:val="22"/>
-              </w:rPr>
-              <w:t>y.o</w:t>
-            </w:r>
-            <w:proofErr w:type="spellEnd"/>
-            <w:r>
-              <w:rPr>
-                <w:rFonts w:ascii="Arial" w:hAnsi="Arial" w:cs="Arial"/>
-                <w:sz w:val="22"/>
-                <w:szCs w:val="22"/>
-              </w:rPr>
-              <w:t>.)</w:t>
-            </w:r>
-          </w:p>
-          <w:p>
-            <w:pPr>
-              <w:spacing w:after="120"/>
-              <w:rPr>
-                <w:rFonts w:ascii="Arial" w:hAnsi="Arial" w:cs="Arial"/>
-                <w:sz w:val="22"/>
-                <w:szCs w:val="22"/>
-              </w:rPr>
-            </w:pPr>
-            <w:r>
-              <w:rPr>
-                <w:rFonts w:ascii="Arial" w:hAnsi="Arial" w:cs="Arial"/>
-                <w:sz w:val="22"/>
-                <w:szCs w:val="22"/>
-              </w:rPr>
-              <w:t xml:space="preserve">AGE17 (≤ 17 </w:t>
-            </w:r>
-            <w:proofErr w:type="spellStart"/>
-            <w:r>
-              <w:rPr>
-                <w:rFonts w:ascii="Arial" w:hAnsi="Arial" w:cs="Arial"/>
-                <w:sz w:val="22"/>
-                <w:szCs w:val="22"/>
-              </w:rPr>
-              <w:t>y.o</w:t>
-            </w:r>
-            <w:proofErr w:type="spellEnd"/>
-            <w:r>
-              <w:rPr>
-                <w:rFonts w:ascii="Arial" w:hAnsi="Arial" w:cs="Arial"/>
-                <w:sz w:val="22"/>
-                <w:szCs w:val="22"/>
-              </w:rPr>
-              <w:t>.)</w:t>
+              <w:t>AGE65 (≥ 65 y.o.)</w:t>
+            </w:r>
+          </w:p>
+          <w:p>
+            <w:pPr>
+              <w:spacing w:after="120"/>
+              <w:rPr>
+                <w:rFonts w:ascii="Arial" w:hAnsi="Arial" w:cs="Arial"/>
+                <w:sz w:val="22"/>
+                <w:szCs w:val="22"/>
+              </w:rPr>
+            </w:pPr>
+            <w:r>
+              <w:rPr>
+                <w:rFonts w:ascii="Arial" w:hAnsi="Arial" w:cs="Arial"/>
+                <w:sz w:val="22"/>
+                <w:szCs w:val="22"/>
+              </w:rPr>
+              <w:t>AGE17 (≤ 17 y.o.)</w:t>
             </w:r>
           </w:p>
           <w:p>
@@ -6875,25 +6461,7 @@
                 <w:szCs w:val="22"/>
               </w:rPr>
               <w:lastRenderedPageBreak/>
-              <w:t xml:space="preserve">SNGPNT (single parent household with &lt; 18 </w:t>
-            </w:r>
-            <w:proofErr w:type="spellStart"/>
-            <w:r>
-              <w:rPr>
-                <w:rFonts w:ascii="Arial" w:hAnsi="Arial" w:cs="Arial"/>
-                <w:sz w:val="22"/>
-                <w:szCs w:val="22"/>
-              </w:rPr>
-              <w:t>y.o</w:t>
-            </w:r>
-            <w:proofErr w:type="spellEnd"/>
-            <w:r>
-              <w:rPr>
-                <w:rFonts w:ascii="Arial" w:hAnsi="Arial" w:cs="Arial"/>
-                <w:sz w:val="22"/>
-                <w:szCs w:val="22"/>
-              </w:rPr>
-              <w:t>. children)</w:t>
+              <w:t>SNGPNT (single parent household with &lt; 18 y.o. children)</w:t>
             </w:r>
           </w:p>
         </w:tc>
@@ -6972,61 +6540,25 @@
                 <w:sz w:val="22"/>
                 <w:szCs w:val="22"/>
               </w:rPr>
-              <w:t>MINRTY (all except white non-</w:t>
-            </w:r>
-            <w:proofErr w:type="spellStart"/>
-            <w:r>
-              <w:rPr>
-                <w:rFonts w:ascii="Arial" w:hAnsi="Arial" w:cs="Arial"/>
-                <w:sz w:val="22"/>
-                <w:szCs w:val="22"/>
-              </w:rPr>
-              <w:t>hispanic</w:t>
-            </w:r>
-            <w:proofErr w:type="spellEnd"/>
-            <w:r>
-              <w:rPr>
-                <w:rFonts w:ascii="Arial" w:hAnsi="Arial" w:cs="Arial"/>
-                <w:sz w:val="22"/>
-                <w:szCs w:val="22"/>
-              </w:rPr>
-              <w:t>)</w:t>
-            </w:r>
-          </w:p>
-          <w:p>
-            <w:pPr>
-              <w:spacing w:after="120"/>
-              <w:rPr>
-                <w:rFonts w:ascii="Arial" w:hAnsi="Arial" w:cs="Arial"/>
-                <w:sz w:val="22"/>
-                <w:szCs w:val="22"/>
-              </w:rPr>
-            </w:pPr>
-            <w:r>
-              <w:rPr>
-                <w:rFonts w:ascii="Arial" w:hAnsi="Arial" w:cs="Arial"/>
-                <w:sz w:val="22"/>
-                <w:szCs w:val="22"/>
-              </w:rPr>
-              <w:t xml:space="preserve">LIMENG (≥5 </w:t>
-            </w:r>
-            <w:proofErr w:type="spellStart"/>
-            <w:r>
-              <w:rPr>
-                <w:rFonts w:ascii="Arial" w:hAnsi="Arial" w:cs="Arial"/>
-                <w:sz w:val="22"/>
-                <w:szCs w:val="22"/>
-              </w:rPr>
-              <w:t>y.o</w:t>
-            </w:r>
-            <w:proofErr w:type="spellEnd"/>
-            <w:r>
-              <w:rPr>
-                <w:rFonts w:ascii="Arial" w:hAnsi="Arial" w:cs="Arial"/>
-                <w:sz w:val="22"/>
-                <w:szCs w:val="22"/>
-              </w:rPr>
-              <w:t>. speak English “less than well”)</w:t>
+              <w:t>MINRTY (all except white non-hispanic)</w:t>
+            </w:r>
+          </w:p>
+          <w:p>
+            <w:pPr>
+              <w:spacing w:after="120"/>
+              <w:rPr>
+                <w:rFonts w:ascii="Arial" w:hAnsi="Arial" w:cs="Arial"/>
+                <w:sz w:val="22"/>
+                <w:szCs w:val="22"/>
+              </w:rPr>
+            </w:pPr>
+            <w:r>
+              <w:rPr>
+                <w:rFonts w:ascii="Arial" w:hAnsi="Arial" w:cs="Arial"/>
+                <w:sz w:val="22"/>
+                <w:szCs w:val="22"/>
+              </w:rPr>
+              <w:t>LIMENG (≥5 y.o. speak English “less than well”)</w:t>
             </w:r>
           </w:p>
         </w:tc>
@@ -7582,21 +7114,7 @@
         <w:rPr>
           <w:rFonts w:ascii="Arial" w:hAnsi="Arial" w:cs="Arial"/>
         </w:rPr>
-        <w:t xml:space="preserve">Can also try </w:t>
-      </w:r>
-      <w:proofErr w:type="spellStart"/>
-      <w:r>
-        <w:rPr>
-          <w:rFonts w:ascii="Arial" w:hAnsi="Arial" w:cs="Arial"/>
-        </w:rPr>
-        <w:t>S.CARdissimilarity</w:t>
-      </w:r>
-      <w:proofErr w:type="spellEnd"/>
-      <w:r>
-        <w:rPr>
-          <w:rFonts w:ascii="Arial" w:hAnsi="Arial" w:cs="Arial"/>
-        </w:rPr>
-        <w:t>, if you have dissimilarity metrics handy</w:t>
+        <w:t>Can also try S.CARdissimilarity, if you have dissimilarity metrics handy</w:t>
       </w:r>
     </w:p>
     <w:p>
@@ -7618,21 +7136,7 @@
         <w:rPr>
           <w:rFonts w:ascii="Arial" w:hAnsi="Arial" w:cs="Arial"/>
         </w:rPr>
-        <w:t xml:space="preserve">Can redo in </w:t>
-      </w:r>
-      <w:proofErr w:type="spellStart"/>
-      <w:r>
-        <w:rPr>
-          <w:rFonts w:ascii="Arial" w:hAnsi="Arial" w:cs="Arial"/>
-        </w:rPr>
-        <w:t>rstan</w:t>
-      </w:r>
-      <w:proofErr w:type="spellEnd"/>
-      <w:r>
-        <w:rPr>
-          <w:rFonts w:ascii="Arial" w:hAnsi="Arial" w:cs="Arial"/>
-        </w:rPr>
-        <w:t xml:space="preserve">, for greater control </w:t>
+        <w:t xml:space="preserve">Can redo in rstan, for greater control </w:t>
       </w:r>
     </w:p>
     <w:p>
@@ -7654,21 +7158,7 @@
         <w:rPr>
           <w:rFonts w:ascii="Arial" w:hAnsi="Arial" w:cs="Arial"/>
         </w:rPr>
-        <w:t xml:space="preserve">Can use </w:t>
-      </w:r>
-      <w:proofErr w:type="spellStart"/>
-      <w:r>
-        <w:rPr>
-          <w:rFonts w:ascii="Arial" w:hAnsi="Arial" w:cs="Arial"/>
-        </w:rPr>
-        <w:t>MVS.CARleroux</w:t>
-      </w:r>
-      <w:proofErr w:type="spellEnd"/>
-      <w:r>
-        <w:rPr>
-          <w:rFonts w:ascii="Arial" w:hAnsi="Arial" w:cs="Arial"/>
-        </w:rPr>
-        <w:t>() for multiple response variables</w:t>
+        <w:t>Can use MVS.CARleroux() for multiple response variables</w:t>
       </w:r>
     </w:p>
     <w:p>
@@ -7732,29 +7222,7 @@
           <w:sz w:val="22"/>
           <w:szCs w:val="22"/>
         </w:rPr>
-        <w:t xml:space="preserve">consult </w:t>
-      </w:r>
-      <w:proofErr w:type="spellStart"/>
-      <w:r>
-        <w:rPr>
-          <w:rFonts w:ascii="Arial" w:hAnsi="Arial" w:cs="Arial"/>
-          <w:i/>
-          <w:iCs/>
-          <w:sz w:val="22"/>
-          <w:szCs w:val="22"/>
-        </w:rPr>
-        <w:t>Dominici</w:t>
-      </w:r>
-      <w:proofErr w:type="spellEnd"/>
-      <w:r>
-        <w:rPr>
-          <w:rFonts w:ascii="Arial" w:hAnsi="Arial" w:cs="Arial"/>
-          <w:i/>
-          <w:iCs/>
-          <w:sz w:val="22"/>
-          <w:szCs w:val="22"/>
-        </w:rPr>
-        <w:t xml:space="preserve"> paper</w:t>
+        <w:t>consult Dominici paper</w:t>
       </w:r>
     </w:p>
     <w:p>

</xml_diff>

<commit_message>
I had trouble with powerpoint saving, so I have several versions of the Poster ppt and pdf. Essentially FloodRiskHealthEffectsPoster2.pdf is the most up-to-date one that I'm using to present in the NIH poster sessions.
</commit_message>
<xml_diff>
--- a/FloodRiskAnalysisPlan.docx
+++ b/FloodRiskAnalysisPlan.docx
@@ -1,6 +1,6 @@
 
 <file path=word/document.xml><?xml version="1.0" encoding="utf-8"?>
-<w:document xmlns:wpc="http://schemas.microsoft.com/office/word/2010/wordprocessingCanvas" xmlns:cx="http://schemas.microsoft.com/office/drawing/2014/chartex" xmlns:cx1="http://schemas.microsoft.com/office/drawing/2015/9/8/chartex" xmlns:cx2="http://schemas.microsoft.com/office/drawing/2015/10/21/chartex" xmlns:cx3="http://schemas.microsoft.com/office/drawing/2016/5/9/chartex" xmlns:cx4="http://schemas.microsoft.com/office/drawing/2016/5/10/chartex" xmlns:cx5="http://schemas.microsoft.com/office/drawing/2016/5/11/chartex" xmlns:cx6="http://schemas.microsoft.com/office/drawing/2016/5/12/chartex" xmlns:cx7="http://schemas.microsoft.com/office/drawing/2016/5/13/chartex" xmlns:cx8="http://schemas.microsoft.com/office/drawing/2016/5/14/chartex" xmlns:mc="http://schemas.openxmlformats.org/markup-compatibility/2006" xmlns:aink="http://schemas.microsoft.com/office/drawing/2016/ink" xmlns:am3d="http://schemas.microsoft.com/office/drawing/2017/model3d" xmlns:o="urn:schemas-microsoft-com:office:office" xmlns:r="http://schemas.openxmlformats.org/officeDocument/2006/relationships" xmlns:m="http://schemas.openxmlformats.org/officeDocument/2006/math" xmlns:v="urn:schemas-microsoft-com:vml" xmlns:wp14="http://schemas.microsoft.com/office/word/2010/wordprocessingDrawing" xmlns:wp="http://schemas.openxmlformats.org/drawingml/2006/wordprocessingDrawing" xmlns:w10="urn:schemas-microsoft-com:office:word" xmlns:w="http://schemas.openxmlformats.org/wordprocessingml/2006/main" xmlns:w14="http://schemas.microsoft.com/office/word/2010/wordml" xmlns:w15="http://schemas.microsoft.com/office/word/2012/wordml" xmlns:w16cex="http://schemas.microsoft.com/office/word/2018/wordml/cex" xmlns:w16cid="http://schemas.microsoft.com/office/word/2016/wordml/cid" xmlns:w16="http://schemas.microsoft.com/office/word/2018/wordml" xmlns:w16se="http://schemas.microsoft.com/office/word/2015/wordml/symex" xmlns:wpg="http://schemas.microsoft.com/office/word/2010/wordprocessingGroup" xmlns:wpi="http://schemas.microsoft.com/office/word/2010/wordprocessingInk" xmlns:wne="http://schemas.microsoft.com/office/word/2006/wordml" xmlns:wps="http://schemas.microsoft.com/office/word/2010/wordprocessingShape" mc:Ignorable="w14 w15 w16se w16cid w16 w16cex wp14">
+<w:document xmlns:wpc="http://schemas.microsoft.com/office/word/2010/wordprocessingCanvas" xmlns:cx="http://schemas.microsoft.com/office/drawing/2014/chartex" xmlns:cx1="http://schemas.microsoft.com/office/drawing/2015/9/8/chartex" xmlns:cx2="http://schemas.microsoft.com/office/drawing/2015/10/21/chartex" xmlns:cx3="http://schemas.microsoft.com/office/drawing/2016/5/9/chartex" xmlns:cx4="http://schemas.microsoft.com/office/drawing/2016/5/10/chartex" xmlns:cx5="http://schemas.microsoft.com/office/drawing/2016/5/11/chartex" xmlns:cx6="http://schemas.microsoft.com/office/drawing/2016/5/12/chartex" xmlns:cx7="http://schemas.microsoft.com/office/drawing/2016/5/13/chartex" xmlns:cx8="http://schemas.microsoft.com/office/drawing/2016/5/14/chartex" xmlns:mc="http://schemas.openxmlformats.org/markup-compatibility/2006" xmlns:aink="http://schemas.microsoft.com/office/drawing/2016/ink" xmlns:am3d="http://schemas.microsoft.com/office/drawing/2017/model3d" xmlns:o="urn:schemas-microsoft-com:office:office" xmlns:r="http://schemas.openxmlformats.org/officeDocument/2006/relationships" xmlns:m="http://schemas.openxmlformats.org/officeDocument/2006/math" xmlns:v="urn:schemas-microsoft-com:vml" xmlns:wp14="http://schemas.microsoft.com/office/word/2010/wordprocessingDrawing" xmlns:wp="http://schemas.openxmlformats.org/drawingml/2006/wordprocessingDrawing" xmlns:w10="urn:schemas-microsoft-com:office:word" xmlns:w="http://schemas.openxmlformats.org/wordprocessingml/2006/main" xmlns:w14="http://schemas.microsoft.com/office/word/2010/wordml" xmlns:w15="http://schemas.microsoft.com/office/word/2012/wordml" xmlns:w16cex="http://schemas.microsoft.com/office/word/2018/wordml/cex" xmlns:w16cid="http://schemas.microsoft.com/office/word/2016/wordml/cid" xmlns:w16="http://schemas.microsoft.com/office/word/2018/wordml" xmlns:w16sdtdh="http://schemas.microsoft.com/office/word/2020/wordml/sdtdatahash" xmlns:w16se="http://schemas.microsoft.com/office/word/2015/wordml/symex" xmlns:wpg="http://schemas.microsoft.com/office/word/2010/wordprocessingGroup" xmlns:wpi="http://schemas.microsoft.com/office/word/2010/wordprocessingInk" xmlns:wne="http://schemas.microsoft.com/office/word/2006/wordml" xmlns:wps="http://schemas.microsoft.com/office/word/2010/wordprocessingShape" mc:Ignorable="w14 w15 w16se w16cid w16 w16cex w16sdtdh wp14">
   <w:body>
     <w:p>
       <w:pPr>
@@ -89,16 +89,7 @@
           <w:sz w:val="22"/>
           <w:szCs w:val="22"/>
         </w:rPr>
-        <w:t xml:space="preserve">Association between Flood Risk and </w:t>
-      </w:r>
-      <w:r>
-        <w:rPr>
-          <w:rFonts w:ascii="Arial" w:hAnsi="Arial" w:cs="Arial"/>
-          <w:bCs/>
-          <w:sz w:val="22"/>
-          <w:szCs w:val="22"/>
-        </w:rPr>
-        <w:t>Health Outcomes</w:t>
+        <w:t>Effects of Flood Risk and Climate Change on Census Tract-Level Health Outcomes</w:t>
       </w:r>
     </w:p>
     <w:p>
@@ -287,6 +278,16 @@
           <w:szCs w:val="22"/>
         </w:rPr>
         <w:t xml:space="preserve"> </w:t>
+      </w:r>
+      <w:r>
+        <w:rPr>
+          <w:rFonts w:ascii="Arial" w:hAnsi="Arial" w:cs="Arial"/>
+          <w:noProof/>
+          <w:color w:val="000000"/>
+          <w:sz w:val="22"/>
+          <w:szCs w:val="22"/>
+        </w:rPr>
+        <w:t>Alvin Sheng</w:t>
       </w:r>
     </w:p>
     <w:p>
@@ -484,6 +485,14 @@
                 <w:szCs w:val="22"/>
               </w:rPr>
             </w:pPr>
+            <w:r>
+              <w:rPr>
+                <w:rFonts w:ascii="Arial" w:hAnsi="Arial" w:cs="Arial"/>
+                <w:sz w:val="22"/>
+                <w:szCs w:val="22"/>
+              </w:rPr>
+              <w:t>Kyle P. Messier</w:t>
+            </w:r>
           </w:p>
         </w:tc>
         <w:tc>
@@ -1032,6 +1041,7 @@
           <w:color w:val="000000" w:themeColor="text1"/>
         </w:rPr>
       </w:pPr>
+      <w:proofErr w:type="spellStart"/>
       <w:r>
         <w:rPr>
           <w:rFonts w:ascii="Arial" w:hAnsi="Arial" w:cs="Arial"/>
@@ -1040,6 +1050,7 @@
         </w:rPr>
         <w:t>Fjk</w:t>
       </w:r>
+      <w:proofErr w:type="spellEnd"/>
     </w:p>
     <w:p>
       <w:pPr>
@@ -1227,7 +1238,23 @@
           <w:sz w:val="22"/>
           <w:szCs w:val="22"/>
         </w:rPr>
-        <w:t>To investigate associations between flood risk and mortality.</w:t>
+        <w:t xml:space="preserve">To investigate associations between flood risk and </w:t>
+      </w:r>
+      <w:r>
+        <w:rPr>
+          <w:rFonts w:ascii="Arial" w:hAnsi="Arial" w:cs="Arial"/>
+          <w:sz w:val="22"/>
+          <w:szCs w:val="22"/>
+        </w:rPr>
+        <w:t>health outcomes</w:t>
+      </w:r>
+      <w:r>
+        <w:rPr>
+          <w:rFonts w:ascii="Arial" w:hAnsi="Arial" w:cs="Arial"/>
+          <w:sz w:val="22"/>
+          <w:szCs w:val="22"/>
+        </w:rPr>
+        <w:t>.</w:t>
       </w:r>
     </w:p>
     <w:p>
@@ -1296,7 +1323,7 @@
           <w:sz w:val="22"/>
           <w:szCs w:val="22"/>
         </w:rPr>
-        <w:t>We hypothesize that higher flood risk is associated with higher mortality.</w:t>
+        <w:t xml:space="preserve">We hypothesize that higher flood risk is associated with </w:t>
       </w:r>
       <w:r>
         <w:rPr>
@@ -1306,7 +1333,7 @@
           <w:sz w:val="22"/>
           <w:szCs w:val="22"/>
         </w:rPr>
-        <w:t xml:space="preserve"> If longer term flood risk predictions </w:t>
+        <w:t>worse health outcomes</w:t>
       </w:r>
       <w:r>
         <w:rPr>
@@ -1316,7 +1343,7 @@
           <w:sz w:val="22"/>
           <w:szCs w:val="22"/>
         </w:rPr>
-        <w:t>are associated with</w:t>
+        <w:t>.</w:t>
       </w:r>
       <w:r>
         <w:rPr>
@@ -1326,7 +1353,7 @@
           <w:sz w:val="22"/>
           <w:szCs w:val="22"/>
         </w:rPr>
-        <w:t xml:space="preserve"> higher health impacts, that would </w:t>
+        <w:t xml:space="preserve"> If longer term flood risk predictions </w:t>
       </w:r>
       <w:r>
         <w:rPr>
@@ -1336,8 +1363,28 @@
           <w:sz w:val="22"/>
           <w:szCs w:val="22"/>
         </w:rPr>
+        <w:t>are associated with</w:t>
+      </w:r>
+      <w:r>
+        <w:rPr>
+          <w:rFonts w:ascii="Arial" w:hAnsi="Arial" w:cs="Arial"/>
+          <w:i/>
+          <w:iCs/>
+          <w:sz w:val="22"/>
+          <w:szCs w:val="22"/>
+        </w:rPr>
+        <w:t xml:space="preserve"> higher health impacts, </w:t>
+      </w:r>
+      <w:r>
+        <w:rPr>
+          <w:rFonts w:ascii="Arial" w:hAnsi="Arial" w:cs="Arial"/>
+          <w:i/>
+          <w:iCs/>
+          <w:sz w:val="22"/>
+          <w:szCs w:val="22"/>
+        </w:rPr>
         <w:lastRenderedPageBreak/>
-        <w:t xml:space="preserve">imply that long-term effects of climate change can have health impacts over the short term. </w:t>
+        <w:t xml:space="preserve">that would imply that long-term effects of climate change can have health impacts over the short term. </w:t>
       </w:r>
     </w:p>
     <w:p>
@@ -1385,7 +1432,23 @@
           <w:sz w:val="22"/>
           <w:szCs w:val="22"/>
         </w:rPr>
-        <w:t>To investigate whether the relationship between flood risk and mortality is modified by social vulnerability factors.</w:t>
+        <w:t xml:space="preserve">To investigate whether the relationship between flood risk and </w:t>
+      </w:r>
+      <w:r>
+        <w:rPr>
+          <w:rFonts w:ascii="Arial" w:hAnsi="Arial" w:cs="Arial"/>
+          <w:sz w:val="22"/>
+          <w:szCs w:val="22"/>
+        </w:rPr>
+        <w:t>health outcomes</w:t>
+      </w:r>
+      <w:r>
+        <w:rPr>
+          <w:rFonts w:ascii="Arial" w:hAnsi="Arial" w:cs="Arial"/>
+          <w:sz w:val="22"/>
+          <w:szCs w:val="22"/>
+        </w:rPr>
+        <w:t xml:space="preserve"> is modified by social vulnerability factors.</w:t>
       </w:r>
     </w:p>
     <w:p>
@@ -1430,7 +1493,27 @@
           <w:sz w:val="22"/>
           <w:szCs w:val="22"/>
         </w:rPr>
-        <w:t xml:space="preserve">We hypothesize that the relationship between flood risk and mortality will be enhanced in areas of high social vulnerability. </w:t>
+        <w:t xml:space="preserve">We hypothesize that the relationship between flood risk and </w:t>
+      </w:r>
+      <w:r>
+        <w:rPr>
+          <w:rFonts w:ascii="Arial" w:hAnsi="Arial" w:cs="Arial"/>
+          <w:i/>
+          <w:iCs/>
+          <w:sz w:val="22"/>
+          <w:szCs w:val="22"/>
+        </w:rPr>
+        <w:t>health outcomes</w:t>
+      </w:r>
+      <w:r>
+        <w:rPr>
+          <w:rFonts w:ascii="Arial" w:hAnsi="Arial" w:cs="Arial"/>
+          <w:i/>
+          <w:iCs/>
+          <w:sz w:val="22"/>
+          <w:szCs w:val="22"/>
+        </w:rPr>
+        <w:t xml:space="preserve"> will be enhanced in areas of high social vulnerability. </w:t>
       </w:r>
     </w:p>
     <w:p>
@@ -1585,7 +1668,15 @@
           <w:sz w:val="22"/>
           <w:szCs w:val="22"/>
         </w:rPr>
-        <w:t xml:space="preserve">counties in </w:t>
+        <w:t>census tracts</w:t>
+      </w:r>
+      <w:r>
+        <w:rPr>
+          <w:rFonts w:ascii="Arial" w:hAnsi="Arial" w:cs="Arial"/>
+          <w:sz w:val="22"/>
+          <w:szCs w:val="22"/>
+        </w:rPr>
+        <w:t xml:space="preserve"> in </w:t>
       </w:r>
       <w:r>
         <w:rPr>
@@ -1633,11 +1724,15 @@
       <w:pPr>
         <w:rPr>
           <w:rFonts w:ascii="Arial" w:hAnsi="Arial" w:cs="Arial"/>
-        </w:rPr>
-      </w:pPr>
-      <w:r>
-        <w:rPr>
-          <w:rFonts w:ascii="Arial" w:hAnsi="Arial" w:cs="Arial"/>
+          <w:i/>
+          <w:iCs/>
+        </w:rPr>
+      </w:pPr>
+      <w:r>
+        <w:rPr>
+          <w:rFonts w:ascii="Arial" w:hAnsi="Arial" w:cs="Arial"/>
+          <w:i/>
+          <w:iCs/>
           <w:sz w:val="22"/>
           <w:szCs w:val="22"/>
         </w:rPr>
@@ -1646,6 +1741,8 @@
       <w:r>
         <w:rPr>
           <w:rFonts w:ascii="Arial" w:hAnsi="Arial" w:cs="Arial"/>
+          <w:i/>
+          <w:iCs/>
         </w:rPr>
         <w:t>the County Adjacency File provided by the Census Bureau (</w:t>
       </w:r>
@@ -1654,6 +1751,8 @@
           <w:rPr>
             <w:rStyle w:val="Hyperlink"/>
             <w:rFonts w:ascii="Arial" w:hAnsi="Arial" w:cs="Arial"/>
+            <w:i/>
+            <w:iCs/>
           </w:rPr>
           <w:t>https://www.census.gov/programs-surveys/geography/library/reference/county-adjacency-file.html</w:t>
         </w:r>
@@ -1661,6 +1760,8 @@
       <w:r>
         <w:rPr>
           <w:rFonts w:ascii="Arial" w:hAnsi="Arial" w:cs="Arial"/>
+          <w:i/>
+          <w:iCs/>
         </w:rPr>
         <w:t xml:space="preserve">). </w:t>
       </w:r>
@@ -1669,20 +1770,26 @@
       <w:pPr>
         <w:rPr>
           <w:rFonts w:ascii="Arial" w:hAnsi="Arial" w:cs="Arial"/>
-        </w:rPr>
-      </w:pPr>
-    </w:p>
-    <w:p>
-      <w:pPr>
-        <w:rPr>
-          <w:rFonts w:ascii="Arial" w:hAnsi="Arial" w:cs="Arial"/>
-          <w:sz w:val="22"/>
-          <w:szCs w:val="22"/>
-        </w:rPr>
-      </w:pPr>
-      <w:r>
-        <w:rPr>
-          <w:rFonts w:ascii="Arial" w:hAnsi="Arial" w:cs="Arial"/>
+          <w:i/>
+          <w:iCs/>
+        </w:rPr>
+      </w:pPr>
+    </w:p>
+    <w:p>
+      <w:pPr>
+        <w:rPr>
+          <w:rFonts w:ascii="Arial" w:hAnsi="Arial" w:cs="Arial"/>
+          <w:i/>
+          <w:iCs/>
+          <w:sz w:val="22"/>
+          <w:szCs w:val="22"/>
+        </w:rPr>
+      </w:pPr>
+      <w:r>
+        <w:rPr>
+          <w:rFonts w:ascii="Arial" w:hAnsi="Arial" w:cs="Arial"/>
+          <w:i/>
+          <w:iCs/>
         </w:rPr>
         <w:t xml:space="preserve">To-do: sort the states by environmental characteristics, i.e. whether it’s inland or coastal (see plots in </w:t>
       </w:r>
@@ -1691,6 +1798,8 @@
           <w:rPr>
             <w:rStyle w:val="Hyperlink"/>
             <w:rFonts w:ascii="Arial" w:hAnsi="Arial" w:cs="Arial"/>
+            <w:i/>
+            <w:iCs/>
           </w:rPr>
           <w:t>https://assets.firststreet.org/uploads/2020/06/first_street_foundation__first_national_flood_risk_assessment.pdf</w:t>
         </w:r>
@@ -1698,6 +1807,8 @@
       <w:r>
         <w:rPr>
           <w:rFonts w:ascii="Arial" w:hAnsi="Arial" w:cs="Arial"/>
+          <w:i/>
+          <w:iCs/>
         </w:rPr>
         <w:t>)</w:t>
       </w:r>
@@ -1789,6 +1900,8 @@
         </w:numPr>
         <w:rPr>
           <w:rFonts w:ascii="Arial" w:hAnsi="Arial" w:cs="Arial"/>
+          <w:i/>
+          <w:iCs/>
           <w:sz w:val="22"/>
           <w:szCs w:val="22"/>
           <w:u w:val="single"/>
@@ -1797,6 +1910,8 @@
       <w:r>
         <w:rPr>
           <w:rFonts w:ascii="Arial" w:hAnsi="Arial" w:cs="Arial"/>
+          <w:i/>
+          <w:iCs/>
           <w:sz w:val="22"/>
           <w:szCs w:val="22"/>
         </w:rPr>
@@ -1811,6 +1926,8 @@
         </w:numPr>
         <w:rPr>
           <w:rFonts w:ascii="Arial" w:hAnsi="Arial" w:cs="Arial"/>
+          <w:i/>
+          <w:iCs/>
           <w:sz w:val="22"/>
           <w:szCs w:val="22"/>
           <w:u w:val="single"/>
@@ -1819,6 +1936,8 @@
       <w:r>
         <w:rPr>
           <w:rFonts w:ascii="Arial" w:hAnsi="Arial" w:cs="Arial"/>
+          <w:i/>
+          <w:iCs/>
           <w:sz w:val="22"/>
           <w:szCs w:val="22"/>
         </w:rPr>
@@ -1833,6 +1952,8 @@
         </w:numPr>
         <w:rPr>
           <w:rFonts w:ascii="Arial" w:hAnsi="Arial" w:cs="Arial"/>
+          <w:i/>
+          <w:iCs/>
           <w:sz w:val="22"/>
           <w:szCs w:val="22"/>
           <w:u w:val="single"/>
@@ -1841,6 +1962,8 @@
       <w:r>
         <w:rPr>
           <w:rFonts w:ascii="Arial" w:hAnsi="Arial" w:cs="Arial"/>
+          <w:i/>
+          <w:iCs/>
           <w:sz w:val="22"/>
           <w:szCs w:val="22"/>
         </w:rPr>
@@ -2134,7 +2257,29 @@
                 <w:sz w:val="22"/>
                 <w:szCs w:val="22"/>
               </w:rPr>
-              <w:t>Variable Names and Description of Variable from Orig Source</w:t>
+              <w:t xml:space="preserve">Variable Names and Description of Variable from </w:t>
+            </w:r>
+            <w:proofErr w:type="spellStart"/>
+            <w:r>
+              <w:rPr>
+                <w:rFonts w:ascii="Arial" w:hAnsi="Arial" w:cs="Arial"/>
+                <w:b/>
+                <w:bCs/>
+                <w:sz w:val="22"/>
+                <w:szCs w:val="22"/>
+              </w:rPr>
+              <w:t>Orig</w:t>
+            </w:r>
+            <w:proofErr w:type="spellEnd"/>
+            <w:r>
+              <w:rPr>
+                <w:rFonts w:ascii="Arial" w:hAnsi="Arial" w:cs="Arial"/>
+                <w:b/>
+                <w:bCs/>
+                <w:sz w:val="22"/>
+                <w:szCs w:val="22"/>
+              </w:rPr>
+              <w:t xml:space="preserve"> Source</w:t>
             </w:r>
           </w:p>
         </w:tc>
@@ -2156,7 +2301,29 @@
                 <w:sz w:val="22"/>
                 <w:szCs w:val="22"/>
               </w:rPr>
-              <w:t>Details from Orig Source</w:t>
+              <w:t xml:space="preserve">Details from </w:t>
+            </w:r>
+            <w:proofErr w:type="spellStart"/>
+            <w:r>
+              <w:rPr>
+                <w:rFonts w:ascii="Arial" w:hAnsi="Arial" w:cs="Arial"/>
+                <w:b/>
+                <w:bCs/>
+                <w:sz w:val="22"/>
+                <w:szCs w:val="22"/>
+              </w:rPr>
+              <w:t>Orig</w:t>
+            </w:r>
+            <w:proofErr w:type="spellEnd"/>
+            <w:r>
+              <w:rPr>
+                <w:rFonts w:ascii="Arial" w:hAnsi="Arial" w:cs="Arial"/>
+                <w:b/>
+                <w:bCs/>
+                <w:sz w:val="22"/>
+                <w:szCs w:val="22"/>
+              </w:rPr>
+              <w:t xml:space="preserve"> Source</w:t>
             </w:r>
           </w:p>
         </w:tc>
@@ -2478,7 +2645,21 @@
               <w:rPr>
                 <w:rFonts w:ascii="Arial" w:hAnsi="Arial" w:cs="Arial"/>
               </w:rPr>
-              <w:t>Available for age ranges 0-5, 5-25, 25-45, 45-65, and 65-85 y.o.</w:t>
+              <w:t xml:space="preserve">Available for age ranges 0-5, 5-25, 25-45, 45-65, and 65-85 </w:t>
+            </w:r>
+            <w:proofErr w:type="spellStart"/>
+            <w:r>
+              <w:rPr>
+                <w:rFonts w:ascii="Arial" w:hAnsi="Arial" w:cs="Arial"/>
+              </w:rPr>
+              <w:t>y.o</w:t>
+            </w:r>
+            <w:proofErr w:type="spellEnd"/>
+            <w:r>
+              <w:rPr>
+                <w:rFonts w:ascii="Arial" w:hAnsi="Arial" w:cs="Arial"/>
+              </w:rPr>
+              <w:t>.</w:t>
             </w:r>
           </w:p>
           <w:p>
@@ -3145,7 +3326,29 @@
                 <w:sz w:val="22"/>
                 <w:szCs w:val="22"/>
               </w:rPr>
-              <w:t>Variable Names and Description of Variable from Orig Source</w:t>
+              <w:t xml:space="preserve">Variable Names and Description of Variable from </w:t>
+            </w:r>
+            <w:proofErr w:type="spellStart"/>
+            <w:r>
+              <w:rPr>
+                <w:rFonts w:ascii="Arial" w:hAnsi="Arial" w:cs="Arial"/>
+                <w:b/>
+                <w:bCs/>
+                <w:sz w:val="22"/>
+                <w:szCs w:val="22"/>
+              </w:rPr>
+              <w:t>Orig</w:t>
+            </w:r>
+            <w:proofErr w:type="spellEnd"/>
+            <w:r>
+              <w:rPr>
+                <w:rFonts w:ascii="Arial" w:hAnsi="Arial" w:cs="Arial"/>
+                <w:b/>
+                <w:bCs/>
+                <w:sz w:val="22"/>
+                <w:szCs w:val="22"/>
+              </w:rPr>
+              <w:t xml:space="preserve"> Source</w:t>
             </w:r>
           </w:p>
         </w:tc>
@@ -3172,7 +3375,29 @@
                 <w:sz w:val="22"/>
                 <w:szCs w:val="22"/>
               </w:rPr>
-              <w:t>Details from Orig Source</w:t>
+              <w:t xml:space="preserve">Details from </w:t>
+            </w:r>
+            <w:proofErr w:type="spellStart"/>
+            <w:r>
+              <w:rPr>
+                <w:rFonts w:ascii="Arial" w:hAnsi="Arial" w:cs="Arial"/>
+                <w:b/>
+                <w:bCs/>
+                <w:sz w:val="22"/>
+                <w:szCs w:val="22"/>
+              </w:rPr>
+              <w:t>Orig</w:t>
+            </w:r>
+            <w:proofErr w:type="spellEnd"/>
+            <w:r>
+              <w:rPr>
+                <w:rFonts w:ascii="Arial" w:hAnsi="Arial" w:cs="Arial"/>
+                <w:b/>
+                <w:bCs/>
+                <w:sz w:val="22"/>
+                <w:szCs w:val="22"/>
+              </w:rPr>
+              <w:t xml:space="preserve"> Source</w:t>
             </w:r>
           </w:p>
         </w:tc>
@@ -3244,13 +3469,23 @@
                 <w:szCs w:val="22"/>
               </w:rPr>
             </w:pPr>
-            <w:r>
-              <w:rPr>
-                <w:rFonts w:ascii="Arial" w:hAnsi="Arial" w:cs="Arial"/>
-                <w:sz w:val="22"/>
-                <w:szCs w:val="22"/>
-              </w:rPr>
-              <w:t xml:space="preserve">count_property (the number of First Street properties in the county), </w:t>
+            <w:proofErr w:type="spellStart"/>
+            <w:r>
+              <w:rPr>
+                <w:rFonts w:ascii="Arial" w:hAnsi="Arial" w:cs="Arial"/>
+                <w:sz w:val="22"/>
+                <w:szCs w:val="22"/>
+              </w:rPr>
+              <w:t>count_property</w:t>
+            </w:r>
+            <w:proofErr w:type="spellEnd"/>
+            <w:r>
+              <w:rPr>
+                <w:rFonts w:ascii="Arial" w:hAnsi="Arial" w:cs="Arial"/>
+                <w:sz w:val="22"/>
+                <w:szCs w:val="22"/>
+              </w:rPr>
+              <w:t xml:space="preserve"> (the number of First Street properties in the county), </w:t>
             </w:r>
           </w:p>
           <w:p>
@@ -3262,13 +3497,23 @@
                 <w:szCs w:val="22"/>
               </w:rPr>
             </w:pPr>
-            <w:r>
-              <w:rPr>
-                <w:rFonts w:ascii="Arial" w:hAnsi="Arial" w:cs="Arial"/>
-                <w:sz w:val="22"/>
-                <w:szCs w:val="22"/>
-              </w:rPr>
-              <w:t>count_fema_sfha (</w:t>
+            <w:proofErr w:type="spellStart"/>
+            <w:r>
+              <w:rPr>
+                <w:rFonts w:ascii="Arial" w:hAnsi="Arial" w:cs="Arial"/>
+                <w:sz w:val="22"/>
+                <w:szCs w:val="22"/>
+              </w:rPr>
+              <w:t>count_fema_sfha</w:t>
+            </w:r>
+            <w:proofErr w:type="spellEnd"/>
+            <w:r>
+              <w:rPr>
+                <w:rFonts w:ascii="Arial" w:hAnsi="Arial" w:cs="Arial"/>
+                <w:sz w:val="22"/>
+                <w:szCs w:val="22"/>
+              </w:rPr>
+              <w:t xml:space="preserve"> (</w:t>
             </w:r>
             <w:r>
               <w:rPr>
@@ -3296,6 +3541,7 @@
                 <w:szCs w:val="22"/>
               </w:rPr>
             </w:pPr>
+            <w:proofErr w:type="spellStart"/>
             <w:r>
               <w:rPr>
                 <w:rFonts w:ascii="Arial" w:hAnsi="Arial" w:cs="Arial"/>
@@ -3304,6 +3550,7 @@
               </w:rPr>
               <w:t>pct_fema_sfha</w:t>
             </w:r>
+            <w:proofErr w:type="spellEnd"/>
             <w:r>
               <w:rPr>
                 <w:rFonts w:ascii="Arial" w:hAnsi="Arial" w:cs="Arial"/>
@@ -3423,7 +3670,25 @@
                 <w:sz w:val="22"/>
                 <w:szCs w:val="22"/>
               </w:rPr>
-              <w:t xml:space="preserve"> Discrepancy is due to FSF using current climate data, mapping precip as a stand-alone risk, and includes areas FEMA doesn’t</w:t>
+              <w:t xml:space="preserve"> Discrepancy is due to FSF using current climate data, mapping </w:t>
+            </w:r>
+            <w:proofErr w:type="spellStart"/>
+            <w:r>
+              <w:rPr>
+                <w:rFonts w:ascii="Arial" w:hAnsi="Arial" w:cs="Arial"/>
+                <w:sz w:val="22"/>
+                <w:szCs w:val="22"/>
+              </w:rPr>
+              <w:t>precip</w:t>
+            </w:r>
+            <w:proofErr w:type="spellEnd"/>
+            <w:r>
+              <w:rPr>
+                <w:rFonts w:ascii="Arial" w:hAnsi="Arial" w:cs="Arial"/>
+                <w:sz w:val="22"/>
+                <w:szCs w:val="22"/>
+              </w:rPr>
+              <w:t xml:space="preserve"> as a stand-alone risk, and includes areas FEMA doesn’t</w:t>
             </w:r>
           </w:p>
           <w:p>
@@ -3852,6 +4117,7 @@
                 <w:szCs w:val="22"/>
               </w:rPr>
             </w:pPr>
+            <w:proofErr w:type="spellStart"/>
             <w:r>
               <w:rPr>
                 <w:rFonts w:ascii="Arial" w:hAnsi="Arial" w:cs="Arial"/>
@@ -3860,6 +4126,7 @@
               </w:rPr>
               <w:t>avg_risk_score_all</w:t>
             </w:r>
+            <w:proofErr w:type="spellEnd"/>
             <w:r>
               <w:rPr>
                 <w:rFonts w:ascii="Arial" w:hAnsi="Arial" w:cs="Arial"/>
@@ -3956,6 +4223,7 @@
                 <w:szCs w:val="22"/>
               </w:rPr>
             </w:pPr>
+            <w:proofErr w:type="spellStart"/>
             <w:r>
               <w:rPr>
                 <w:rFonts w:ascii="Arial" w:hAnsi="Arial" w:cs="Arial"/>
@@ -3964,6 +4232,7 @@
               </w:rPr>
               <w:t>avg_risk_score_sfha</w:t>
             </w:r>
+            <w:proofErr w:type="spellEnd"/>
             <w:r>
               <w:rPr>
                 <w:rFonts w:ascii="Arial" w:hAnsi="Arial" w:cs="Arial"/>
@@ -3982,6 +4251,7 @@
                 <w:szCs w:val="22"/>
               </w:rPr>
             </w:pPr>
+            <w:proofErr w:type="spellStart"/>
             <w:r>
               <w:rPr>
                 <w:rFonts w:ascii="Arial" w:hAnsi="Arial" w:cs="Arial"/>
@@ -3990,6 +4260,7 @@
               </w:rPr>
               <w:t>avg_risk_score_no_sfha</w:t>
             </w:r>
+            <w:proofErr w:type="spellEnd"/>
           </w:p>
         </w:tc>
         <w:tc>
@@ -4081,14 +4352,6 @@
                 <w:szCs w:val="22"/>
               </w:rPr>
             </w:pPr>
-            <w:r>
-              <w:rPr>
-                <w:rFonts w:ascii="Arial" w:hAnsi="Arial" w:cs="Arial"/>
-                <w:sz w:val="22"/>
-                <w:szCs w:val="22"/>
-              </w:rPr>
-              <w:t>The uncertainty can be measured by count_property</w:t>
-            </w:r>
           </w:p>
         </w:tc>
       </w:tr>
@@ -4253,7 +4516,25 @@
                 <w:sz w:val="22"/>
                 <w:szCs w:val="22"/>
               </w:rPr>
-              <w:t xml:space="preserve">Divide by count_property </w:t>
+              <w:t xml:space="preserve">Divide by </w:t>
+            </w:r>
+            <w:proofErr w:type="spellStart"/>
+            <w:r>
+              <w:rPr>
+                <w:rFonts w:ascii="Arial" w:hAnsi="Arial" w:cs="Arial"/>
+                <w:sz w:val="22"/>
+                <w:szCs w:val="22"/>
+              </w:rPr>
+              <w:t>count_property</w:t>
+            </w:r>
+            <w:proofErr w:type="spellEnd"/>
+            <w:r>
+              <w:rPr>
+                <w:rFonts w:ascii="Arial" w:hAnsi="Arial" w:cs="Arial"/>
+                <w:sz w:val="22"/>
+                <w:szCs w:val="22"/>
+              </w:rPr>
+              <w:t xml:space="preserve"> </w:t>
             </w:r>
           </w:p>
         </w:tc>
@@ -4355,7 +4636,29 @@
                 <w:sz w:val="22"/>
                 <w:szCs w:val="22"/>
               </w:rPr>
-              <w:t>Variable Names and Description of Variable from Orig Source</w:t>
+              <w:t xml:space="preserve">Variable Names and Description of Variable from </w:t>
+            </w:r>
+            <w:proofErr w:type="spellStart"/>
+            <w:r>
+              <w:rPr>
+                <w:rFonts w:ascii="Arial" w:hAnsi="Arial" w:cs="Arial"/>
+                <w:b/>
+                <w:bCs/>
+                <w:sz w:val="22"/>
+                <w:szCs w:val="22"/>
+              </w:rPr>
+              <w:t>Orig</w:t>
+            </w:r>
+            <w:proofErr w:type="spellEnd"/>
+            <w:r>
+              <w:rPr>
+                <w:rFonts w:ascii="Arial" w:hAnsi="Arial" w:cs="Arial"/>
+                <w:b/>
+                <w:bCs/>
+                <w:sz w:val="22"/>
+                <w:szCs w:val="22"/>
+              </w:rPr>
+              <w:t xml:space="preserve"> Source</w:t>
             </w:r>
           </w:p>
         </w:tc>
@@ -4378,7 +4681,29 @@
                 <w:sz w:val="22"/>
                 <w:szCs w:val="22"/>
               </w:rPr>
-              <w:t>Details from Orig Source</w:t>
+              <w:t xml:space="preserve">Details from </w:t>
+            </w:r>
+            <w:proofErr w:type="spellStart"/>
+            <w:r>
+              <w:rPr>
+                <w:rFonts w:ascii="Arial" w:hAnsi="Arial" w:cs="Arial"/>
+                <w:b/>
+                <w:bCs/>
+                <w:sz w:val="22"/>
+                <w:szCs w:val="22"/>
+              </w:rPr>
+              <w:t>Orig</w:t>
+            </w:r>
+            <w:proofErr w:type="spellEnd"/>
+            <w:r>
+              <w:rPr>
+                <w:rFonts w:ascii="Arial" w:hAnsi="Arial" w:cs="Arial"/>
+                <w:b/>
+                <w:bCs/>
+                <w:sz w:val="22"/>
+                <w:szCs w:val="22"/>
+              </w:rPr>
+              <w:t xml:space="preserve"> Source</w:t>
             </w:r>
           </w:p>
         </w:tc>
@@ -4434,30 +4759,7 @@
               <w:rPr>
                 <w:rFonts w:ascii="Arial" w:hAnsi="Arial" w:cs="Arial"/>
               </w:rPr>
-              <w:t xml:space="preserve"> (</w:t>
-            </w:r>
-            <w:hyperlink r:id="rId15" w:history="1">
-              <w:r>
-                <w:rPr>
-                  <w:rStyle w:val="Hyperlink"/>
-                  <w:rFonts w:ascii="Arial" w:hAnsi="Arial" w:cs="Arial"/>
-                </w:rPr>
-                <w:t>http://ghdx.healthdata.org/record/ihme-data/united-states-smoking-</w:t>
-              </w:r>
-              <w:r>
-                <w:rPr>
-                  <w:rStyle w:val="Hyperlink"/>
-                  <w:rFonts w:ascii="Arial" w:hAnsi="Arial" w:cs="Arial"/>
-                </w:rPr>
-                <w:lastRenderedPageBreak/>
-                <w:t>prevalence-county-1996-2012</w:t>
-              </w:r>
-            </w:hyperlink>
-            <w:r>
-              <w:rPr>
-                <w:rFonts w:ascii="Arial" w:hAnsi="Arial" w:cs="Arial"/>
-              </w:rPr>
-              <w:t>)</w:t>
+              <w:t xml:space="preserve"> </w:t>
             </w:r>
           </w:p>
         </w:tc>
@@ -4472,27 +4774,6 @@
                 <w:rFonts w:ascii="Arial" w:hAnsi="Arial" w:cs="Arial"/>
               </w:rPr>
             </w:pPr>
-            <w:r>
-              <w:rPr>
-                <w:rFonts w:ascii="Arial" w:hAnsi="Arial" w:cs="Arial"/>
-              </w:rPr>
-              <w:lastRenderedPageBreak/>
-              <w:t>total_mean (% of people who currently smoke)</w:t>
-            </w:r>
-          </w:p>
-          <w:p>
-            <w:pPr>
-              <w:spacing w:after="120"/>
-              <w:rPr>
-                <w:rFonts w:ascii="Arial" w:hAnsi="Arial" w:cs="Arial"/>
-              </w:rPr>
-            </w:pPr>
-            <w:r>
-              <w:rPr>
-                <w:rFonts w:ascii="Arial" w:hAnsi="Arial" w:cs="Arial"/>
-              </w:rPr>
-              <w:t>daily_mean (% of people who currently smoke daily)</w:t>
-            </w:r>
           </w:p>
         </w:tc>
         <w:tc>
@@ -4506,38 +4787,6 @@
                 <w:rFonts w:ascii="Arial" w:hAnsi="Arial" w:cs="Arial"/>
               </w:rPr>
             </w:pPr>
-            <w:r>
-              <w:rPr>
-                <w:rFonts w:ascii="Arial" w:hAnsi="Arial" w:cs="Arial"/>
-              </w:rPr>
-              <w:t xml:space="preserve">Prevalences available for male, female, and both; for </w:t>
-            </w:r>
-            <w:r>
-              <w:rPr>
-                <w:rFonts w:ascii="Arial" w:hAnsi="Arial" w:cs="Arial"/>
-              </w:rPr>
-              <w:t xml:space="preserve">individual </w:t>
-            </w:r>
-            <w:r>
-              <w:rPr>
-                <w:rFonts w:ascii="Arial" w:hAnsi="Arial" w:cs="Arial"/>
-              </w:rPr>
-              <w:t>years 1996-2012.</w:t>
-            </w:r>
-          </w:p>
-          <w:p>
-            <w:pPr>
-              <w:spacing w:after="120"/>
-              <w:rPr>
-                <w:rFonts w:ascii="Arial" w:hAnsi="Arial" w:cs="Arial"/>
-              </w:rPr>
-            </w:pPr>
-            <w:r>
-              <w:rPr>
-                <w:rFonts w:ascii="Arial" w:hAnsi="Arial" w:cs="Arial"/>
-              </w:rPr>
-              <w:t>Variables ending in _lb, _ub are 95% uncertainty bounds</w:t>
-            </w:r>
           </w:p>
         </w:tc>
         <w:tc>
@@ -4546,55 +4795,11 @@
           </w:tcPr>
           <w:p>
             <w:pPr>
-              <w:rPr>
-                <w:rFonts w:ascii="Arial" w:hAnsi="Arial" w:cs="Arial"/>
-              </w:rPr>
-            </w:pPr>
-            <w:r>
-              <w:rPr>
-                <w:rFonts w:ascii="Arial" w:hAnsi="Arial" w:cs="Arial"/>
-              </w:rPr>
-              <w:t>“</w:t>
-            </w:r>
-            <w:r>
-              <w:rPr>
-                <w:rFonts w:ascii="Arial" w:hAnsi="Arial" w:cs="Arial"/>
-              </w:rPr>
-              <w:t xml:space="preserve">As of 2012 there were 3,143 counties and county equivalents. To account for changes over the study period, we merged some counties to get </w:t>
-            </w:r>
-            <w:r>
-              <w:rPr>
-                <w:rFonts w:ascii="Arial" w:hAnsi="Arial" w:cs="Arial"/>
-              </w:rPr>
-              <w:lastRenderedPageBreak/>
-              <w:t>consistent areas, for a total of 3,127 counties.</w:t>
-            </w:r>
-            <w:r>
-              <w:rPr>
-                <w:rFonts w:ascii="Arial" w:hAnsi="Arial" w:cs="Arial"/>
-              </w:rPr>
-              <w:t>”</w:t>
-            </w:r>
-          </w:p>
-          <w:p>
-            <w:pPr>
               <w:spacing w:after="120"/>
               <w:rPr>
                 <w:rFonts w:ascii="Arial" w:hAnsi="Arial" w:cs="Arial"/>
               </w:rPr>
             </w:pPr>
-            <w:r>
-              <w:rPr>
-                <w:rFonts w:ascii="Arial" w:hAnsi="Arial" w:cs="Arial"/>
-              </w:rPr>
-              <w:t>-</w:t>
-            </w:r>
-            <w:r>
-              <w:rPr>
-                <w:rFonts w:ascii="Arial" w:hAnsi="Arial" w:cs="Arial"/>
-              </w:rPr>
-              <w:t>From assoc. paper</w:t>
-            </w:r>
           </w:p>
         </w:tc>
       </w:tr>
@@ -4614,10 +4819,9 @@
               <w:rPr>
                 <w:rFonts w:ascii="Arial" w:hAnsi="Arial" w:cs="Arial"/>
               </w:rPr>
-              <w:lastRenderedPageBreak/>
               <w:t>CACES LUR Air Pollution (</w:t>
             </w:r>
-            <w:hyperlink r:id="rId16" w:history="1">
+            <w:hyperlink r:id="rId15" w:history="1">
               <w:r>
                 <w:rPr>
                   <w:rStyle w:val="Hyperlink"/>
@@ -4660,7 +4864,14 @@
               <w:rPr>
                 <w:rFonts w:ascii="Arial" w:hAnsi="Arial" w:cs="Arial"/>
               </w:rPr>
-              <w:t xml:space="preserve">6 pollutants: </w:t>
+              <w:t xml:space="preserve">6 </w:t>
+            </w:r>
+            <w:r>
+              <w:rPr>
+                <w:rFonts w:ascii="Arial" w:hAnsi="Arial" w:cs="Arial"/>
+              </w:rPr>
+              <w:lastRenderedPageBreak/>
+              <w:t xml:space="preserve">pollutants: </w:t>
             </w:r>
             <w:r>
               <w:rPr>
@@ -4764,20 +4975,30 @@
               <w:rPr>
                 <w:rFonts w:ascii="Arial" w:hAnsi="Arial" w:cs="Arial"/>
               </w:rPr>
-              <w:t xml:space="preserve"> lat</w:t>
-            </w:r>
+              <w:t xml:space="preserve"> </w:t>
+            </w:r>
+            <w:proofErr w:type="spellStart"/>
+            <w:r>
+              <w:rPr>
+                <w:rFonts w:ascii="Arial" w:hAnsi="Arial" w:cs="Arial"/>
+              </w:rPr>
+              <w:t>lat</w:t>
+            </w:r>
+            <w:proofErr w:type="spellEnd"/>
             <w:r>
               <w:rPr>
                 <w:rFonts w:ascii="Arial" w:hAnsi="Arial" w:cs="Arial"/>
               </w:rPr>
               <w:t>/</w:t>
             </w:r>
+            <w:proofErr w:type="spellStart"/>
             <w:r>
               <w:rPr>
                 <w:rFonts w:ascii="Arial" w:hAnsi="Arial" w:cs="Arial"/>
               </w:rPr>
               <w:t>lon</w:t>
             </w:r>
+            <w:proofErr w:type="spellEnd"/>
           </w:p>
         </w:tc>
         <w:tc>
@@ -4789,6 +5010,7 @@
               <w:rPr>
                 <w:rFonts w:ascii="Arial" w:hAnsi="Arial" w:cs="Arial"/>
               </w:rPr>
+              <w:lastRenderedPageBreak/>
               <w:t xml:space="preserve">Citation: </w:t>
             </w:r>
             <w:r>
@@ -4798,7 +5020,35 @@
               <w:t> </w:t>
             </w:r>
             <w:r>
-              <w:t>"This article includes concentration estimates developed by the Center for Air, Climate and Energy Solutions using v1 empirical models as described in Kim S.-Y.; Bechle, M.; Hankey, S.; Sheppard, L.; Szpiro, A. A.; Marshall, J. D. 2020. “Concentrations of criteria pollutants in the contiguous U.S., 1979 – 2015: Role of prediction model parsimony in integrated empirical geographic regression.” PLoS ONE 15(2), e0228535. DOI: 10.1371/journal.pone.0228535</w:t>
+              <w:t xml:space="preserve">"This article includes concentration estimates developed by the Center for Air, Climate and Energy Solutions using v1 empirical models as described in Kim S.-Y.; </w:t>
+            </w:r>
+            <w:proofErr w:type="spellStart"/>
+            <w:r>
+              <w:t>Bechle</w:t>
+            </w:r>
+            <w:proofErr w:type="spellEnd"/>
+            <w:r>
+              <w:t xml:space="preserve">, M.; Hankey, S.; Sheppard, L.; </w:t>
+            </w:r>
+            <w:proofErr w:type="spellStart"/>
+            <w:r>
+              <w:t>Szpiro</w:t>
+            </w:r>
+            <w:proofErr w:type="spellEnd"/>
+            <w:r>
+              <w:t xml:space="preserve">, A. A.; </w:t>
+            </w:r>
+            <w:r>
+              <w:lastRenderedPageBreak/>
+              <w:t xml:space="preserve">Marshall, J. D. 2020. “Concentrations of criteria pollutants in the contiguous U.S., 1979 – 2015: Role of prediction model parsimony in integrated empirical geographic regression.” </w:t>
+            </w:r>
+            <w:proofErr w:type="spellStart"/>
+            <w:r>
+              <w:t>PLoS</w:t>
+            </w:r>
+            <w:proofErr w:type="spellEnd"/>
+            <w:r>
+              <w:t xml:space="preserve"> ONE 15(2), e0228535. DOI: 10.1371/journal.pone.0228535</w:t>
             </w:r>
           </w:p>
           <w:p>
@@ -4828,6 +5078,7 @@
               <w:rPr>
                 <w:rFonts w:ascii="Arial" w:hAnsi="Arial" w:cs="Arial"/>
               </w:rPr>
+              <w:lastRenderedPageBreak/>
               <w:t>Data is for the year 2015. There are other years available.</w:t>
             </w:r>
             <w:r>
@@ -4848,7 +5099,14 @@
               <w:rPr>
                 <w:rFonts w:ascii="Arial" w:hAnsi="Arial" w:cs="Arial"/>
               </w:rPr>
-              <w:t>Model estimates except for O3 are annual-average values. Ozone model estimates are the average during May-Sept of the daily maximum 8-hr moving average. Either way, only for years with available monitoring data</w:t>
+              <w:t xml:space="preserve">Model estimates except for O3 are </w:t>
+            </w:r>
+            <w:r>
+              <w:rPr>
+                <w:rFonts w:ascii="Arial" w:hAnsi="Arial" w:cs="Arial"/>
+              </w:rPr>
+              <w:lastRenderedPageBreak/>
+              <w:t>annual-average values. Ozone model estimates are the average during May-Sept of the daily maximum 8-hr moving average. Either way, only for years with available monitoring data</w:t>
             </w:r>
             <w:r>
               <w:rPr>
@@ -4971,7 +5229,7 @@
         </w:rPr>
         <w:t xml:space="preserve">Can see </w:t>
       </w:r>
-      <w:hyperlink r:id="rId17" w:history="1">
+      <w:hyperlink r:id="rId16" w:history="1">
         <w:r>
           <w:rPr>
             <w:rStyle w:val="Hyperlink"/>
@@ -4988,7 +5246,25 @@
           <w:sz w:val="22"/>
           <w:szCs w:val="22"/>
         </w:rPr>
-        <w:t xml:space="preserve"> for example model set ups and ggplot visualizations.</w:t>
+        <w:t xml:space="preserve"> for example model set ups and </w:t>
+      </w:r>
+      <w:proofErr w:type="spellStart"/>
+      <w:r>
+        <w:rPr>
+          <w:rFonts w:ascii="Arial" w:hAnsi="Arial" w:cs="Arial"/>
+          <w:sz w:val="22"/>
+          <w:szCs w:val="22"/>
+        </w:rPr>
+        <w:t>ggplot</w:t>
+      </w:r>
+      <w:proofErr w:type="spellEnd"/>
+      <w:r>
+        <w:rPr>
+          <w:rFonts w:ascii="Arial" w:hAnsi="Arial" w:cs="Arial"/>
+          <w:sz w:val="22"/>
+          <w:szCs w:val="22"/>
+        </w:rPr>
+        <w:t xml:space="preserve"> visualizations.</w:t>
       </w:r>
     </w:p>
     <w:p>
@@ -5021,7 +5297,7 @@
         </w:rPr>
         <w:t xml:space="preserve"> </w:t>
       </w:r>
-      <w:hyperlink r:id="rId18" w:history="1">
+      <w:hyperlink r:id="rId17" w:history="1">
         <w:r>
           <w:rPr>
             <w:rStyle w:val="Hyperlink"/>
@@ -5054,13 +5330,15 @@
           <w:sz w:val="22"/>
           <w:szCs w:val="22"/>
         </w:rPr>
-        <w:t xml:space="preserve">. Data also </w:t>
-      </w:r>
-      <w:r>
-        <w:rPr>
-          <w:rFonts w:ascii="Arial" w:hAnsi="Arial" w:cs="Arial"/>
-        </w:rPr>
-        <w:t>available for 2000, 2010, 2014, 2016.</w:t>
+        <w:t xml:space="preserve">. Data </w:t>
+      </w:r>
+      <w:r>
+        <w:rPr>
+          <w:rFonts w:ascii="Arial" w:hAnsi="Arial" w:cs="Arial"/>
+          <w:sz w:val="22"/>
+          <w:szCs w:val="22"/>
+        </w:rPr>
+        <w:t>also available for 2000, 2010, 2014, 2016.</w:t>
       </w:r>
     </w:p>
     <w:p>
@@ -5086,7 +5364,23 @@
           <w:sz w:val="22"/>
           <w:szCs w:val="22"/>
         </w:rPr>
-        <w:t xml:space="preserve"> The EPL_ variables (see below) are percentile ranks for each of the variables, ordered by county.</w:t>
+        <w:t xml:space="preserve"> The EPL_ variables (see below) are percentile ranks for each of the variables, ordered by </w:t>
+      </w:r>
+      <w:r>
+        <w:rPr>
+          <w:rFonts w:ascii="Arial" w:hAnsi="Arial" w:cs="Arial"/>
+          <w:sz w:val="22"/>
+          <w:szCs w:val="22"/>
+        </w:rPr>
+        <w:t>census tract</w:t>
+      </w:r>
+      <w:r>
+        <w:rPr>
+          <w:rFonts w:ascii="Arial" w:hAnsi="Arial" w:cs="Arial"/>
+          <w:sz w:val="22"/>
+          <w:szCs w:val="22"/>
+        </w:rPr>
+        <w:t>.</w:t>
       </w:r>
       <w:r>
         <w:rPr>
@@ -5337,7 +5631,6 @@
                 <w:sz w:val="22"/>
                 <w:szCs w:val="22"/>
               </w:rPr>
-              <w:lastRenderedPageBreak/>
               <w:t>EP_</w:t>
             </w:r>
           </w:p>
@@ -5634,6 +5927,7 @@
                 <w:sz w:val="22"/>
                 <w:szCs w:val="22"/>
               </w:rPr>
+              <w:lastRenderedPageBreak/>
               <w:t>F_</w:t>
             </w:r>
           </w:p>
@@ -6028,7 +6322,29 @@
                 <w:sz w:val="22"/>
                 <w:szCs w:val="22"/>
               </w:rPr>
-              <w:t>Variable Names and Description of Variable from Orig Source</w:t>
+              <w:t xml:space="preserve">Variable Names and Description of Variable from </w:t>
+            </w:r>
+            <w:proofErr w:type="spellStart"/>
+            <w:r>
+              <w:rPr>
+                <w:rFonts w:ascii="Arial" w:hAnsi="Arial" w:cs="Arial"/>
+                <w:b/>
+                <w:bCs/>
+                <w:sz w:val="22"/>
+                <w:szCs w:val="22"/>
+              </w:rPr>
+              <w:t>Orig</w:t>
+            </w:r>
+            <w:proofErr w:type="spellEnd"/>
+            <w:r>
+              <w:rPr>
+                <w:rFonts w:ascii="Arial" w:hAnsi="Arial" w:cs="Arial"/>
+                <w:b/>
+                <w:bCs/>
+                <w:sz w:val="22"/>
+                <w:szCs w:val="22"/>
+              </w:rPr>
+              <w:t xml:space="preserve"> Source</w:t>
             </w:r>
           </w:p>
         </w:tc>
@@ -6053,7 +6369,29 @@
                 <w:sz w:val="22"/>
                 <w:szCs w:val="22"/>
               </w:rPr>
-              <w:t>Details from Orig Source</w:t>
+              <w:t xml:space="preserve">Details from </w:t>
+            </w:r>
+            <w:proofErr w:type="spellStart"/>
+            <w:r>
+              <w:rPr>
+                <w:rFonts w:ascii="Arial" w:hAnsi="Arial" w:cs="Arial"/>
+                <w:b/>
+                <w:bCs/>
+                <w:sz w:val="22"/>
+                <w:szCs w:val="22"/>
+              </w:rPr>
+              <w:t>Orig</w:t>
+            </w:r>
+            <w:proofErr w:type="spellEnd"/>
+            <w:r>
+              <w:rPr>
+                <w:rFonts w:ascii="Arial" w:hAnsi="Arial" w:cs="Arial"/>
+                <w:b/>
+                <w:bCs/>
+                <w:sz w:val="22"/>
+                <w:szCs w:val="22"/>
+              </w:rPr>
+              <w:t xml:space="preserve"> Source</w:t>
             </w:r>
           </w:p>
         </w:tc>
@@ -6406,7 +6744,25 @@
                 <w:sz w:val="22"/>
                 <w:szCs w:val="22"/>
               </w:rPr>
-              <w:t>AGE65 (≥ 65 y.o.)</w:t>
+              <w:t xml:space="preserve">AGE65 (≥ 65 </w:t>
+            </w:r>
+            <w:proofErr w:type="spellStart"/>
+            <w:r>
+              <w:rPr>
+                <w:rFonts w:ascii="Arial" w:hAnsi="Arial" w:cs="Arial"/>
+                <w:sz w:val="22"/>
+                <w:szCs w:val="22"/>
+              </w:rPr>
+              <w:t>y.o</w:t>
+            </w:r>
+            <w:proofErr w:type="spellEnd"/>
+            <w:r>
+              <w:rPr>
+                <w:rFonts w:ascii="Arial" w:hAnsi="Arial" w:cs="Arial"/>
+                <w:sz w:val="22"/>
+                <w:szCs w:val="22"/>
+              </w:rPr>
+              <w:t>.)</w:t>
             </w:r>
           </w:p>
           <w:p>
@@ -6424,7 +6780,25 @@
                 <w:sz w:val="22"/>
                 <w:szCs w:val="22"/>
               </w:rPr>
-              <w:t>AGE17 (≤ 17 y.o.)</w:t>
+              <w:t xml:space="preserve">AGE17 (≤ 17 </w:t>
+            </w:r>
+            <w:proofErr w:type="spellStart"/>
+            <w:r>
+              <w:rPr>
+                <w:rFonts w:ascii="Arial" w:hAnsi="Arial" w:cs="Arial"/>
+                <w:sz w:val="22"/>
+                <w:szCs w:val="22"/>
+              </w:rPr>
+              <w:t>y.o</w:t>
+            </w:r>
+            <w:proofErr w:type="spellEnd"/>
+            <w:r>
+              <w:rPr>
+                <w:rFonts w:ascii="Arial" w:hAnsi="Arial" w:cs="Arial"/>
+                <w:sz w:val="22"/>
+                <w:szCs w:val="22"/>
+              </w:rPr>
+              <w:t>.)</w:t>
             </w:r>
           </w:p>
           <w:p>
@@ -6460,8 +6834,25 @@
                 <w:sz w:val="22"/>
                 <w:szCs w:val="22"/>
               </w:rPr>
-              <w:lastRenderedPageBreak/>
-              <w:t>SNGPNT (single parent household with &lt; 18 y.o. children)</w:t>
+              <w:t xml:space="preserve">SNGPNT (single parent household with &lt; 18 </w:t>
+            </w:r>
+            <w:proofErr w:type="spellStart"/>
+            <w:r>
+              <w:rPr>
+                <w:rFonts w:ascii="Arial" w:hAnsi="Arial" w:cs="Arial"/>
+                <w:sz w:val="22"/>
+                <w:szCs w:val="22"/>
+              </w:rPr>
+              <w:t>y.o</w:t>
+            </w:r>
+            <w:proofErr w:type="spellEnd"/>
+            <w:r>
+              <w:rPr>
+                <w:rFonts w:ascii="Arial" w:hAnsi="Arial" w:cs="Arial"/>
+                <w:sz w:val="22"/>
+                <w:szCs w:val="22"/>
+              </w:rPr>
+              <w:t>. children)</w:t>
             </w:r>
           </w:p>
         </w:tc>
@@ -6540,7 +6931,25 @@
                 <w:sz w:val="22"/>
                 <w:szCs w:val="22"/>
               </w:rPr>
-              <w:t>MINRTY (all except white non-hispanic)</w:t>
+              <w:t>MINRTY (all except white non-</w:t>
+            </w:r>
+            <w:proofErr w:type="spellStart"/>
+            <w:r>
+              <w:rPr>
+                <w:rFonts w:ascii="Arial" w:hAnsi="Arial" w:cs="Arial"/>
+                <w:sz w:val="22"/>
+                <w:szCs w:val="22"/>
+              </w:rPr>
+              <w:t>hispanic</w:t>
+            </w:r>
+            <w:proofErr w:type="spellEnd"/>
+            <w:r>
+              <w:rPr>
+                <w:rFonts w:ascii="Arial" w:hAnsi="Arial" w:cs="Arial"/>
+                <w:sz w:val="22"/>
+                <w:szCs w:val="22"/>
+              </w:rPr>
+              <w:t>)</w:t>
             </w:r>
           </w:p>
           <w:p>
@@ -6558,7 +6967,25 @@
                 <w:sz w:val="22"/>
                 <w:szCs w:val="22"/>
               </w:rPr>
-              <w:t>LIMENG (≥5 y.o. speak English “less than well”)</w:t>
+              <w:t xml:space="preserve">LIMENG (≥5 </w:t>
+            </w:r>
+            <w:proofErr w:type="spellStart"/>
+            <w:r>
+              <w:rPr>
+                <w:rFonts w:ascii="Arial" w:hAnsi="Arial" w:cs="Arial"/>
+                <w:sz w:val="22"/>
+                <w:szCs w:val="22"/>
+              </w:rPr>
+              <w:t>y.o</w:t>
+            </w:r>
+            <w:proofErr w:type="spellEnd"/>
+            <w:r>
+              <w:rPr>
+                <w:rFonts w:ascii="Arial" w:hAnsi="Arial" w:cs="Arial"/>
+                <w:sz w:val="22"/>
+                <w:szCs w:val="22"/>
+              </w:rPr>
+              <w:t>. speak English “less than well”)</w:t>
             </w:r>
           </w:p>
         </w:tc>
@@ -6673,6 +7100,7 @@
                 <w:sz w:val="22"/>
                 <w:szCs w:val="22"/>
               </w:rPr>
+              <w:lastRenderedPageBreak/>
               <w:t>CROWD (household level, more people than rooms)</w:t>
             </w:r>
             <w:r>
@@ -7057,6 +7485,8 @@
         <w:ind w:right="-720"/>
         <w:rPr>
           <w:rFonts w:ascii="Arial" w:hAnsi="Arial" w:cs="Arial"/>
+          <w:sz w:val="22"/>
+          <w:szCs w:val="22"/>
         </w:rPr>
       </w:pPr>
     </w:p>
@@ -7065,101 +7495,651 @@
         <w:ind w:right="-720"/>
         <w:rPr>
           <w:rFonts w:ascii="Arial" w:hAnsi="Arial" w:cs="Arial"/>
-        </w:rPr>
-      </w:pPr>
-      <w:r>
-        <w:rPr>
-          <w:rFonts w:ascii="Arial" w:hAnsi="Arial" w:cs="Arial"/>
-        </w:rPr>
-        <w:t xml:space="preserve">A Conditional Autoregressive model will be fitted. An adjacency matrix will be calculated, where 1 indicates pairs that are neighbors and 0 indicates pairs with only one county or counties that are not neighbors. </w:t>
-      </w:r>
-      <w:r>
-        <w:rPr>
-          <w:rFonts w:ascii="Arial" w:hAnsi="Arial" w:cs="Arial"/>
-        </w:rPr>
-        <w:t>The adjacency matrix will be calculated from the County Adjacency File provided by the Census Bureau (</w:t>
-      </w:r>
-      <w:hyperlink r:id="rId19" w:history="1">
-        <w:r>
-          <w:rPr>
-            <w:rStyle w:val="Hyperlink"/>
-            <w:rFonts w:ascii="Arial" w:hAnsi="Arial" w:cs="Arial"/>
-          </w:rPr>
-          <w:t>https://www.census.gov/programs-surveys/geography/library/reference/county-adjacency-file.html</w:t>
-        </w:r>
-      </w:hyperlink>
-      <w:r>
-        <w:rPr>
-          <w:rFonts w:ascii="Arial" w:hAnsi="Arial" w:cs="Arial"/>
-        </w:rPr>
-        <w:t xml:space="preserve">). </w:t>
-      </w:r>
-    </w:p>
-    <w:p>
-      <w:pPr>
+          <w:sz w:val="22"/>
+          <w:szCs w:val="22"/>
+        </w:rPr>
+      </w:pPr>
+    </w:p>
+    <w:p>
+      <w:pPr>
+        <w:pStyle w:val="ListParagraph"/>
+        <w:numPr>
+          <w:ilvl w:val="0"/>
+          <w:numId w:val="27"/>
+        </w:numPr>
         <w:ind w:right="-720"/>
         <w:rPr>
           <w:rFonts w:ascii="Arial" w:hAnsi="Arial" w:cs="Arial"/>
-        </w:rPr>
-      </w:pPr>
+          <w:u w:val="single"/>
+        </w:rPr>
+      </w:pPr>
+      <w:r>
+        <w:rPr>
+          <w:rFonts w:ascii="Arial" w:hAnsi="Arial" w:cs="Arial"/>
+          <w:u w:val="single"/>
+        </w:rPr>
+        <w:t>Data Pre-Processing</w:t>
+      </w:r>
     </w:p>
     <w:p>
       <w:pPr>
         <w:ind w:right="-720"/>
         <w:rPr>
           <w:rFonts w:ascii="Arial" w:hAnsi="Arial" w:cs="Arial"/>
-        </w:rPr>
-      </w:pPr>
-      <w:r>
-        <w:rPr>
-          <w:rFonts w:ascii="Arial" w:hAnsi="Arial" w:cs="Arial"/>
-        </w:rPr>
-        <w:t>Can also try S.CARdissimilarity, if you have dissimilarity metrics handy</w:t>
-      </w:r>
+          <w:u w:val="single"/>
+        </w:rPr>
+      </w:pPr>
     </w:p>
     <w:p>
       <w:pPr>
         <w:ind w:right="-720"/>
         <w:rPr>
           <w:rFonts w:ascii="Arial" w:hAnsi="Arial" w:cs="Arial"/>
-        </w:rPr>
-      </w:pPr>
+          <w:sz w:val="22"/>
+          <w:szCs w:val="22"/>
+        </w:rPr>
+      </w:pPr>
+      <w:r>
+        <w:rPr>
+          <w:rFonts w:ascii="Arial" w:hAnsi="Arial" w:cs="Arial"/>
+          <w:sz w:val="22"/>
+          <w:szCs w:val="22"/>
+        </w:rPr>
+        <w:t xml:space="preserve">Used </w:t>
+      </w:r>
+      <w:proofErr w:type="spellStart"/>
+      <w:r>
+        <w:rPr>
+          <w:rFonts w:ascii="Arial" w:hAnsi="Arial" w:cs="Arial"/>
+          <w:sz w:val="22"/>
+          <w:szCs w:val="22"/>
+        </w:rPr>
+        <w:t>vifstep</w:t>
+      </w:r>
+      <w:proofErr w:type="spellEnd"/>
+      <w:r>
+        <w:rPr>
+          <w:rFonts w:ascii="Arial" w:hAnsi="Arial" w:cs="Arial"/>
+          <w:sz w:val="22"/>
+          <w:szCs w:val="22"/>
+        </w:rPr>
+        <w:t>:</w:t>
+      </w:r>
+    </w:p>
+    <w:p>
+      <w:r>
+        <w:rPr>
+          <w:rFonts w:ascii="Arial" w:hAnsi="Arial" w:cs="Arial"/>
+          <w:sz w:val="22"/>
+          <w:szCs w:val="22"/>
+        </w:rPr>
+        <w:t xml:space="preserve">Citation: </w:t>
+      </w:r>
+      <w:proofErr w:type="spellStart"/>
+      <w:r>
+        <w:t>Naimi</w:t>
+      </w:r>
+      <w:proofErr w:type="spellEnd"/>
+      <w:r>
+        <w:t xml:space="preserve">, B., Hamm, N.A.S., Groen, T.A., Skidmore, A.K., and </w:t>
+      </w:r>
+      <w:proofErr w:type="spellStart"/>
+      <w:r>
+        <w:t>Toxopeus</w:t>
+      </w:r>
+      <w:proofErr w:type="spellEnd"/>
+      <w:r>
+        <w:t xml:space="preserve">, A.G. 2014. Where is positional uncertainty a problem for species distribution modelling?, </w:t>
+      </w:r>
+      <w:proofErr w:type="spellStart"/>
+      <w:r>
+        <w:t>Ecography</w:t>
+      </w:r>
+      <w:proofErr w:type="spellEnd"/>
+      <w:r>
+        <w:t xml:space="preserve"> 37 (2): 191-203.</w:t>
+      </w:r>
     </w:p>
     <w:p>
       <w:pPr>
         <w:ind w:right="-720"/>
         <w:rPr>
           <w:rFonts w:ascii="Arial" w:hAnsi="Arial" w:cs="Arial"/>
-        </w:rPr>
-      </w:pPr>
-      <w:r>
-        <w:rPr>
-          <w:rFonts w:ascii="Arial" w:hAnsi="Arial" w:cs="Arial"/>
-        </w:rPr>
-        <w:t xml:space="preserve">Can redo in rstan, for greater control </w:t>
-      </w:r>
-    </w:p>
-    <w:p>
-      <w:pPr>
+          <w:u w:val="single"/>
+        </w:rPr>
+      </w:pPr>
+    </w:p>
+    <w:p>
+      <w:pPr>
+        <w:pStyle w:val="ListParagraph"/>
+        <w:numPr>
+          <w:ilvl w:val="1"/>
+          <w:numId w:val="27"/>
+        </w:numPr>
         <w:ind w:right="-720"/>
         <w:rPr>
           <w:rFonts w:ascii="Arial" w:hAnsi="Arial" w:cs="Arial"/>
-        </w:rPr>
-      </w:pPr>
+          <w:u w:val="single"/>
+        </w:rPr>
+      </w:pPr>
+      <w:r>
+        <w:rPr>
+          <w:rFonts w:ascii="Arial" w:hAnsi="Arial" w:cs="Arial"/>
+        </w:rPr>
+        <w:t>Detecting Multicollinearity</w:t>
+      </w:r>
     </w:p>
     <w:p>
       <w:pPr>
         <w:ind w:right="-720"/>
         <w:rPr>
           <w:rFonts w:ascii="Arial" w:hAnsi="Arial" w:cs="Arial"/>
-        </w:rPr>
-      </w:pPr>
-      <w:r>
-        <w:rPr>
-          <w:rFonts w:ascii="Arial" w:hAnsi="Arial" w:cs="Arial"/>
-        </w:rPr>
-        <w:t>Can use MVS.CARleroux() for multiple response variables</w:t>
-      </w:r>
+          <w:u w:val="single"/>
+        </w:rPr>
+      </w:pPr>
+    </w:p>
+    <w:p>
+      <w:pPr>
+        <w:ind w:right="-720"/>
+        <w:rPr>
+          <w:rFonts w:ascii="Arial" w:hAnsi="Arial" w:cs="Arial"/>
+          <w:sz w:val="22"/>
+          <w:szCs w:val="22"/>
+        </w:rPr>
+      </w:pPr>
+      <w:r>
+        <w:rPr>
+          <w:rFonts w:ascii="Arial" w:hAnsi="Arial" w:cs="Arial"/>
+          <w:sz w:val="22"/>
+          <w:szCs w:val="22"/>
+        </w:rPr>
+        <w:t xml:space="preserve">Multicollinearity is probably an issue for the flood risk variables, because they are the primary variables of interest. </w:t>
+      </w:r>
+    </w:p>
+    <w:p>
+      <w:pPr>
+        <w:ind w:right="-720"/>
+        <w:rPr>
+          <w:rFonts w:ascii="Arial" w:hAnsi="Arial" w:cs="Arial"/>
+          <w:sz w:val="22"/>
+          <w:szCs w:val="22"/>
+        </w:rPr>
+      </w:pPr>
+    </w:p>
+    <w:p>
+      <w:pPr>
+        <w:ind w:right="-720"/>
+        <w:rPr>
+          <w:rFonts w:ascii="Arial" w:hAnsi="Arial" w:cs="Arial"/>
+          <w:sz w:val="22"/>
+          <w:szCs w:val="22"/>
+        </w:rPr>
+      </w:pPr>
+      <w:r>
+        <w:rPr>
+          <w:rFonts w:ascii="Arial" w:hAnsi="Arial" w:cs="Arial"/>
+          <w:sz w:val="22"/>
+          <w:szCs w:val="22"/>
+        </w:rPr>
+        <w:t>Nonetheless, we can detect multicollinearity via a correlation matrix for all the variables. I anticipate there to be independence among the 4 covariate groups, i.e. the flood risk covariates, SVIs, air pollutant concentrations, and smoking prevalence. However, one should check just in case.</w:t>
+      </w:r>
+      <w:r>
+        <w:rPr>
+          <w:rFonts w:ascii="Arial" w:hAnsi="Arial" w:cs="Arial"/>
+          <w:sz w:val="22"/>
+          <w:szCs w:val="22"/>
+        </w:rPr>
+        <w:t xml:space="preserve"> However, looking at the correlation will only account for linear dependence. </w:t>
+      </w:r>
+    </w:p>
+    <w:p>
+      <w:pPr>
+        <w:ind w:right="-720"/>
+        <w:rPr>
+          <w:rFonts w:ascii="Arial" w:hAnsi="Arial" w:cs="Arial"/>
+          <w:sz w:val="22"/>
+          <w:szCs w:val="22"/>
+        </w:rPr>
+      </w:pPr>
+    </w:p>
+    <w:p>
+      <w:pPr>
+        <w:ind w:right="-720"/>
+        <w:rPr>
+          <w:rFonts w:ascii="Arial" w:hAnsi="Arial" w:cs="Arial"/>
+          <w:sz w:val="22"/>
+          <w:szCs w:val="22"/>
+        </w:rPr>
+      </w:pPr>
+      <w:r>
+        <w:rPr>
+          <w:rFonts w:ascii="Arial" w:hAnsi="Arial" w:cs="Arial"/>
+          <w:sz w:val="22"/>
+          <w:szCs w:val="22"/>
+        </w:rPr>
+        <w:t>Calculating VIFs through a non</w:t>
+      </w:r>
+    </w:p>
+    <w:p>
+      <w:pPr>
+        <w:ind w:right="-720"/>
+        <w:rPr>
+          <w:rFonts w:ascii="Arial" w:hAnsi="Arial" w:cs="Arial"/>
+          <w:u w:val="single"/>
+        </w:rPr>
+      </w:pPr>
+    </w:p>
+    <w:p>
+      <w:pPr>
+        <w:ind w:right="-720"/>
+        <w:rPr>
+          <w:rFonts w:ascii="Arial" w:hAnsi="Arial" w:cs="Arial"/>
+          <w:u w:val="single"/>
+        </w:rPr>
+      </w:pPr>
+    </w:p>
+    <w:p>
+      <w:pPr>
+        <w:ind w:right="-720"/>
+        <w:rPr>
+          <w:rFonts w:ascii="Arial" w:hAnsi="Arial" w:cs="Arial"/>
+          <w:u w:val="single"/>
+        </w:rPr>
+      </w:pPr>
+    </w:p>
+    <w:p>
+      <w:pPr>
+        <w:pStyle w:val="ListParagraph"/>
+        <w:numPr>
+          <w:ilvl w:val="1"/>
+          <w:numId w:val="27"/>
+        </w:numPr>
+        <w:ind w:right="-720"/>
+        <w:rPr>
+          <w:rFonts w:ascii="Arial" w:hAnsi="Arial" w:cs="Arial"/>
+          <w:u w:val="single"/>
+        </w:rPr>
+      </w:pPr>
+      <w:r>
+        <w:rPr>
+          <w:rFonts w:ascii="Arial" w:hAnsi="Arial" w:cs="Arial"/>
+        </w:rPr>
+        <w:t>Principal Components Analysis</w:t>
+      </w:r>
+    </w:p>
+    <w:p>
+      <w:pPr>
+        <w:ind w:right="-720"/>
+        <w:rPr>
+          <w:rFonts w:ascii="Arial" w:hAnsi="Arial" w:cs="Arial"/>
+          <w:u w:val="single"/>
+        </w:rPr>
+      </w:pPr>
+    </w:p>
+    <w:p>
+      <w:pPr>
+        <w:ind w:right="-720"/>
+        <w:rPr>
+          <w:rFonts w:ascii="Arial" w:hAnsi="Arial" w:cs="Arial"/>
+          <w:sz w:val="22"/>
+          <w:szCs w:val="22"/>
+        </w:rPr>
+      </w:pPr>
+      <w:r>
+        <w:rPr>
+          <w:rFonts w:ascii="Arial" w:hAnsi="Arial" w:cs="Arial"/>
+          <w:sz w:val="22"/>
+          <w:szCs w:val="22"/>
+        </w:rPr>
+        <w:lastRenderedPageBreak/>
+        <w:t>How much variability? Look at scree plot—select based on number of variables, and how much variability these variables account for</w:t>
+      </w:r>
+    </w:p>
+    <w:p>
+      <w:pPr>
+        <w:ind w:right="-720"/>
+        <w:rPr>
+          <w:rFonts w:ascii="Arial" w:hAnsi="Arial" w:cs="Arial"/>
+          <w:sz w:val="22"/>
+          <w:szCs w:val="22"/>
+        </w:rPr>
+      </w:pPr>
+    </w:p>
+    <w:p>
+      <w:pPr>
+        <w:ind w:right="-720"/>
+        <w:rPr>
+          <w:rFonts w:ascii="Arial" w:hAnsi="Arial" w:cs="Arial"/>
+          <w:sz w:val="22"/>
+          <w:szCs w:val="22"/>
+        </w:rPr>
+      </w:pPr>
+      <w:r>
+        <w:rPr>
+          <w:rFonts w:ascii="Arial" w:hAnsi="Arial" w:cs="Arial"/>
+          <w:sz w:val="22"/>
+          <w:szCs w:val="22"/>
+        </w:rPr>
+        <w:t xml:space="preserve">Pay attention to how one can interpret the variables. </w:t>
+      </w:r>
+      <w:r>
+        <w:rPr>
+          <w:rFonts w:ascii="Arial" w:hAnsi="Arial" w:cs="Arial"/>
+          <w:sz w:val="22"/>
+          <w:szCs w:val="22"/>
+        </w:rPr>
+        <w:t xml:space="preserve">Can call the PCs “recalculated/reweighted scores”. </w:t>
+      </w:r>
+    </w:p>
+    <w:p>
+      <w:pPr>
+        <w:ind w:right="-720"/>
+        <w:rPr>
+          <w:rFonts w:ascii="Arial" w:hAnsi="Arial" w:cs="Arial"/>
+          <w:u w:val="single"/>
+        </w:rPr>
+      </w:pPr>
+    </w:p>
+    <w:p>
+      <w:pPr>
+        <w:ind w:right="-720"/>
+        <w:rPr>
+          <w:rFonts w:ascii="Arial" w:hAnsi="Arial" w:cs="Arial"/>
+          <w:u w:val="single"/>
+        </w:rPr>
+      </w:pPr>
+    </w:p>
+    <w:p>
+      <w:pPr>
+        <w:ind w:right="-720"/>
+        <w:rPr>
+          <w:rFonts w:ascii="Arial" w:hAnsi="Arial" w:cs="Arial"/>
+          <w:u w:val="single"/>
+        </w:rPr>
+      </w:pPr>
+    </w:p>
+    <w:p>
+      <w:pPr>
+        <w:pStyle w:val="ListParagraph"/>
+        <w:numPr>
+          <w:ilvl w:val="0"/>
+          <w:numId w:val="27"/>
+        </w:numPr>
+        <w:ind w:right="-720"/>
+        <w:rPr>
+          <w:rFonts w:ascii="Arial" w:hAnsi="Arial" w:cs="Arial"/>
+          <w:u w:val="single"/>
+        </w:rPr>
+      </w:pPr>
+      <w:r>
+        <w:rPr>
+          <w:rFonts w:ascii="Arial" w:hAnsi="Arial" w:cs="Arial"/>
+          <w:u w:val="single"/>
+        </w:rPr>
+        <w:t>Modeling</w:t>
+      </w:r>
+    </w:p>
+    <w:p>
+      <w:pPr>
+        <w:ind w:right="-720"/>
+        <w:rPr>
+          <w:rFonts w:ascii="Arial" w:hAnsi="Arial" w:cs="Arial"/>
+          <w:sz w:val="22"/>
+          <w:szCs w:val="22"/>
+        </w:rPr>
+      </w:pPr>
+    </w:p>
+    <w:p>
+      <w:pPr>
+        <w:ind w:right="-720"/>
+        <w:rPr>
+          <w:rFonts w:ascii="Arial" w:hAnsi="Arial" w:cs="Arial"/>
+          <w:sz w:val="22"/>
+          <w:szCs w:val="22"/>
+        </w:rPr>
+      </w:pPr>
+      <w:r>
+        <w:rPr>
+          <w:rFonts w:ascii="Arial" w:hAnsi="Arial" w:cs="Arial"/>
+          <w:sz w:val="22"/>
+          <w:szCs w:val="22"/>
+        </w:rPr>
+        <w:t xml:space="preserve">A Conditional Autoregressive model will be fitted. An adjacency matrix will be calculated, where 1 indicates pairs that are neighbors and 0 indicates pairs with only one </w:t>
+      </w:r>
+      <w:r>
+        <w:rPr>
+          <w:rFonts w:ascii="Arial" w:hAnsi="Arial" w:cs="Arial"/>
+          <w:sz w:val="22"/>
+          <w:szCs w:val="22"/>
+        </w:rPr>
+        <w:t>census tract</w:t>
+      </w:r>
+      <w:r>
+        <w:rPr>
+          <w:rFonts w:ascii="Arial" w:hAnsi="Arial" w:cs="Arial"/>
+          <w:sz w:val="22"/>
+          <w:szCs w:val="22"/>
+        </w:rPr>
+        <w:t xml:space="preserve"> or </w:t>
+      </w:r>
+      <w:r>
+        <w:rPr>
+          <w:rFonts w:ascii="Arial" w:hAnsi="Arial" w:cs="Arial"/>
+          <w:sz w:val="22"/>
+          <w:szCs w:val="22"/>
+        </w:rPr>
+        <w:t>census tracts</w:t>
+      </w:r>
+      <w:r>
+        <w:rPr>
+          <w:rFonts w:ascii="Arial" w:hAnsi="Arial" w:cs="Arial"/>
+          <w:sz w:val="22"/>
+          <w:szCs w:val="22"/>
+        </w:rPr>
+        <w:t xml:space="preserve"> that are not neighbors. </w:t>
+      </w:r>
+    </w:p>
+    <w:p>
+      <w:pPr>
+        <w:ind w:right="-720"/>
+        <w:rPr>
+          <w:rFonts w:ascii="Arial" w:hAnsi="Arial" w:cs="Arial"/>
+          <w:sz w:val="22"/>
+          <w:szCs w:val="22"/>
+        </w:rPr>
+      </w:pPr>
+    </w:p>
+    <w:p>
+      <w:pPr>
+        <w:ind w:right="-720"/>
+        <w:rPr>
+          <w:rFonts w:ascii="Arial" w:hAnsi="Arial" w:cs="Arial"/>
+          <w:i/>
+          <w:iCs/>
+          <w:sz w:val="22"/>
+          <w:szCs w:val="22"/>
+        </w:rPr>
+      </w:pPr>
+      <w:r>
+        <w:rPr>
+          <w:rFonts w:ascii="Arial" w:hAnsi="Arial" w:cs="Arial"/>
+          <w:i/>
+          <w:iCs/>
+          <w:sz w:val="22"/>
+          <w:szCs w:val="22"/>
+        </w:rPr>
+        <w:t xml:space="preserve">Can also try </w:t>
+      </w:r>
+      <w:proofErr w:type="spellStart"/>
+      <w:r>
+        <w:rPr>
+          <w:rFonts w:ascii="Arial" w:hAnsi="Arial" w:cs="Arial"/>
+          <w:i/>
+          <w:iCs/>
+          <w:sz w:val="22"/>
+          <w:szCs w:val="22"/>
+        </w:rPr>
+        <w:t>S.CARdissimilarity</w:t>
+      </w:r>
+      <w:proofErr w:type="spellEnd"/>
+      <w:r>
+        <w:rPr>
+          <w:rFonts w:ascii="Arial" w:hAnsi="Arial" w:cs="Arial"/>
+          <w:i/>
+          <w:iCs/>
+          <w:sz w:val="22"/>
+          <w:szCs w:val="22"/>
+        </w:rPr>
+        <w:t>, if you have dissimilarity metrics handy</w:t>
+      </w:r>
+    </w:p>
+    <w:p>
+      <w:pPr>
+        <w:ind w:right="-720"/>
+        <w:rPr>
+          <w:rFonts w:ascii="Arial" w:hAnsi="Arial" w:cs="Arial"/>
+          <w:i/>
+          <w:iCs/>
+          <w:sz w:val="22"/>
+          <w:szCs w:val="22"/>
+        </w:rPr>
+      </w:pPr>
+    </w:p>
+    <w:p>
+      <w:pPr>
+        <w:ind w:right="-720"/>
+        <w:rPr>
+          <w:rFonts w:ascii="Arial" w:hAnsi="Arial" w:cs="Arial"/>
+          <w:i/>
+          <w:iCs/>
+          <w:sz w:val="22"/>
+          <w:szCs w:val="22"/>
+        </w:rPr>
+      </w:pPr>
+      <w:r>
+        <w:rPr>
+          <w:rFonts w:ascii="Arial" w:hAnsi="Arial" w:cs="Arial"/>
+          <w:i/>
+          <w:iCs/>
+          <w:sz w:val="22"/>
+          <w:szCs w:val="22"/>
+        </w:rPr>
+        <w:t xml:space="preserve">Can redo in </w:t>
+      </w:r>
+      <w:proofErr w:type="spellStart"/>
+      <w:r>
+        <w:rPr>
+          <w:rFonts w:ascii="Arial" w:hAnsi="Arial" w:cs="Arial"/>
+          <w:i/>
+          <w:iCs/>
+          <w:sz w:val="22"/>
+          <w:szCs w:val="22"/>
+        </w:rPr>
+        <w:t>rstan</w:t>
+      </w:r>
+      <w:proofErr w:type="spellEnd"/>
+      <w:r>
+        <w:rPr>
+          <w:rFonts w:ascii="Arial" w:hAnsi="Arial" w:cs="Arial"/>
+          <w:i/>
+          <w:iCs/>
+          <w:sz w:val="22"/>
+          <w:szCs w:val="22"/>
+        </w:rPr>
+        <w:t xml:space="preserve">, for greater </w:t>
+      </w:r>
+      <w:r>
+        <w:rPr>
+          <w:rFonts w:ascii="Arial" w:hAnsi="Arial" w:cs="Arial"/>
+          <w:i/>
+          <w:iCs/>
+          <w:sz w:val="22"/>
+          <w:szCs w:val="22"/>
+        </w:rPr>
+        <w:t>flexibility</w:t>
+      </w:r>
+      <w:r>
+        <w:rPr>
+          <w:rFonts w:ascii="Arial" w:hAnsi="Arial" w:cs="Arial"/>
+          <w:i/>
+          <w:iCs/>
+          <w:sz w:val="22"/>
+          <w:szCs w:val="22"/>
+        </w:rPr>
+        <w:t xml:space="preserve"> </w:t>
+      </w:r>
+    </w:p>
+    <w:p>
+      <w:pPr>
+        <w:ind w:right="-720"/>
+        <w:rPr>
+          <w:rFonts w:ascii="Arial" w:hAnsi="Arial" w:cs="Arial"/>
+          <w:i/>
+          <w:iCs/>
+          <w:sz w:val="22"/>
+          <w:szCs w:val="22"/>
+        </w:rPr>
+      </w:pPr>
+    </w:p>
+    <w:p>
+      <w:pPr>
+        <w:ind w:right="-720"/>
+        <w:rPr>
+          <w:rFonts w:ascii="Arial" w:hAnsi="Arial" w:cs="Arial"/>
+          <w:i/>
+          <w:iCs/>
+          <w:sz w:val="22"/>
+          <w:szCs w:val="22"/>
+        </w:rPr>
+      </w:pPr>
+      <w:r>
+        <w:rPr>
+          <w:rFonts w:ascii="Arial" w:hAnsi="Arial" w:cs="Arial"/>
+          <w:i/>
+          <w:iCs/>
+          <w:sz w:val="22"/>
+          <w:szCs w:val="22"/>
+        </w:rPr>
+        <w:t xml:space="preserve">Can use </w:t>
+      </w:r>
+      <w:proofErr w:type="spellStart"/>
+      <w:r>
+        <w:rPr>
+          <w:rFonts w:ascii="Arial" w:hAnsi="Arial" w:cs="Arial"/>
+          <w:i/>
+          <w:iCs/>
+          <w:sz w:val="22"/>
+          <w:szCs w:val="22"/>
+        </w:rPr>
+        <w:t>MVS.CARleroux</w:t>
+      </w:r>
+      <w:proofErr w:type="spellEnd"/>
+      <w:r>
+        <w:rPr>
+          <w:rFonts w:ascii="Arial" w:hAnsi="Arial" w:cs="Arial"/>
+          <w:i/>
+          <w:iCs/>
+          <w:sz w:val="22"/>
+          <w:szCs w:val="22"/>
+        </w:rPr>
+        <w:t>() for multiple response variables</w:t>
+      </w:r>
+    </w:p>
+    <w:p>
+      <w:pPr>
+        <w:ind w:right="-720"/>
+        <w:rPr>
+          <w:rFonts w:ascii="Arial" w:hAnsi="Arial" w:cs="Arial"/>
+        </w:rPr>
+      </w:pPr>
+    </w:p>
+    <w:p>
+      <w:pPr>
+        <w:ind w:right="-720"/>
+        <w:rPr>
+          <w:rFonts w:ascii="Arial" w:hAnsi="Arial" w:cs="Arial"/>
+        </w:rPr>
+      </w:pPr>
     </w:p>
     <w:p>
       <w:pPr>
@@ -7222,7 +8202,29 @@
           <w:sz w:val="22"/>
           <w:szCs w:val="22"/>
         </w:rPr>
-        <w:t>consult Dominici paper</w:t>
+        <w:t xml:space="preserve">consult </w:t>
+      </w:r>
+      <w:proofErr w:type="spellStart"/>
+      <w:r>
+        <w:rPr>
+          <w:rFonts w:ascii="Arial" w:hAnsi="Arial" w:cs="Arial"/>
+          <w:i/>
+          <w:iCs/>
+          <w:sz w:val="22"/>
+          <w:szCs w:val="22"/>
+        </w:rPr>
+        <w:t>Dominici</w:t>
+      </w:r>
+      <w:proofErr w:type="spellEnd"/>
+      <w:r>
+        <w:rPr>
+          <w:rFonts w:ascii="Arial" w:hAnsi="Arial" w:cs="Arial"/>
+          <w:i/>
+          <w:iCs/>
+          <w:sz w:val="22"/>
+          <w:szCs w:val="22"/>
+        </w:rPr>
+        <w:t xml:space="preserve"> paper</w:t>
       </w:r>
     </w:p>
     <w:p>
@@ -7278,6 +8280,24 @@
         </w:rPr>
         <w:t>:</w:t>
       </w:r>
+    </w:p>
+    <w:p>
+      <w:pPr>
+        <w:rPr>
+          <w:rFonts w:ascii="Arial" w:hAnsi="Arial" w:cs="Arial"/>
+          <w:sz w:val="22"/>
+          <w:szCs w:val="22"/>
+        </w:rPr>
+      </w:pPr>
+    </w:p>
+    <w:p>
+      <w:pPr>
+        <w:rPr>
+          <w:rFonts w:ascii="Arial" w:hAnsi="Arial" w:cs="Arial"/>
+          <w:sz w:val="22"/>
+          <w:szCs w:val="22"/>
+        </w:rPr>
+      </w:pPr>
     </w:p>
     <w:p>
       <w:pPr>
@@ -7549,7 +8569,7 @@
       </w:pPr>
     </w:p>
     <w:sectPr>
-      <w:footerReference w:type="default" r:id="rId20"/>
+      <w:footerReference w:type="default" r:id="rId18"/>
       <w:pgSz w:w="12240" w:h="15840"/>
       <w:pgMar w:top="1440" w:right="1440" w:bottom="1440" w:left="1440" w:header="720" w:footer="720" w:gutter="0"/>
       <w:cols w:space="720"/>
@@ -7560,7 +8580,7 @@
 </file>
 
 <file path=word/endnotes.xml><?xml version="1.0" encoding="utf-8"?>
-<w:endnotes xmlns:wpc="http://schemas.microsoft.com/office/word/2010/wordprocessingCanvas" xmlns:cx="http://schemas.microsoft.com/office/drawing/2014/chartex" xmlns:cx1="http://schemas.microsoft.com/office/drawing/2015/9/8/chartex" xmlns:cx2="http://schemas.microsoft.com/office/drawing/2015/10/21/chartex" xmlns:cx3="http://schemas.microsoft.com/office/drawing/2016/5/9/chartex" xmlns:cx4="http://schemas.microsoft.com/office/drawing/2016/5/10/chartex" xmlns:cx5="http://schemas.microsoft.com/office/drawing/2016/5/11/chartex" xmlns:cx6="http://schemas.microsoft.com/office/drawing/2016/5/12/chartex" xmlns:cx7="http://schemas.microsoft.com/office/drawing/2016/5/13/chartex" xmlns:cx8="http://schemas.microsoft.com/office/drawing/2016/5/14/chartex" xmlns:mc="http://schemas.openxmlformats.org/markup-compatibility/2006" xmlns:aink="http://schemas.microsoft.com/office/drawing/2016/ink" xmlns:am3d="http://schemas.microsoft.com/office/drawing/2017/model3d" xmlns:o="urn:schemas-microsoft-com:office:office" xmlns:r="http://schemas.openxmlformats.org/officeDocument/2006/relationships" xmlns:m="http://schemas.openxmlformats.org/officeDocument/2006/math" xmlns:v="urn:schemas-microsoft-com:vml" xmlns:wp14="http://schemas.microsoft.com/office/word/2010/wordprocessingDrawing" xmlns:wp="http://schemas.openxmlformats.org/drawingml/2006/wordprocessingDrawing" xmlns:w10="urn:schemas-microsoft-com:office:word" xmlns:w="http://schemas.openxmlformats.org/wordprocessingml/2006/main" xmlns:w14="http://schemas.microsoft.com/office/word/2010/wordml" xmlns:w15="http://schemas.microsoft.com/office/word/2012/wordml" xmlns:w16cex="http://schemas.microsoft.com/office/word/2018/wordml/cex" xmlns:w16cid="http://schemas.microsoft.com/office/word/2016/wordml/cid" xmlns:w16="http://schemas.microsoft.com/office/word/2018/wordml" xmlns:w16se="http://schemas.microsoft.com/office/word/2015/wordml/symex" xmlns:wpg="http://schemas.microsoft.com/office/word/2010/wordprocessingGroup" xmlns:wpi="http://schemas.microsoft.com/office/word/2010/wordprocessingInk" xmlns:wne="http://schemas.microsoft.com/office/word/2006/wordml" xmlns:wps="http://schemas.microsoft.com/office/word/2010/wordprocessingShape" mc:Ignorable="w14 w15 w16se w16cid w16 w16cex wp14">
+<w:endnotes xmlns:wpc="http://schemas.microsoft.com/office/word/2010/wordprocessingCanvas" xmlns:cx="http://schemas.microsoft.com/office/drawing/2014/chartex" xmlns:cx1="http://schemas.microsoft.com/office/drawing/2015/9/8/chartex" xmlns:cx2="http://schemas.microsoft.com/office/drawing/2015/10/21/chartex" xmlns:cx3="http://schemas.microsoft.com/office/drawing/2016/5/9/chartex" xmlns:cx4="http://schemas.microsoft.com/office/drawing/2016/5/10/chartex" xmlns:cx5="http://schemas.microsoft.com/office/drawing/2016/5/11/chartex" xmlns:cx6="http://schemas.microsoft.com/office/drawing/2016/5/12/chartex" xmlns:cx7="http://schemas.microsoft.com/office/drawing/2016/5/13/chartex" xmlns:cx8="http://schemas.microsoft.com/office/drawing/2016/5/14/chartex" xmlns:mc="http://schemas.openxmlformats.org/markup-compatibility/2006" xmlns:aink="http://schemas.microsoft.com/office/drawing/2016/ink" xmlns:am3d="http://schemas.microsoft.com/office/drawing/2017/model3d" xmlns:o="urn:schemas-microsoft-com:office:office" xmlns:r="http://schemas.openxmlformats.org/officeDocument/2006/relationships" xmlns:m="http://schemas.openxmlformats.org/officeDocument/2006/math" xmlns:v="urn:schemas-microsoft-com:vml" xmlns:wp14="http://schemas.microsoft.com/office/word/2010/wordprocessingDrawing" xmlns:wp="http://schemas.openxmlformats.org/drawingml/2006/wordprocessingDrawing" xmlns:w10="urn:schemas-microsoft-com:office:word" xmlns:w="http://schemas.openxmlformats.org/wordprocessingml/2006/main" xmlns:w14="http://schemas.microsoft.com/office/word/2010/wordml" xmlns:w15="http://schemas.microsoft.com/office/word/2012/wordml" xmlns:w16cex="http://schemas.microsoft.com/office/word/2018/wordml/cex" xmlns:w16cid="http://schemas.microsoft.com/office/word/2016/wordml/cid" xmlns:w16="http://schemas.microsoft.com/office/word/2018/wordml" xmlns:w16sdtdh="http://schemas.microsoft.com/office/word/2020/wordml/sdtdatahash" xmlns:w16se="http://schemas.microsoft.com/office/word/2015/wordml/symex" xmlns:wpg="http://schemas.microsoft.com/office/word/2010/wordprocessingGroup" xmlns:wpi="http://schemas.microsoft.com/office/word/2010/wordprocessingInk" xmlns:wne="http://schemas.microsoft.com/office/word/2006/wordml" xmlns:wps="http://schemas.microsoft.com/office/word/2010/wordprocessingShape" mc:Ignorable="w14 w15 w16se w16cid w16 w16cex w16sdtdh wp14">
   <w:endnote w:type="separator" w:id="-1">
     <w:p>
       <w:r>
@@ -7579,7 +8599,7 @@
 </file>
 
 <file path=word/footer1.xml><?xml version="1.0" encoding="utf-8"?>
-<w:ftr xmlns:wpc="http://schemas.microsoft.com/office/word/2010/wordprocessingCanvas" xmlns:cx="http://schemas.microsoft.com/office/drawing/2014/chartex" xmlns:cx1="http://schemas.microsoft.com/office/drawing/2015/9/8/chartex" xmlns:cx2="http://schemas.microsoft.com/office/drawing/2015/10/21/chartex" xmlns:cx3="http://schemas.microsoft.com/office/drawing/2016/5/9/chartex" xmlns:cx4="http://schemas.microsoft.com/office/drawing/2016/5/10/chartex" xmlns:cx5="http://schemas.microsoft.com/office/drawing/2016/5/11/chartex" xmlns:cx6="http://schemas.microsoft.com/office/drawing/2016/5/12/chartex" xmlns:cx7="http://schemas.microsoft.com/office/drawing/2016/5/13/chartex" xmlns:cx8="http://schemas.microsoft.com/office/drawing/2016/5/14/chartex" xmlns:mc="http://schemas.openxmlformats.org/markup-compatibility/2006" xmlns:aink="http://schemas.microsoft.com/office/drawing/2016/ink" xmlns:am3d="http://schemas.microsoft.com/office/drawing/2017/model3d" xmlns:o="urn:schemas-microsoft-com:office:office" xmlns:r="http://schemas.openxmlformats.org/officeDocument/2006/relationships" xmlns:m="http://schemas.openxmlformats.org/officeDocument/2006/math" xmlns:v="urn:schemas-microsoft-com:vml" xmlns:wp14="http://schemas.microsoft.com/office/word/2010/wordprocessingDrawing" xmlns:wp="http://schemas.openxmlformats.org/drawingml/2006/wordprocessingDrawing" xmlns:w10="urn:schemas-microsoft-com:office:word" xmlns:w="http://schemas.openxmlformats.org/wordprocessingml/2006/main" xmlns:w14="http://schemas.microsoft.com/office/word/2010/wordml" xmlns:w15="http://schemas.microsoft.com/office/word/2012/wordml" xmlns:w16cex="http://schemas.microsoft.com/office/word/2018/wordml/cex" xmlns:w16cid="http://schemas.microsoft.com/office/word/2016/wordml/cid" xmlns:w16="http://schemas.microsoft.com/office/word/2018/wordml" xmlns:w16se="http://schemas.microsoft.com/office/word/2015/wordml/symex" xmlns:wpg="http://schemas.microsoft.com/office/word/2010/wordprocessingGroup" xmlns:wpi="http://schemas.microsoft.com/office/word/2010/wordprocessingInk" xmlns:wne="http://schemas.microsoft.com/office/word/2006/wordml" xmlns:wps="http://schemas.microsoft.com/office/word/2010/wordprocessingShape" mc:Ignorable="w14 w15 w16se w16cid w16 w16cex wp14">
+<w:ftr xmlns:wpc="http://schemas.microsoft.com/office/word/2010/wordprocessingCanvas" xmlns:cx="http://schemas.microsoft.com/office/drawing/2014/chartex" xmlns:cx1="http://schemas.microsoft.com/office/drawing/2015/9/8/chartex" xmlns:cx2="http://schemas.microsoft.com/office/drawing/2015/10/21/chartex" xmlns:cx3="http://schemas.microsoft.com/office/drawing/2016/5/9/chartex" xmlns:cx4="http://schemas.microsoft.com/office/drawing/2016/5/10/chartex" xmlns:cx5="http://schemas.microsoft.com/office/drawing/2016/5/11/chartex" xmlns:cx6="http://schemas.microsoft.com/office/drawing/2016/5/12/chartex" xmlns:cx7="http://schemas.microsoft.com/office/drawing/2016/5/13/chartex" xmlns:cx8="http://schemas.microsoft.com/office/drawing/2016/5/14/chartex" xmlns:mc="http://schemas.openxmlformats.org/markup-compatibility/2006" xmlns:aink="http://schemas.microsoft.com/office/drawing/2016/ink" xmlns:am3d="http://schemas.microsoft.com/office/drawing/2017/model3d" xmlns:o="urn:schemas-microsoft-com:office:office" xmlns:r="http://schemas.openxmlformats.org/officeDocument/2006/relationships" xmlns:m="http://schemas.openxmlformats.org/officeDocument/2006/math" xmlns:v="urn:schemas-microsoft-com:vml" xmlns:wp14="http://schemas.microsoft.com/office/word/2010/wordprocessingDrawing" xmlns:wp="http://schemas.openxmlformats.org/drawingml/2006/wordprocessingDrawing" xmlns:w10="urn:schemas-microsoft-com:office:word" xmlns:w="http://schemas.openxmlformats.org/wordprocessingml/2006/main" xmlns:w14="http://schemas.microsoft.com/office/word/2010/wordml" xmlns:w15="http://schemas.microsoft.com/office/word/2012/wordml" xmlns:w16cex="http://schemas.microsoft.com/office/word/2018/wordml/cex" xmlns:w16cid="http://schemas.microsoft.com/office/word/2016/wordml/cid" xmlns:w16="http://schemas.microsoft.com/office/word/2018/wordml" xmlns:w16sdtdh="http://schemas.microsoft.com/office/word/2020/wordml/sdtdatahash" xmlns:w16se="http://schemas.microsoft.com/office/word/2015/wordml/symex" xmlns:wpg="http://schemas.microsoft.com/office/word/2010/wordprocessingGroup" xmlns:wpi="http://schemas.microsoft.com/office/word/2010/wordprocessingInk" xmlns:wne="http://schemas.microsoft.com/office/word/2006/wordml" xmlns:wps="http://schemas.microsoft.com/office/word/2010/wordprocessingShape" mc:Ignorable="w14 w15 w16se w16cid w16 w16cex w16sdtdh wp14">
   <w:p>
     <w:pPr>
       <w:pStyle w:val="Footer"/>
@@ -7597,7 +8617,7 @@
 </file>
 
 <file path=word/footnotes.xml><?xml version="1.0" encoding="utf-8"?>
-<w:footnotes xmlns:wpc="http://schemas.microsoft.com/office/word/2010/wordprocessingCanvas" xmlns:cx="http://schemas.microsoft.com/office/drawing/2014/chartex" xmlns:cx1="http://schemas.microsoft.com/office/drawing/2015/9/8/chartex" xmlns:cx2="http://schemas.microsoft.com/office/drawing/2015/10/21/chartex" xmlns:cx3="http://schemas.microsoft.com/office/drawing/2016/5/9/chartex" xmlns:cx4="http://schemas.microsoft.com/office/drawing/2016/5/10/chartex" xmlns:cx5="http://schemas.microsoft.com/office/drawing/2016/5/11/chartex" xmlns:cx6="http://schemas.microsoft.com/office/drawing/2016/5/12/chartex" xmlns:cx7="http://schemas.microsoft.com/office/drawing/2016/5/13/chartex" xmlns:cx8="http://schemas.microsoft.com/office/drawing/2016/5/14/chartex" xmlns:mc="http://schemas.openxmlformats.org/markup-compatibility/2006" xmlns:aink="http://schemas.microsoft.com/office/drawing/2016/ink" xmlns:am3d="http://schemas.microsoft.com/office/drawing/2017/model3d" xmlns:o="urn:schemas-microsoft-com:office:office" xmlns:r="http://schemas.openxmlformats.org/officeDocument/2006/relationships" xmlns:m="http://schemas.openxmlformats.org/officeDocument/2006/math" xmlns:v="urn:schemas-microsoft-com:vml" xmlns:wp14="http://schemas.microsoft.com/office/word/2010/wordprocessingDrawing" xmlns:wp="http://schemas.openxmlformats.org/drawingml/2006/wordprocessingDrawing" xmlns:w10="urn:schemas-microsoft-com:office:word" xmlns:w="http://schemas.openxmlformats.org/wordprocessingml/2006/main" xmlns:w14="http://schemas.microsoft.com/office/word/2010/wordml" xmlns:w15="http://schemas.microsoft.com/office/word/2012/wordml" xmlns:w16cex="http://schemas.microsoft.com/office/word/2018/wordml/cex" xmlns:w16cid="http://schemas.microsoft.com/office/word/2016/wordml/cid" xmlns:w16="http://schemas.microsoft.com/office/word/2018/wordml" xmlns:w16se="http://schemas.microsoft.com/office/word/2015/wordml/symex" xmlns:wpg="http://schemas.microsoft.com/office/word/2010/wordprocessingGroup" xmlns:wpi="http://schemas.microsoft.com/office/word/2010/wordprocessingInk" xmlns:wne="http://schemas.microsoft.com/office/word/2006/wordml" xmlns:wps="http://schemas.microsoft.com/office/word/2010/wordprocessingShape" mc:Ignorable="w14 w15 w16se w16cid w16 w16cex wp14">
+<w:footnotes xmlns:wpc="http://schemas.microsoft.com/office/word/2010/wordprocessingCanvas" xmlns:cx="http://schemas.microsoft.com/office/drawing/2014/chartex" xmlns:cx1="http://schemas.microsoft.com/office/drawing/2015/9/8/chartex" xmlns:cx2="http://schemas.microsoft.com/office/drawing/2015/10/21/chartex" xmlns:cx3="http://schemas.microsoft.com/office/drawing/2016/5/9/chartex" xmlns:cx4="http://schemas.microsoft.com/office/drawing/2016/5/10/chartex" xmlns:cx5="http://schemas.microsoft.com/office/drawing/2016/5/11/chartex" xmlns:cx6="http://schemas.microsoft.com/office/drawing/2016/5/12/chartex" xmlns:cx7="http://schemas.microsoft.com/office/drawing/2016/5/13/chartex" xmlns:cx8="http://schemas.microsoft.com/office/drawing/2016/5/14/chartex" xmlns:mc="http://schemas.openxmlformats.org/markup-compatibility/2006" xmlns:aink="http://schemas.microsoft.com/office/drawing/2016/ink" xmlns:am3d="http://schemas.microsoft.com/office/drawing/2017/model3d" xmlns:o="urn:schemas-microsoft-com:office:office" xmlns:r="http://schemas.openxmlformats.org/officeDocument/2006/relationships" xmlns:m="http://schemas.openxmlformats.org/officeDocument/2006/math" xmlns:v="urn:schemas-microsoft-com:vml" xmlns:wp14="http://schemas.microsoft.com/office/word/2010/wordprocessingDrawing" xmlns:wp="http://schemas.openxmlformats.org/drawingml/2006/wordprocessingDrawing" xmlns:w10="urn:schemas-microsoft-com:office:word" xmlns:w="http://schemas.openxmlformats.org/wordprocessingml/2006/main" xmlns:w14="http://schemas.microsoft.com/office/word/2010/wordml" xmlns:w15="http://schemas.microsoft.com/office/word/2012/wordml" xmlns:w16cex="http://schemas.microsoft.com/office/word/2018/wordml/cex" xmlns:w16cid="http://schemas.microsoft.com/office/word/2016/wordml/cid" xmlns:w16="http://schemas.microsoft.com/office/word/2018/wordml" xmlns:w16sdtdh="http://schemas.microsoft.com/office/word/2020/wordml/sdtdatahash" xmlns:w16se="http://schemas.microsoft.com/office/word/2015/wordml/symex" xmlns:wpg="http://schemas.microsoft.com/office/word/2010/wordprocessingGroup" xmlns:wpi="http://schemas.microsoft.com/office/word/2010/wordprocessingInk" xmlns:wne="http://schemas.microsoft.com/office/word/2006/wordml" xmlns:wps="http://schemas.microsoft.com/office/word/2010/wordprocessingShape" mc:Ignorable="w14 w15 w16se w16cid w16 w16cex w16sdtdh wp14">
   <w:footnote w:type="separator" w:id="-1">
     <w:p>
       <w:r>
@@ -7616,7 +8636,7 @@
 </file>
 
 <file path=word/numbering.xml><?xml version="1.0" encoding="utf-8"?>
-<w:numbering xmlns:wpc="http://schemas.microsoft.com/office/word/2010/wordprocessingCanvas" xmlns:cx="http://schemas.microsoft.com/office/drawing/2014/chartex" xmlns:cx1="http://schemas.microsoft.com/office/drawing/2015/9/8/chartex" xmlns:cx2="http://schemas.microsoft.com/office/drawing/2015/10/21/chartex" xmlns:cx3="http://schemas.microsoft.com/office/drawing/2016/5/9/chartex" xmlns:cx4="http://schemas.microsoft.com/office/drawing/2016/5/10/chartex" xmlns:cx5="http://schemas.microsoft.com/office/drawing/2016/5/11/chartex" xmlns:cx6="http://schemas.microsoft.com/office/drawing/2016/5/12/chartex" xmlns:cx7="http://schemas.microsoft.com/office/drawing/2016/5/13/chartex" xmlns:cx8="http://schemas.microsoft.com/office/drawing/2016/5/14/chartex" xmlns:mc="http://schemas.openxmlformats.org/markup-compatibility/2006" xmlns:aink="http://schemas.microsoft.com/office/drawing/2016/ink" xmlns:am3d="http://schemas.microsoft.com/office/drawing/2017/model3d" xmlns:o="urn:schemas-microsoft-com:office:office" xmlns:r="http://schemas.openxmlformats.org/officeDocument/2006/relationships" xmlns:m="http://schemas.openxmlformats.org/officeDocument/2006/math" xmlns:v="urn:schemas-microsoft-com:vml" xmlns:wp14="http://schemas.microsoft.com/office/word/2010/wordprocessingDrawing" xmlns:wp="http://schemas.openxmlformats.org/drawingml/2006/wordprocessingDrawing" xmlns:w10="urn:schemas-microsoft-com:office:word" xmlns:w="http://schemas.openxmlformats.org/wordprocessingml/2006/main" xmlns:w14="http://schemas.microsoft.com/office/word/2010/wordml" xmlns:w15="http://schemas.microsoft.com/office/word/2012/wordml" xmlns:w16cex="http://schemas.microsoft.com/office/word/2018/wordml/cex" xmlns:w16cid="http://schemas.microsoft.com/office/word/2016/wordml/cid" xmlns:w16="http://schemas.microsoft.com/office/word/2018/wordml" xmlns:w16se="http://schemas.microsoft.com/office/word/2015/wordml/symex" xmlns:wpg="http://schemas.microsoft.com/office/word/2010/wordprocessingGroup" xmlns:wpi="http://schemas.microsoft.com/office/word/2010/wordprocessingInk" xmlns:wne="http://schemas.microsoft.com/office/word/2006/wordml" xmlns:wps="http://schemas.microsoft.com/office/word/2010/wordprocessingShape" mc:Ignorable="w14 w15 w16se w16cid w16 w16cex wp14">
+<w:numbering xmlns:wpc="http://schemas.microsoft.com/office/word/2010/wordprocessingCanvas" xmlns:cx="http://schemas.microsoft.com/office/drawing/2014/chartex" xmlns:cx1="http://schemas.microsoft.com/office/drawing/2015/9/8/chartex" xmlns:cx2="http://schemas.microsoft.com/office/drawing/2015/10/21/chartex" xmlns:cx3="http://schemas.microsoft.com/office/drawing/2016/5/9/chartex" xmlns:cx4="http://schemas.microsoft.com/office/drawing/2016/5/10/chartex" xmlns:cx5="http://schemas.microsoft.com/office/drawing/2016/5/11/chartex" xmlns:cx6="http://schemas.microsoft.com/office/drawing/2016/5/12/chartex" xmlns:cx7="http://schemas.microsoft.com/office/drawing/2016/5/13/chartex" xmlns:cx8="http://schemas.microsoft.com/office/drawing/2016/5/14/chartex" xmlns:mc="http://schemas.openxmlformats.org/markup-compatibility/2006" xmlns:aink="http://schemas.microsoft.com/office/drawing/2016/ink" xmlns:am3d="http://schemas.microsoft.com/office/drawing/2017/model3d" xmlns:o="urn:schemas-microsoft-com:office:office" xmlns:r="http://schemas.openxmlformats.org/officeDocument/2006/relationships" xmlns:m="http://schemas.openxmlformats.org/officeDocument/2006/math" xmlns:v="urn:schemas-microsoft-com:vml" xmlns:wp14="http://schemas.microsoft.com/office/word/2010/wordprocessingDrawing" xmlns:wp="http://schemas.openxmlformats.org/drawingml/2006/wordprocessingDrawing" xmlns:w10="urn:schemas-microsoft-com:office:word" xmlns:w="http://schemas.openxmlformats.org/wordprocessingml/2006/main" xmlns:w14="http://schemas.microsoft.com/office/word/2010/wordml" xmlns:w15="http://schemas.microsoft.com/office/word/2012/wordml" xmlns:w16cex="http://schemas.microsoft.com/office/word/2018/wordml/cex" xmlns:w16cid="http://schemas.microsoft.com/office/word/2016/wordml/cid" xmlns:w16="http://schemas.microsoft.com/office/word/2018/wordml" xmlns:w16sdtdh="http://schemas.microsoft.com/office/word/2020/wordml/sdtdatahash" xmlns:w16se="http://schemas.microsoft.com/office/word/2015/wordml/symex" xmlns:wpg="http://schemas.microsoft.com/office/word/2010/wordprocessingGroup" xmlns:wpi="http://schemas.microsoft.com/office/word/2010/wordprocessingInk" xmlns:wne="http://schemas.microsoft.com/office/word/2006/wordml" xmlns:wps="http://schemas.microsoft.com/office/word/2010/wordprocessingShape" mc:Ignorable="w14 w15 w16se w16cid w16 w16cex w16sdtdh wp14">
   <w:abstractNum w:abstractNumId="0" w15:restartNumberingAfterBreak="0">
     <w:nsid w:val="03573FC3"/>
     <w:multiLevelType w:val="hybridMultilevel"/>
@@ -9494,7 +10514,7 @@
   <w:abstractNum w:abstractNumId="17" w15:restartNumberingAfterBreak="0">
     <w:nsid w:val="6248216E"/>
     <w:multiLevelType w:val="hybridMultilevel"/>
-    <w:tmpl w:val="4E22CD5E"/>
+    <w:tmpl w:val="50AC4424"/>
     <w:lvl w:ilvl="0" w:tplc="DC7E64D2">
       <w:start w:val="9"/>
       <w:numFmt w:val="decimal"/>
@@ -9508,7 +10528,7 @@
         <w:b/>
       </w:rPr>
     </w:lvl>
-    <w:lvl w:ilvl="1" w:tplc="04090019">
+    <w:lvl w:ilvl="1" w:tplc="9146C60C">
       <w:start w:val="1"/>
       <w:numFmt w:val="lowerLetter"/>
       <w:lvlText w:val="%2."/>
@@ -9516,6 +10536,9 @@
       <w:pPr>
         <w:ind w:left="1440" w:hanging="360"/>
       </w:pPr>
+      <w:rPr>
+        <w:rFonts w:ascii="Arial" w:eastAsia="Times New Roman" w:hAnsi="Arial" w:cs="Arial"/>
+      </w:rPr>
     </w:lvl>
     <w:lvl w:ilvl="2" w:tplc="0409001B" w:tentative="1">
       <w:start w:val="1"/>
@@ -10215,6 +11238,92 @@
     </w:lvl>
   </w:abstractNum>
   <w:abstractNum w:abstractNumId="24" w15:restartNumberingAfterBreak="0">
+    <w:nsid w:val="7C186F0F"/>
+    <w:multiLevelType w:val="hybridMultilevel"/>
+    <w:tmpl w:val="D8C48AB4"/>
+    <w:lvl w:ilvl="0" w:tplc="04090019">
+      <w:start w:val="1"/>
+      <w:numFmt w:val="lowerLetter"/>
+      <w:lvlText w:val="%1."/>
+      <w:lvlJc w:val="left"/>
+      <w:pPr>
+        <w:ind w:left="720" w:hanging="360"/>
+      </w:pPr>
+    </w:lvl>
+    <w:lvl w:ilvl="1" w:tplc="04090019">
+      <w:start w:val="1"/>
+      <w:numFmt w:val="lowerLetter"/>
+      <w:lvlText w:val="%2."/>
+      <w:lvlJc w:val="left"/>
+      <w:pPr>
+        <w:ind w:left="1440" w:hanging="360"/>
+      </w:pPr>
+    </w:lvl>
+    <w:lvl w:ilvl="2" w:tplc="0409001B">
+      <w:start w:val="1"/>
+      <w:numFmt w:val="lowerRoman"/>
+      <w:lvlText w:val="%3."/>
+      <w:lvlJc w:val="right"/>
+      <w:pPr>
+        <w:ind w:left="2160" w:hanging="180"/>
+      </w:pPr>
+    </w:lvl>
+    <w:lvl w:ilvl="3" w:tplc="0409000F" w:tentative="1">
+      <w:start w:val="1"/>
+      <w:numFmt w:val="decimal"/>
+      <w:lvlText w:val="%4."/>
+      <w:lvlJc w:val="left"/>
+      <w:pPr>
+        <w:ind w:left="2880" w:hanging="360"/>
+      </w:pPr>
+    </w:lvl>
+    <w:lvl w:ilvl="4" w:tplc="04090019" w:tentative="1">
+      <w:start w:val="1"/>
+      <w:numFmt w:val="lowerLetter"/>
+      <w:lvlText w:val="%5."/>
+      <w:lvlJc w:val="left"/>
+      <w:pPr>
+        <w:ind w:left="3600" w:hanging="360"/>
+      </w:pPr>
+    </w:lvl>
+    <w:lvl w:ilvl="5" w:tplc="0409001B" w:tentative="1">
+      <w:start w:val="1"/>
+      <w:numFmt w:val="lowerRoman"/>
+      <w:lvlText w:val="%6."/>
+      <w:lvlJc w:val="right"/>
+      <w:pPr>
+        <w:ind w:left="4320" w:hanging="180"/>
+      </w:pPr>
+    </w:lvl>
+    <w:lvl w:ilvl="6" w:tplc="0409000F" w:tentative="1">
+      <w:start w:val="1"/>
+      <w:numFmt w:val="decimal"/>
+      <w:lvlText w:val="%7."/>
+      <w:lvlJc w:val="left"/>
+      <w:pPr>
+        <w:ind w:left="5040" w:hanging="360"/>
+      </w:pPr>
+    </w:lvl>
+    <w:lvl w:ilvl="7" w:tplc="04090019" w:tentative="1">
+      <w:start w:val="1"/>
+      <w:numFmt w:val="lowerLetter"/>
+      <w:lvlText w:val="%8."/>
+      <w:lvlJc w:val="left"/>
+      <w:pPr>
+        <w:ind w:left="5760" w:hanging="360"/>
+      </w:pPr>
+    </w:lvl>
+    <w:lvl w:ilvl="8" w:tplc="0409001B" w:tentative="1">
+      <w:start w:val="1"/>
+      <w:numFmt w:val="lowerRoman"/>
+      <w:lvlText w:val="%9."/>
+      <w:lvlJc w:val="right"/>
+      <w:pPr>
+        <w:ind w:left="6480" w:hanging="180"/>
+      </w:pPr>
+    </w:lvl>
+  </w:abstractNum>
+  <w:abstractNum w:abstractNumId="25" w15:restartNumberingAfterBreak="0">
     <w:nsid w:val="7FDB4107"/>
     <w:multiLevelType w:val="hybridMultilevel"/>
     <w:tmpl w:val="F8045EB6"/>
@@ -10406,7 +11515,7 @@
     <w:abstractNumId w:val="0"/>
   </w:num>
   <w:num w:numId="14">
-    <w:abstractNumId w:val="24"/>
+    <w:abstractNumId w:val="25"/>
   </w:num>
   <w:num w:numId="15">
     <w:abstractNumId w:val="2"/>
@@ -10444,11 +11553,14 @@
   <w:num w:numId="26">
     <w:abstractNumId w:val="6"/>
   </w:num>
+  <w:num w:numId="27">
+    <w:abstractNumId w:val="24"/>
+  </w:num>
 </w:numbering>
 </file>
 
 <file path=word/styles.xml><?xml version="1.0" encoding="utf-8"?>
-<w:styles xmlns:mc="http://schemas.openxmlformats.org/markup-compatibility/2006" xmlns:r="http://schemas.openxmlformats.org/officeDocument/2006/relationships" xmlns:w="http://schemas.openxmlformats.org/wordprocessingml/2006/main" xmlns:w14="http://schemas.microsoft.com/office/word/2010/wordml" xmlns:w15="http://schemas.microsoft.com/office/word/2012/wordml" xmlns:w16cex="http://schemas.microsoft.com/office/word/2018/wordml/cex" xmlns:w16cid="http://schemas.microsoft.com/office/word/2016/wordml/cid" xmlns:w16="http://schemas.microsoft.com/office/word/2018/wordml" xmlns:w16se="http://schemas.microsoft.com/office/word/2015/wordml/symex" mc:Ignorable="w14 w15 w16se w16cid w16 w16cex">
+<w:styles xmlns:mc="http://schemas.openxmlformats.org/markup-compatibility/2006" xmlns:r="http://schemas.openxmlformats.org/officeDocument/2006/relationships" xmlns:w="http://schemas.openxmlformats.org/wordprocessingml/2006/main" xmlns:w14="http://schemas.microsoft.com/office/word/2010/wordml" xmlns:w15="http://schemas.microsoft.com/office/word/2012/wordml" xmlns:w16cex="http://schemas.microsoft.com/office/word/2018/wordml/cex" xmlns:w16cid="http://schemas.microsoft.com/office/word/2016/wordml/cid" xmlns:w16="http://schemas.microsoft.com/office/word/2018/wordml" xmlns:w16sdtdh="http://schemas.microsoft.com/office/word/2020/wordml/sdtdatahash" xmlns:w16se="http://schemas.microsoft.com/office/word/2015/wordml/symex" mc:Ignorable="w14 w15 w16se w16cid w16 w16cex w16sdtdh">
   <w:docDefaults>
     <w:rPrDefault>
       <w:rPr>
@@ -10845,7 +11957,7 @@
   <w:style w:type="paragraph" w:default="1" w:styleId="Normal">
     <w:name w:val="Normal"/>
     <w:qFormat/>
-    <w:rsid w:val="00AD75CD"/>
+    <w:rsid w:val="007E4FFC"/>
     <w:pPr>
       <w:ind w:left="0" w:firstLine="0"/>
     </w:pPr>

</xml_diff>

<commit_message>
updated SAP with spatial data resources
</commit_message>
<xml_diff>
--- a/FloodRiskAnalysisPlan.docx
+++ b/FloodRiskAnalysisPlan.docx
@@ -7518,86 +7518,214 @@
           <w:rFonts w:ascii="Arial" w:hAnsi="Arial" w:cs="Arial"/>
           <w:u w:val="single"/>
         </w:rPr>
+        <w:t>Spatial Data Wrangling</w:t>
+      </w:r>
+    </w:p>
+    <w:p>
+      <w:pPr>
+        <w:ind w:right="-720"/>
+        <w:rPr>
+          <w:rFonts w:ascii="Arial" w:hAnsi="Arial" w:cs="Arial"/>
+          <w:u w:val="single"/>
+        </w:rPr>
+      </w:pPr>
+    </w:p>
+    <w:p>
+      <w:pPr>
+        <w:ind w:right="-720"/>
+        <w:rPr>
+          <w:rFonts w:ascii="Arial" w:hAnsi="Arial" w:cs="Arial"/>
+          <w:sz w:val="22"/>
+          <w:szCs w:val="22"/>
+        </w:rPr>
+      </w:pPr>
+      <w:r>
+        <w:rPr>
+          <w:rFonts w:ascii="Arial" w:hAnsi="Arial" w:cs="Arial"/>
+          <w:sz w:val="22"/>
+          <w:szCs w:val="22"/>
+        </w:rPr>
+        <w:t xml:space="preserve">These are the resources used to wrangle the spatial data, as in </w:t>
+      </w:r>
+      <w:proofErr w:type="spellStart"/>
+      <w:r>
+        <w:rPr>
+          <w:rFonts w:ascii="Arial" w:hAnsi="Arial" w:cs="Arial"/>
+          <w:sz w:val="22"/>
+          <w:szCs w:val="22"/>
+        </w:rPr>
+        <w:t>imported_data_wrangling.R</w:t>
+      </w:r>
+      <w:proofErr w:type="spellEnd"/>
+      <w:r>
+        <w:rPr>
+          <w:rFonts w:ascii="Arial" w:hAnsi="Arial" w:cs="Arial"/>
+          <w:sz w:val="22"/>
+          <w:szCs w:val="22"/>
+        </w:rPr>
+        <w:t xml:space="preserve"> and </w:t>
+      </w:r>
+      <w:proofErr w:type="spellStart"/>
+      <w:r>
+        <w:rPr>
+          <w:rFonts w:ascii="Arial" w:hAnsi="Arial" w:cs="Arial"/>
+          <w:sz w:val="22"/>
+          <w:szCs w:val="22"/>
+        </w:rPr>
+        <w:t>imported_data_wrangling_census_tract.R</w:t>
+      </w:r>
+      <w:proofErr w:type="spellEnd"/>
+      <w:r>
+        <w:rPr>
+          <w:rFonts w:ascii="Arial" w:hAnsi="Arial" w:cs="Arial"/>
+          <w:sz w:val="22"/>
+          <w:szCs w:val="22"/>
+        </w:rPr>
+        <w:t xml:space="preserve">. </w:t>
+      </w:r>
+    </w:p>
+    <w:p>
+      <w:pPr>
+        <w:ind w:right="-720"/>
+        <w:rPr>
+          <w:rFonts w:ascii="Arial" w:hAnsi="Arial" w:cs="Arial"/>
+          <w:sz w:val="22"/>
+          <w:szCs w:val="22"/>
+        </w:rPr>
+      </w:pPr>
+    </w:p>
+    <w:p>
+      <w:pPr>
+        <w:ind w:right="-720"/>
+        <w:rPr>
+          <w:rFonts w:ascii="Arial" w:hAnsi="Arial" w:cs="Arial"/>
+          <w:sz w:val="22"/>
+          <w:szCs w:val="22"/>
+        </w:rPr>
+      </w:pPr>
+    </w:p>
+    <w:p>
+      <w:pPr>
+        <w:ind w:right="-720"/>
+        <w:rPr>
+          <w:rFonts w:ascii="Arial" w:hAnsi="Arial" w:cs="Arial"/>
+          <w:sz w:val="22"/>
+          <w:szCs w:val="22"/>
+        </w:rPr>
+      </w:pPr>
+    </w:p>
+    <w:p>
+      <w:pPr>
+        <w:ind w:right="-720"/>
+        <w:rPr>
+          <w:rFonts w:ascii="Arial" w:hAnsi="Arial" w:cs="Arial"/>
+          <w:sz w:val="22"/>
+          <w:szCs w:val="22"/>
+        </w:rPr>
+      </w:pPr>
+      <w:r>
+        <w:rPr>
+          <w:rFonts w:ascii="Arial" w:hAnsi="Arial" w:cs="Arial"/>
+          <w:sz w:val="22"/>
+          <w:szCs w:val="22"/>
+        </w:rPr>
+        <w:t xml:space="preserve">I use the 2010 TIGER/Line Shapefiles to get the boundaries of the census tracts corresponding to the 2010 census: </w:t>
+      </w:r>
+      <w:hyperlink r:id="rId18" w:history="1">
+        <w:r>
+          <w:rPr>
+            <w:rStyle w:val="Hyperlink"/>
+            <w:rFonts w:ascii="Arial" w:hAnsi="Arial" w:cs="Arial"/>
+            <w:sz w:val="22"/>
+            <w:szCs w:val="22"/>
+          </w:rPr>
+          <w:t>https://www.census.gov/cgi-bin/geo/shapefiles/index.php?year=2010&amp;layergroup=Census+Tracts</w:t>
+        </w:r>
+      </w:hyperlink>
+      <w:r>
+        <w:rPr>
+          <w:rFonts w:ascii="Arial" w:hAnsi="Arial" w:cs="Arial"/>
+          <w:sz w:val="22"/>
+          <w:szCs w:val="22"/>
+        </w:rPr>
+        <w:t xml:space="preserve"> </w:t>
+      </w:r>
+    </w:p>
+    <w:p>
+      <w:pPr>
+        <w:ind w:right="-720"/>
+        <w:rPr>
+          <w:rFonts w:ascii="Arial" w:hAnsi="Arial" w:cs="Arial"/>
+          <w:sz w:val="22"/>
+          <w:szCs w:val="22"/>
+        </w:rPr>
+      </w:pPr>
+      <w:r>
+        <w:rPr>
+          <w:rFonts w:ascii="Arial" w:hAnsi="Arial" w:cs="Arial"/>
+          <w:sz w:val="22"/>
+          <w:szCs w:val="22"/>
+        </w:rPr>
+        <w:t>(unfortunately, it only allows me to download the shapefiles for one state at a time)</w:t>
+      </w:r>
+    </w:p>
+    <w:p>
+      <w:pPr>
+        <w:ind w:right="-720"/>
+        <w:rPr>
+          <w:rFonts w:ascii="Arial" w:hAnsi="Arial" w:cs="Arial"/>
+          <w:sz w:val="22"/>
+          <w:szCs w:val="22"/>
+        </w:rPr>
+      </w:pPr>
+    </w:p>
+    <w:p>
+      <w:pPr>
+        <w:ind w:right="-720"/>
+        <w:rPr>
+          <w:rFonts w:ascii="Arial" w:hAnsi="Arial" w:cs="Arial"/>
+          <w:sz w:val="22"/>
+          <w:szCs w:val="22"/>
+        </w:rPr>
+      </w:pPr>
+    </w:p>
+    <w:p>
+      <w:pPr>
+        <w:ind w:right="-720"/>
+        <w:rPr>
+          <w:rFonts w:ascii="Arial" w:hAnsi="Arial" w:cs="Arial"/>
+          <w:u w:val="single"/>
+        </w:rPr>
+      </w:pPr>
+    </w:p>
+    <w:p>
+      <w:pPr>
+        <w:ind w:right="-720"/>
+        <w:rPr>
+          <w:rFonts w:ascii="Arial" w:hAnsi="Arial" w:cs="Arial"/>
+          <w:u w:val="single"/>
+        </w:rPr>
+      </w:pPr>
+    </w:p>
+    <w:p>
+      <w:pPr>
+        <w:pStyle w:val="ListParagraph"/>
+        <w:numPr>
+          <w:ilvl w:val="0"/>
+          <w:numId w:val="27"/>
+        </w:numPr>
+        <w:ind w:right="-720"/>
+        <w:rPr>
+          <w:rFonts w:ascii="Arial" w:hAnsi="Arial" w:cs="Arial"/>
+          <w:u w:val="single"/>
+        </w:rPr>
+      </w:pPr>
+      <w:r>
+        <w:rPr>
+          <w:rFonts w:ascii="Arial" w:hAnsi="Arial" w:cs="Arial"/>
+          <w:u w:val="single"/>
+        </w:rPr>
         <w:t>Data Pre-Processing</w:t>
-      </w:r>
-    </w:p>
-    <w:p>
-      <w:pPr>
-        <w:ind w:right="-720"/>
-        <w:rPr>
-          <w:rFonts w:ascii="Arial" w:hAnsi="Arial" w:cs="Arial"/>
-          <w:u w:val="single"/>
-        </w:rPr>
-      </w:pPr>
-    </w:p>
-    <w:p>
-      <w:pPr>
-        <w:ind w:right="-720"/>
-        <w:rPr>
-          <w:rFonts w:ascii="Arial" w:hAnsi="Arial" w:cs="Arial"/>
-          <w:sz w:val="22"/>
-          <w:szCs w:val="22"/>
-        </w:rPr>
-      </w:pPr>
-      <w:r>
-        <w:rPr>
-          <w:rFonts w:ascii="Arial" w:hAnsi="Arial" w:cs="Arial"/>
-          <w:sz w:val="22"/>
-          <w:szCs w:val="22"/>
-        </w:rPr>
-        <w:t xml:space="preserve">Used </w:t>
-      </w:r>
-      <w:proofErr w:type="spellStart"/>
-      <w:r>
-        <w:rPr>
-          <w:rFonts w:ascii="Arial" w:hAnsi="Arial" w:cs="Arial"/>
-          <w:sz w:val="22"/>
-          <w:szCs w:val="22"/>
-        </w:rPr>
-        <w:t>vifstep</w:t>
-      </w:r>
-      <w:proofErr w:type="spellEnd"/>
-      <w:r>
-        <w:rPr>
-          <w:rFonts w:ascii="Arial" w:hAnsi="Arial" w:cs="Arial"/>
-          <w:sz w:val="22"/>
-          <w:szCs w:val="22"/>
-        </w:rPr>
-        <w:t>:</w:t>
-      </w:r>
-    </w:p>
-    <w:p>
-      <w:r>
-        <w:rPr>
-          <w:rFonts w:ascii="Arial" w:hAnsi="Arial" w:cs="Arial"/>
-          <w:sz w:val="22"/>
-          <w:szCs w:val="22"/>
-        </w:rPr>
-        <w:t xml:space="preserve">Citation: </w:t>
-      </w:r>
-      <w:proofErr w:type="spellStart"/>
-      <w:r>
-        <w:t>Naimi</w:t>
-      </w:r>
-      <w:proofErr w:type="spellEnd"/>
-      <w:r>
-        <w:t xml:space="preserve">, B., Hamm, N.A.S., Groen, T.A., Skidmore, A.K., and </w:t>
-      </w:r>
-      <w:proofErr w:type="spellStart"/>
-      <w:r>
-        <w:t>Toxopeus</w:t>
-      </w:r>
-      <w:proofErr w:type="spellEnd"/>
-      <w:r>
-        <w:t xml:space="preserve">, A.G. 2014. Where is positional uncertainty a problem for species distribution modelling?, </w:t>
-      </w:r>
-      <w:proofErr w:type="spellStart"/>
-      <w:r>
-        <w:t>Ecography</w:t>
-      </w:r>
-      <w:proofErr w:type="spellEnd"/>
-      <w:r>
-        <w:t xml:space="preserve"> 37 (2): 191-203.</w:t>
       </w:r>
     </w:p>
     <w:p>
@@ -7653,182 +7781,59 @@
           <w:sz w:val="22"/>
           <w:szCs w:val="22"/>
         </w:rPr>
-        <w:t xml:space="preserve">Multicollinearity is probably an issue for the flood risk variables, because they are the primary variables of interest. </w:t>
-      </w:r>
-    </w:p>
-    <w:p>
-      <w:pPr>
-        <w:ind w:right="-720"/>
-        <w:rPr>
-          <w:rFonts w:ascii="Arial" w:hAnsi="Arial" w:cs="Arial"/>
-          <w:sz w:val="22"/>
-          <w:szCs w:val="22"/>
-        </w:rPr>
-      </w:pPr>
-    </w:p>
-    <w:p>
-      <w:pPr>
-        <w:ind w:right="-720"/>
-        <w:rPr>
-          <w:rFonts w:ascii="Arial" w:hAnsi="Arial" w:cs="Arial"/>
-          <w:sz w:val="22"/>
-          <w:szCs w:val="22"/>
-        </w:rPr>
-      </w:pPr>
-      <w:r>
-        <w:rPr>
-          <w:rFonts w:ascii="Arial" w:hAnsi="Arial" w:cs="Arial"/>
-          <w:sz w:val="22"/>
-          <w:szCs w:val="22"/>
-        </w:rPr>
-        <w:t>Nonetheless, we can detect multicollinearity via a correlation matrix for all the variables. I anticipate there to be independence among the 4 covariate groups, i.e. the flood risk covariates, SVIs, air pollutant concentrations, and smoking prevalence. However, one should check just in case.</w:t>
-      </w:r>
-      <w:r>
-        <w:rPr>
-          <w:rFonts w:ascii="Arial" w:hAnsi="Arial" w:cs="Arial"/>
-          <w:sz w:val="22"/>
-          <w:szCs w:val="22"/>
-        </w:rPr>
-        <w:t xml:space="preserve"> However, looking at the correlation will only account for linear dependence. </w:t>
-      </w:r>
-    </w:p>
-    <w:p>
-      <w:pPr>
-        <w:ind w:right="-720"/>
-        <w:rPr>
-          <w:rFonts w:ascii="Arial" w:hAnsi="Arial" w:cs="Arial"/>
-          <w:sz w:val="22"/>
-          <w:szCs w:val="22"/>
-        </w:rPr>
-      </w:pPr>
-    </w:p>
-    <w:p>
-      <w:pPr>
-        <w:ind w:right="-720"/>
-        <w:rPr>
-          <w:rFonts w:ascii="Arial" w:hAnsi="Arial" w:cs="Arial"/>
-          <w:sz w:val="22"/>
-          <w:szCs w:val="22"/>
-        </w:rPr>
-      </w:pPr>
-      <w:r>
-        <w:rPr>
-          <w:rFonts w:ascii="Arial" w:hAnsi="Arial" w:cs="Arial"/>
-          <w:sz w:val="22"/>
-          <w:szCs w:val="22"/>
-        </w:rPr>
-        <w:t>Calculating VIFs through a non</w:t>
-      </w:r>
-    </w:p>
-    <w:p>
-      <w:pPr>
-        <w:ind w:right="-720"/>
-        <w:rPr>
-          <w:rFonts w:ascii="Arial" w:hAnsi="Arial" w:cs="Arial"/>
-          <w:u w:val="single"/>
-        </w:rPr>
-      </w:pPr>
-    </w:p>
-    <w:p>
-      <w:pPr>
-        <w:ind w:right="-720"/>
-        <w:rPr>
-          <w:rFonts w:ascii="Arial" w:hAnsi="Arial" w:cs="Arial"/>
-          <w:u w:val="single"/>
-        </w:rPr>
-      </w:pPr>
-    </w:p>
-    <w:p>
-      <w:pPr>
-        <w:ind w:right="-720"/>
-        <w:rPr>
-          <w:rFonts w:ascii="Arial" w:hAnsi="Arial" w:cs="Arial"/>
-          <w:u w:val="single"/>
-        </w:rPr>
-      </w:pPr>
-    </w:p>
-    <w:p>
-      <w:pPr>
-        <w:pStyle w:val="ListParagraph"/>
-        <w:numPr>
-          <w:ilvl w:val="1"/>
-          <w:numId w:val="27"/>
-        </w:numPr>
-        <w:ind w:right="-720"/>
-        <w:rPr>
-          <w:rFonts w:ascii="Arial" w:hAnsi="Arial" w:cs="Arial"/>
-          <w:u w:val="single"/>
-        </w:rPr>
-      </w:pPr>
-      <w:r>
-        <w:rPr>
-          <w:rFonts w:ascii="Arial" w:hAnsi="Arial" w:cs="Arial"/>
-        </w:rPr>
-        <w:t>Principal Components Analysis</w:t>
-      </w:r>
-    </w:p>
-    <w:p>
-      <w:pPr>
-        <w:ind w:right="-720"/>
-        <w:rPr>
-          <w:rFonts w:ascii="Arial" w:hAnsi="Arial" w:cs="Arial"/>
-          <w:u w:val="single"/>
-        </w:rPr>
-      </w:pPr>
-    </w:p>
-    <w:p>
-      <w:pPr>
-        <w:ind w:right="-720"/>
-        <w:rPr>
-          <w:rFonts w:ascii="Arial" w:hAnsi="Arial" w:cs="Arial"/>
-          <w:sz w:val="22"/>
-          <w:szCs w:val="22"/>
-        </w:rPr>
-      </w:pPr>
-      <w:r>
-        <w:rPr>
-          <w:rFonts w:ascii="Arial" w:hAnsi="Arial" w:cs="Arial"/>
-          <w:sz w:val="22"/>
-          <w:szCs w:val="22"/>
-        </w:rPr>
-        <w:lastRenderedPageBreak/>
-        <w:t>How much variability? Look at scree plot—select based on number of variables, and how much variability these variables account for</w:t>
-      </w:r>
-    </w:p>
-    <w:p>
-      <w:pPr>
-        <w:ind w:right="-720"/>
-        <w:rPr>
-          <w:rFonts w:ascii="Arial" w:hAnsi="Arial" w:cs="Arial"/>
-          <w:sz w:val="22"/>
-          <w:szCs w:val="22"/>
-        </w:rPr>
-      </w:pPr>
-    </w:p>
-    <w:p>
-      <w:pPr>
-        <w:ind w:right="-720"/>
-        <w:rPr>
-          <w:rFonts w:ascii="Arial" w:hAnsi="Arial" w:cs="Arial"/>
-          <w:sz w:val="22"/>
-          <w:szCs w:val="22"/>
-        </w:rPr>
-      </w:pPr>
-      <w:r>
-        <w:rPr>
-          <w:rFonts w:ascii="Arial" w:hAnsi="Arial" w:cs="Arial"/>
-          <w:sz w:val="22"/>
-          <w:szCs w:val="22"/>
-        </w:rPr>
-        <w:t xml:space="preserve">Pay attention to how one can interpret the variables. </w:t>
-      </w:r>
-      <w:r>
-        <w:rPr>
-          <w:rFonts w:ascii="Arial" w:hAnsi="Arial" w:cs="Arial"/>
-          <w:sz w:val="22"/>
-          <w:szCs w:val="22"/>
-        </w:rPr>
-        <w:t xml:space="preserve">Can call the PCs “recalculated/reweighted scores”. </w:t>
+        <w:t xml:space="preserve">Used </w:t>
+      </w:r>
+      <w:proofErr w:type="spellStart"/>
+      <w:r>
+        <w:rPr>
+          <w:rFonts w:ascii="Arial" w:hAnsi="Arial" w:cs="Arial"/>
+          <w:sz w:val="22"/>
+          <w:szCs w:val="22"/>
+        </w:rPr>
+        <w:t>vifstep</w:t>
+      </w:r>
+      <w:proofErr w:type="spellEnd"/>
+      <w:r>
+        <w:rPr>
+          <w:rFonts w:ascii="Arial" w:hAnsi="Arial" w:cs="Arial"/>
+          <w:sz w:val="22"/>
+          <w:szCs w:val="22"/>
+        </w:rPr>
+        <w:t>:</w:t>
+      </w:r>
+    </w:p>
+    <w:p>
+      <w:r>
+        <w:rPr>
+          <w:rFonts w:ascii="Arial" w:hAnsi="Arial" w:cs="Arial"/>
+          <w:sz w:val="22"/>
+          <w:szCs w:val="22"/>
+        </w:rPr>
+        <w:t xml:space="preserve">Citation: </w:t>
+      </w:r>
+      <w:proofErr w:type="spellStart"/>
+      <w:r>
+        <w:t>Naimi</w:t>
+      </w:r>
+      <w:proofErr w:type="spellEnd"/>
+      <w:r>
+        <w:t xml:space="preserve">, B., Hamm, N.A.S., Groen, T.A., Skidmore, A.K., and </w:t>
+      </w:r>
+      <w:proofErr w:type="spellStart"/>
+      <w:r>
+        <w:t>Toxopeus</w:t>
+      </w:r>
+      <w:proofErr w:type="spellEnd"/>
+      <w:r>
+        <w:t xml:space="preserve">, A.G. 2014. Where is positional uncertainty a problem for species distribution modelling?, </w:t>
+      </w:r>
+      <w:proofErr w:type="spellStart"/>
+      <w:r>
+        <w:t>Ecography</w:t>
+      </w:r>
+      <w:proofErr w:type="spellEnd"/>
+      <w:r>
+        <w:t xml:space="preserve"> 37 (2): 191-203.</w:t>
       </w:r>
     </w:p>
     <w:p>
@@ -8569,7 +8574,7 @@
       </w:pPr>
     </w:p>
     <w:sectPr>
-      <w:footerReference w:type="default" r:id="rId18"/>
+      <w:footerReference w:type="default" r:id="rId19"/>
       <w:pgSz w:w="12240" w:h="15840"/>
       <w:pgMar w:top="1440" w:right="1440" w:bottom="1440" w:left="1440" w:header="720" w:footer="720" w:gutter="0"/>
       <w:cols w:space="720"/>

</xml_diff>

<commit_message>
Updated Flood Risk Plan of Work (and Analysis Plan); version sent to Kyle for comments
</commit_message>
<xml_diff>
--- a/FloodRiskAnalysisPlan.docx
+++ b/FloodRiskAnalysisPlan.docx
@@ -1715,20 +1715,13 @@
       <w:pPr>
         <w:rPr>
           <w:rFonts w:ascii="Arial" w:hAnsi="Arial" w:cs="Arial"/>
-          <w:sz w:val="22"/>
-          <w:szCs w:val="22"/>
-        </w:rPr>
-      </w:pPr>
-    </w:p>
-    <w:p>
-      <w:pPr>
-        <w:rPr>
-          <w:rFonts w:ascii="Arial" w:hAnsi="Arial" w:cs="Arial"/>
           <w:i/>
           <w:iCs/>
         </w:rPr>
       </w:pPr>
-      <w:r>
+    </w:p>
+    <w:p>
+      <w:pPr>
         <w:rPr>
           <w:rFonts w:ascii="Arial" w:hAnsi="Arial" w:cs="Arial"/>
           <w:i/>
@@ -1736,64 +1729,16 @@
           <w:sz w:val="22"/>
           <w:szCs w:val="22"/>
         </w:rPr>
-        <w:t xml:space="preserve">Relevant data include </w:t>
-      </w:r>
+      </w:pPr>
       <w:r>
         <w:rPr>
           <w:rFonts w:ascii="Arial" w:hAnsi="Arial" w:cs="Arial"/>
           <w:i/>
           <w:iCs/>
         </w:rPr>
-        <w:t>the County Adjacency File provided by the Census Bureau (</w:t>
+        <w:t xml:space="preserve">To-do: sort the states by environmental characteristics, i.e. whether it’s inland or coastal (see plots in </w:t>
       </w:r>
       <w:hyperlink r:id="rId8" w:history="1">
-        <w:r>
-          <w:rPr>
-            <w:rStyle w:val="Hyperlink"/>
-            <w:rFonts w:ascii="Arial" w:hAnsi="Arial" w:cs="Arial"/>
-            <w:i/>
-            <w:iCs/>
-          </w:rPr>
-          <w:t>https://www.census.gov/programs-surveys/geography/library/reference/county-adjacency-file.html</w:t>
-        </w:r>
-      </w:hyperlink>
-      <w:r>
-        <w:rPr>
-          <w:rFonts w:ascii="Arial" w:hAnsi="Arial" w:cs="Arial"/>
-          <w:i/>
-          <w:iCs/>
-        </w:rPr>
-        <w:t xml:space="preserve">). </w:t>
-      </w:r>
-    </w:p>
-    <w:p>
-      <w:pPr>
-        <w:rPr>
-          <w:rFonts w:ascii="Arial" w:hAnsi="Arial" w:cs="Arial"/>
-          <w:i/>
-          <w:iCs/>
-        </w:rPr>
-      </w:pPr>
-    </w:p>
-    <w:p>
-      <w:pPr>
-        <w:rPr>
-          <w:rFonts w:ascii="Arial" w:hAnsi="Arial" w:cs="Arial"/>
-          <w:i/>
-          <w:iCs/>
-          <w:sz w:val="22"/>
-          <w:szCs w:val="22"/>
-        </w:rPr>
-      </w:pPr>
-      <w:r>
-        <w:rPr>
-          <w:rFonts w:ascii="Arial" w:hAnsi="Arial" w:cs="Arial"/>
-          <w:i/>
-          <w:iCs/>
-        </w:rPr>
-        <w:t xml:space="preserve">To-do: sort the states by environmental characteristics, i.e. whether it’s inland or coastal (see plots in </w:t>
-      </w:r>
-      <w:hyperlink r:id="rId9" w:history="1">
         <w:r>
           <w:rPr>
             <w:rStyle w:val="Hyperlink"/>
@@ -2365,7 +2310,6 @@
               <w:rPr>
                 <w:rFonts w:ascii="Arial" w:hAnsi="Arial" w:cs="Arial"/>
               </w:rPr>
-              <w:lastRenderedPageBreak/>
               <w:t>Life Expectancy</w:t>
             </w:r>
           </w:p>
@@ -2416,6 +2360,7 @@
               <w:rPr>
                 <w:rFonts w:ascii="Arial" w:hAnsi="Arial" w:cs="Arial"/>
               </w:rPr>
+              <w:lastRenderedPageBreak/>
               <w:t>Data also available for 1980, 1985, 1990, 1995, 2000, 2005, and 2010</w:t>
             </w:r>
           </w:p>
@@ -2486,6 +2431,7 @@
               <w:rPr>
                 <w:rFonts w:ascii="Arial" w:hAnsi="Arial" w:cs="Arial"/>
               </w:rPr>
+              <w:lastRenderedPageBreak/>
               <w:t>Results of the study were published in JAMA in May 2017 in "Inequalities in life expectancy among US counties, 1980</w:t>
             </w:r>
             <w:r>
@@ -2514,7 +2460,7 @@
                 <w:rFonts w:ascii="Arial" w:hAnsi="Arial" w:cs="Arial"/>
               </w:rPr>
             </w:pPr>
-            <w:hyperlink r:id="rId10" w:history="1">
+            <w:hyperlink r:id="rId9" w:history="1">
               <w:r>
                 <w:rPr>
                   <w:rStyle w:val="Hyperlink"/>
@@ -2563,7 +2509,15 @@
               <w:rPr>
                 <w:rFonts w:ascii="Arial" w:hAnsi="Arial" w:cs="Arial"/>
               </w:rPr>
-              <w:t>Uncertainty interval provided. Including uncertainty in outcome</w:t>
+              <w:lastRenderedPageBreak/>
+              <w:t xml:space="preserve">Uncertainty interval provided. Including </w:t>
+            </w:r>
+            <w:r>
+              <w:rPr>
+                <w:rFonts w:ascii="Arial" w:hAnsi="Arial" w:cs="Arial"/>
+              </w:rPr>
+              <w:lastRenderedPageBreak/>
+              <w:t>uncertainty in outcome</w:t>
             </w:r>
             <w:r>
               <w:rPr>
@@ -2595,6 +2549,7 @@
               <w:rPr>
                 <w:rFonts w:ascii="Arial" w:hAnsi="Arial" w:cs="Arial"/>
               </w:rPr>
+              <w:lastRenderedPageBreak/>
               <w:t>Age-specific Mortality Risk</w:t>
             </w:r>
           </w:p>
@@ -2897,7 +2852,6 @@
               <w:rPr>
                 <w:rFonts w:ascii="Arial" w:hAnsi="Arial" w:cs="Arial"/>
               </w:rPr>
-              <w:lastRenderedPageBreak/>
               <w:t>"Mental health not good for &gt;=14 days among adults aged &gt;=18 years"</w:t>
             </w:r>
           </w:p>
@@ -2993,7 +2947,7 @@
                 <w:rFonts w:ascii="Arial" w:hAnsi="Arial" w:cs="Arial"/>
               </w:rPr>
             </w:pPr>
-            <w:hyperlink r:id="rId11" w:history="1">
+            <w:hyperlink r:id="rId10" w:history="1">
               <w:r>
                 <w:rPr>
                   <w:rStyle w:val="Hyperlink"/>
@@ -3038,7 +2992,14 @@
               <w:rPr>
                 <w:rFonts w:ascii="Arial" w:hAnsi="Arial" w:cs="Arial"/>
               </w:rPr>
-              <w:t xml:space="preserve"> (just for HBP</w:t>
+              <w:t xml:space="preserve"> </w:t>
+            </w:r>
+            <w:r>
+              <w:rPr>
+                <w:rFonts w:ascii="Arial" w:hAnsi="Arial" w:cs="Arial"/>
+              </w:rPr>
+              <w:lastRenderedPageBreak/>
+              <w:t>(just for HBP</w:t>
             </w:r>
             <w:r>
               <w:rPr>
@@ -3188,7 +3149,7 @@
         </w:rPr>
         <w:t xml:space="preserve"> dataset: </w:t>
       </w:r>
-      <w:hyperlink r:id="rId12" w:history="1">
+      <w:hyperlink r:id="rId11" w:history="1">
         <w:r>
           <w:rPr>
             <w:rStyle w:val="Hyperlink"/>
@@ -3231,7 +3192,7 @@
         </w:rPr>
         <w:t xml:space="preserve"> found in </w:t>
       </w:r>
-      <w:hyperlink r:id="rId13" w:history="1">
+      <w:hyperlink r:id="rId12" w:history="1">
         <w:r>
           <w:rPr>
             <w:rStyle w:val="Hyperlink"/>
@@ -3485,7 +3446,23 @@
                 <w:sz w:val="22"/>
                 <w:szCs w:val="22"/>
               </w:rPr>
-              <w:t xml:space="preserve"> (the number of First Street properties in the county), </w:t>
+              <w:t xml:space="preserve"> (the number of First Street properties in the </w:t>
+            </w:r>
+            <w:r>
+              <w:rPr>
+                <w:rFonts w:ascii="Arial" w:hAnsi="Arial" w:cs="Arial"/>
+                <w:sz w:val="22"/>
+                <w:szCs w:val="22"/>
+              </w:rPr>
+              <w:t>census tract</w:t>
+            </w:r>
+            <w:r>
+              <w:rPr>
+                <w:rFonts w:ascii="Arial" w:hAnsi="Arial" w:cs="Arial"/>
+                <w:sz w:val="22"/>
+                <w:szCs w:val="22"/>
+              </w:rPr>
+              <w:t xml:space="preserve">), </w:t>
             </w:r>
           </w:p>
           <w:p>
@@ -4017,7 +3994,7 @@
                           <pic:cNvPicPr/>
                         </pic:nvPicPr>
                         <pic:blipFill>
-                          <a:blip r:embed="rId14" cstate="print">
+                          <a:blip r:embed="rId13" cstate="print">
                             <a:extLst>
                               <a:ext uri="{28A0092B-C50C-407E-A947-70E740481C1C}">
                                 <a14:useLocalDpi xmlns:a14="http://schemas.microsoft.com/office/drawing/2010/main" val="0"/>
@@ -4821,7 +4798,7 @@
               </w:rPr>
               <w:t>CACES LUR Air Pollution (</w:t>
             </w:r>
-            <w:hyperlink r:id="rId15" w:history="1">
+            <w:hyperlink r:id="rId14" w:history="1">
               <w:r>
                 <w:rPr>
                   <w:rStyle w:val="Hyperlink"/>
@@ -5229,7 +5206,7 @@
         </w:rPr>
         <w:t xml:space="preserve">Can see </w:t>
       </w:r>
-      <w:hyperlink r:id="rId16" w:history="1">
+      <w:hyperlink r:id="rId15" w:history="1">
         <w:r>
           <w:rPr>
             <w:rStyle w:val="Hyperlink"/>
@@ -5297,7 +5274,7 @@
         </w:rPr>
         <w:t xml:space="preserve"> </w:t>
       </w:r>
-      <w:hyperlink r:id="rId17" w:history="1">
+      <w:hyperlink r:id="rId16" w:history="1">
         <w:r>
           <w:rPr>
             <w:rStyle w:val="Hyperlink"/>
@@ -5951,7 +5928,23 @@
                 <w:sz w:val="22"/>
                 <w:szCs w:val="22"/>
               </w:rPr>
-              <w:t>Binary indicator where 1 means the county is in the top 10% (above 90</w:t>
+              <w:t xml:space="preserve">Binary indicator where 1 means the </w:t>
+            </w:r>
+            <w:r>
+              <w:rPr>
+                <w:rFonts w:ascii="Arial" w:hAnsi="Arial" w:cs="Arial"/>
+                <w:sz w:val="22"/>
+                <w:szCs w:val="22"/>
+              </w:rPr>
+              <w:t>census tract</w:t>
+            </w:r>
+            <w:r>
+              <w:rPr>
+                <w:rFonts w:ascii="Arial" w:hAnsi="Arial" w:cs="Arial"/>
+                <w:sz w:val="22"/>
+                <w:szCs w:val="22"/>
+              </w:rPr>
+              <w:t xml:space="preserve"> is in the top 10% (above 90</w:t>
             </w:r>
             <w:r>
               <w:rPr>
@@ -5976,7 +5969,23 @@
                 <w:sz w:val="22"/>
                 <w:szCs w:val="22"/>
               </w:rPr>
-              <w:t>, and 0 means the county is not in the top 10%. Indicates high vulnerability</w:t>
+              <w:t xml:space="preserve">, and 0 means the </w:t>
+            </w:r>
+            <w:r>
+              <w:rPr>
+                <w:rFonts w:ascii="Arial" w:hAnsi="Arial" w:cs="Arial"/>
+                <w:sz w:val="22"/>
+                <w:szCs w:val="22"/>
+              </w:rPr>
+              <w:t>census tract</w:t>
+            </w:r>
+            <w:r>
+              <w:rPr>
+                <w:rFonts w:ascii="Arial" w:hAnsi="Arial" w:cs="Arial"/>
+                <w:sz w:val="22"/>
+                <w:szCs w:val="22"/>
+              </w:rPr>
+              <w:t xml:space="preserve"> is not in the top 10%. Indicates high vulnerability</w:t>
             </w:r>
           </w:p>
         </w:tc>
@@ -6149,7 +6158,15 @@
                 <w:sz w:val="22"/>
                 <w:szCs w:val="22"/>
               </w:rPr>
-              <w:t>percentile ranking of SPL_THEMES across county</w:t>
+              <w:t xml:space="preserve">percentile ranking of SPL_THEMES across </w:t>
+            </w:r>
+            <w:r>
+              <w:rPr>
+                <w:rFonts w:ascii="Arial" w:hAnsi="Arial" w:cs="Arial"/>
+                <w:sz w:val="22"/>
+                <w:szCs w:val="22"/>
+              </w:rPr>
+              <w:t>census tract</w:t>
             </w:r>
           </w:p>
         </w:tc>
@@ -6441,7 +6458,15 @@
                 <w:sz w:val="22"/>
                 <w:szCs w:val="22"/>
               </w:rPr>
-              <w:t>Description of County</w:t>
+              <w:t xml:space="preserve">Description of </w:t>
+            </w:r>
+            <w:r>
+              <w:rPr>
+                <w:rFonts w:ascii="Arial" w:hAnsi="Arial" w:cs="Arial"/>
+                <w:sz w:val="22"/>
+                <w:szCs w:val="22"/>
+              </w:rPr>
+              <w:t>Census Tract</w:t>
             </w:r>
           </w:p>
         </w:tc>
@@ -7631,7 +7656,7 @@
         </w:rPr>
         <w:t xml:space="preserve">I use the 2010 TIGER/Line Shapefiles to get the boundaries of the census tracts corresponding to the 2010 census: </w:t>
       </w:r>
-      <w:hyperlink r:id="rId18" w:history="1">
+      <w:hyperlink r:id="rId17" w:history="1">
         <w:r>
           <w:rPr>
             <w:rStyle w:val="Hyperlink"/>
@@ -8574,7 +8599,7 @@
       </w:pPr>
     </w:p>
     <w:sectPr>
-      <w:footerReference w:type="default" r:id="rId19"/>
+      <w:footerReference w:type="default" r:id="rId18"/>
       <w:pgSz w:w="12240" w:h="15840"/>
       <w:pgMar w:top="1440" w:right="1440" w:bottom="1440" w:left="1440" w:header="720" w:footer="720" w:gutter="0"/>
       <w:cols w:space="720"/>

</xml_diff>